<commit_message>
irodalmi attekintes neuralis halokrol word update
</commit_message>
<xml_diff>
--- a/Arcfelismerés resnet.docx
+++ b/Arcfelismerés resnet.docx
@@ -96,7 +96,31 @@
         </w:numPr>
       </w:pPr>
       <w:r>
-        <w:t>Klasszikus arcfelismerő módszerek (pl. OpenCV Haar Cascade).</w:t>
+        <w:t xml:space="preserve">Klasszikus arcfelismerő módszerek (pl. </w:t>
+      </w:r>
+      <w:proofErr w:type="spellStart"/>
+      <w:r>
+        <w:t>OpenCV</w:t>
+      </w:r>
+      <w:proofErr w:type="spellEnd"/>
+      <w:r>
+        <w:t xml:space="preserve"> </w:t>
+      </w:r>
+      <w:proofErr w:type="spellStart"/>
+      <w:r>
+        <w:t>Haar</w:t>
+      </w:r>
+      <w:proofErr w:type="spellEnd"/>
+      <w:r>
+        <w:t xml:space="preserve"> </w:t>
+      </w:r>
+      <w:proofErr w:type="spellStart"/>
+      <w:r>
+        <w:t>Cascade</w:t>
+      </w:r>
+      <w:proofErr w:type="spellEnd"/>
+      <w:r>
+        <w:t>).</w:t>
       </w:r>
     </w:p>
     <w:p>
@@ -108,7 +132,35 @@
         </w:numPr>
       </w:pPr>
       <w:r>
-        <w:t>Mélytanulási megközelítések TensorFlow és PyTorch segítségével.</w:t>
+        <w:t>Neurális Hálók – Irodalmi áttekintés</w:t>
+      </w:r>
+    </w:p>
+    <w:p>
+      <w:pPr>
+        <w:pStyle w:val="Listaszerbekezds"/>
+        <w:numPr>
+          <w:ilvl w:val="1"/>
+          <w:numId w:val="8"/>
+        </w:numPr>
+      </w:pPr>
+      <w:r>
+        <w:t xml:space="preserve">Mélytanulási megközelítések </w:t>
+      </w:r>
+      <w:proofErr w:type="spellStart"/>
+      <w:r>
+        <w:t>TensorFlow</w:t>
+      </w:r>
+      <w:proofErr w:type="spellEnd"/>
+      <w:r>
+        <w:t xml:space="preserve"> és </w:t>
+      </w:r>
+      <w:proofErr w:type="spellStart"/>
+      <w:r>
+        <w:t>PyTorch</w:t>
+      </w:r>
+      <w:proofErr w:type="spellEnd"/>
+      <w:r>
+        <w:t xml:space="preserve"> segítségével.</w:t>
       </w:r>
     </w:p>
     <w:p>
@@ -175,8 +227,13 @@
           <w:numId w:val="8"/>
         </w:numPr>
       </w:pPr>
-      <w:r>
-        <w:t>OpenCV alapú arcdetektálás.</w:t>
+      <w:proofErr w:type="spellStart"/>
+      <w:r>
+        <w:t>OpenCV</w:t>
+      </w:r>
+      <w:proofErr w:type="spellEnd"/>
+      <w:r>
+        <w:t xml:space="preserve"> alapú arcdetektálás.</w:t>
       </w:r>
     </w:p>
     <w:p>
@@ -187,8 +244,21 @@
           <w:numId w:val="8"/>
         </w:numPr>
       </w:pPr>
-      <w:r>
-        <w:t>TensorFlow vagy PyTorch modellépítés és integrálás.</w:t>
+      <w:proofErr w:type="spellStart"/>
+      <w:r>
+        <w:t>TensorFlow</w:t>
+      </w:r>
+      <w:proofErr w:type="spellEnd"/>
+      <w:r>
+        <w:t xml:space="preserve"> vagy </w:t>
+      </w:r>
+      <w:proofErr w:type="spellStart"/>
+      <w:r>
+        <w:t>PyTorch</w:t>
+      </w:r>
+      <w:proofErr w:type="spellEnd"/>
+      <w:r>
+        <w:t xml:space="preserve"> modellépítés és integrálás.</w:t>
       </w:r>
     </w:p>
     <w:p>
@@ -200,7 +270,15 @@
         </w:numPr>
       </w:pPr>
       <w:r>
-        <w:t>Modell validálása és finomítása.</w:t>
+        <w:t xml:space="preserve">Modell </w:t>
+      </w:r>
+      <w:proofErr w:type="spellStart"/>
+      <w:r>
+        <w:t>validálása</w:t>
+      </w:r>
+      <w:proofErr w:type="spellEnd"/>
+      <w:r>
+        <w:t xml:space="preserve"> és finomítása.</w:t>
       </w:r>
     </w:p>
     <w:p>
@@ -448,7 +526,27 @@
           <w:i/>
           <w:iCs/>
         </w:rPr>
-        <w:t>Nem invazív technológia</w:t>
+        <w:t xml:space="preserve">Nem </w:t>
+      </w:r>
+      <w:proofErr w:type="spellStart"/>
+      <w:r>
+        <w:rPr>
+          <w:b/>
+          <w:bCs/>
+          <w:i/>
+          <w:iCs/>
+        </w:rPr>
+        <w:t>invazív</w:t>
+      </w:r>
+      <w:proofErr w:type="spellEnd"/>
+      <w:r>
+        <w:rPr>
+          <w:b/>
+          <w:bCs/>
+          <w:i/>
+          <w:iCs/>
+        </w:rPr>
+        <w:t xml:space="preserve"> technológia</w:t>
       </w:r>
       <w:r>
         <w:rPr>
@@ -579,7 +677,15 @@
         </w:numPr>
       </w:pPr>
       <w:r>
-        <w:t>Eszközök feloldása: Arcfelismerés alapú képernyőzár (pl. Face ID).</w:t>
+        <w:t xml:space="preserve">Eszközök feloldása: Arcfelismerés alapú képernyőzár (pl. </w:t>
+      </w:r>
+      <w:proofErr w:type="spellStart"/>
+      <w:r>
+        <w:t>Face</w:t>
+      </w:r>
+      <w:proofErr w:type="spellEnd"/>
+      <w:r>
+        <w:t xml:space="preserve"> ID).</w:t>
       </w:r>
     </w:p>
     <w:p>
@@ -720,7 +826,23 @@
           <w:i/>
           <w:iCs/>
         </w:rPr>
-        <w:t>A szakdolgozat célja egy arcfelismerő rendszer megvalósítása Python programozási nyelven, amely az OpenCV könyvtárat</w:t>
+        <w:t xml:space="preserve">A szakdolgozat célja egy arcfelismerő rendszer megvalósítása Python programozási nyelven, amely az </w:t>
+      </w:r>
+      <w:proofErr w:type="spellStart"/>
+      <w:r>
+        <w:rPr>
+          <w:i/>
+          <w:iCs/>
+        </w:rPr>
+        <w:t>OpenCV</w:t>
+      </w:r>
+      <w:proofErr w:type="spellEnd"/>
+      <w:r>
+        <w:rPr>
+          <w:i/>
+          <w:iCs/>
+        </w:rPr>
+        <w:t xml:space="preserve"> könyvtárat</w:t>
       </w:r>
     </w:p>
     <w:p>
@@ -737,8 +859,33 @@
           <w:i/>
           <w:iCs/>
         </w:rPr>
-        <w:t>használja az arcok detektálására, és a PyTorch könyvtárat az arcfelismerés finomítására és deeplearning</w:t>
-      </w:r>
+        <w:t xml:space="preserve">használja az arcok detektálására, és a </w:t>
+      </w:r>
+      <w:proofErr w:type="spellStart"/>
+      <w:r>
+        <w:rPr>
+          <w:i/>
+          <w:iCs/>
+        </w:rPr>
+        <w:t>PyTorch</w:t>
+      </w:r>
+      <w:proofErr w:type="spellEnd"/>
+      <w:r>
+        <w:rPr>
+          <w:i/>
+          <w:iCs/>
+        </w:rPr>
+        <w:t xml:space="preserve"> könyvtárat az arcfelismerés finomítására és </w:t>
+      </w:r>
+      <w:proofErr w:type="spellStart"/>
+      <w:r>
+        <w:rPr>
+          <w:i/>
+          <w:iCs/>
+        </w:rPr>
+        <w:t>deeplearning</w:t>
+      </w:r>
+      <w:proofErr w:type="spellEnd"/>
     </w:p>
     <w:p>
       <w:pPr>
@@ -754,7 +901,23 @@
           <w:i/>
           <w:iCs/>
         </w:rPr>
-        <w:t>algoritmusok integrálására. A dolgozat keretein belül vizsgálom az OpenCV hatékonyságát, továbbá implementálok fejlettebb</w:t>
+        <w:t xml:space="preserve">algoritmusok integrálására. A dolgozat keretein belül vizsgálom az </w:t>
+      </w:r>
+      <w:proofErr w:type="spellStart"/>
+      <w:r>
+        <w:rPr>
+          <w:i/>
+          <w:iCs/>
+        </w:rPr>
+        <w:t>OpenCV</w:t>
+      </w:r>
+      <w:proofErr w:type="spellEnd"/>
+      <w:r>
+        <w:rPr>
+          <w:i/>
+          <w:iCs/>
+        </w:rPr>
+        <w:t xml:space="preserve"> hatékonyságát, továbbá implementálok fejlettebb</w:t>
       </w:r>
     </w:p>
     <w:p>
@@ -862,7 +1025,47 @@
           <w:i/>
           <w:iCs/>
         </w:rPr>
-        <w:t>1. Haar Cascade (Viola–Jones algoritmus)</w:t>
+        <w:t xml:space="preserve">1. </w:t>
+      </w:r>
+      <w:proofErr w:type="spellStart"/>
+      <w:r>
+        <w:rPr>
+          <w:b/>
+          <w:bCs/>
+          <w:i/>
+          <w:iCs/>
+        </w:rPr>
+        <w:t>Haar</w:t>
+      </w:r>
+      <w:proofErr w:type="spellEnd"/>
+      <w:r>
+        <w:rPr>
+          <w:b/>
+          <w:bCs/>
+          <w:i/>
+          <w:iCs/>
+        </w:rPr>
+        <w:t xml:space="preserve"> </w:t>
+      </w:r>
+      <w:proofErr w:type="spellStart"/>
+      <w:r>
+        <w:rPr>
+          <w:b/>
+          <w:bCs/>
+          <w:i/>
+          <w:iCs/>
+        </w:rPr>
+        <w:t>Cascade</w:t>
+      </w:r>
+      <w:proofErr w:type="spellEnd"/>
+      <w:r>
+        <w:rPr>
+          <w:b/>
+          <w:bCs/>
+          <w:i/>
+          <w:iCs/>
+        </w:rPr>
+        <w:t xml:space="preserve"> (Viola–Jones algoritmus)</w:t>
       </w:r>
     </w:p>
     <w:p>
@@ -890,7 +1093,39 @@
           <w:i/>
           <w:iCs/>
         </w:rPr>
-        <w:t>: A Haar Cascade az egyik legismertebb klasszikus arcdetektáló algoritmus, amelyet Paul Viola és Michael Jones fejlesztett ki. A módszer kiemelkedően hatékony, és valós időben képes arcokat detektálni.</w:t>
+        <w:t xml:space="preserve">: A </w:t>
+      </w:r>
+      <w:proofErr w:type="spellStart"/>
+      <w:r>
+        <w:rPr>
+          <w:i/>
+          <w:iCs/>
+        </w:rPr>
+        <w:t>Haar</w:t>
+      </w:r>
+      <w:proofErr w:type="spellEnd"/>
+      <w:r>
+        <w:rPr>
+          <w:i/>
+          <w:iCs/>
+        </w:rPr>
+        <w:t xml:space="preserve"> </w:t>
+      </w:r>
+      <w:proofErr w:type="spellStart"/>
+      <w:r>
+        <w:rPr>
+          <w:i/>
+          <w:iCs/>
+        </w:rPr>
+        <w:t>Cascade</w:t>
+      </w:r>
+      <w:proofErr w:type="spellEnd"/>
+      <w:r>
+        <w:rPr>
+          <w:i/>
+          <w:iCs/>
+        </w:rPr>
+        <w:t xml:space="preserve"> az egyik legismertebb klasszikus arcdetektáló algoritmus, amelyet Paul Viola és Michael Jones fejlesztett ki. A módszer kiemelkedően hatékony, és valós időben képes arcokat detektálni.</w:t>
       </w:r>
     </w:p>
     <w:p>
@@ -937,7 +1172,23 @@
           <w:i/>
           <w:iCs/>
         </w:rPr>
-        <w:t>Alapvető geometriai minták (Haar-jellemzők) keresése az arc különböző területein.</w:t>
+        <w:t>Alapvető geometriai minták (</w:t>
+      </w:r>
+      <w:proofErr w:type="spellStart"/>
+      <w:r>
+        <w:rPr>
+          <w:i/>
+          <w:iCs/>
+        </w:rPr>
+        <w:t>Haar</w:t>
+      </w:r>
+      <w:proofErr w:type="spellEnd"/>
+      <w:r>
+        <w:rPr>
+          <w:i/>
+          <w:iCs/>
+        </w:rPr>
+        <w:t>-jellemzők) keresése az arc különböző területein.</w:t>
       </w:r>
     </w:p>
     <w:p>
@@ -956,34 +1207,86 @@
           <w:i/>
           <w:iCs/>
         </w:rPr>
-        <w:t>Többlépcsős döntési fa (cascade classifier) használata a számítási igény csökkentésére.</w:t>
-      </w:r>
-    </w:p>
-    <w:p>
-      <w:pPr>
-        <w:rPr>
-          <w:i/>
-          <w:iCs/>
-        </w:rPr>
-      </w:pPr>
-    </w:p>
-    <w:p>
-      <w:pPr>
-        <w:rPr>
-          <w:b/>
-          <w:bCs/>
-          <w:i/>
-          <w:iCs/>
-        </w:rPr>
-      </w:pPr>
-      <w:r>
-        <w:rPr>
-          <w:b/>
-          <w:bCs/>
-          <w:i/>
-          <w:iCs/>
-        </w:rPr>
-        <w:t>2. Eigenfaces (Főkomponens-analízis, PCA)</w:t>
+        <w:t>Többlépcsős döntési fa (</w:t>
+      </w:r>
+      <w:proofErr w:type="spellStart"/>
+      <w:r>
+        <w:rPr>
+          <w:i/>
+          <w:iCs/>
+        </w:rPr>
+        <w:t>cascade</w:t>
+      </w:r>
+      <w:proofErr w:type="spellEnd"/>
+      <w:r>
+        <w:rPr>
+          <w:i/>
+          <w:iCs/>
+        </w:rPr>
+        <w:t xml:space="preserve"> </w:t>
+      </w:r>
+      <w:proofErr w:type="spellStart"/>
+      <w:r>
+        <w:rPr>
+          <w:i/>
+          <w:iCs/>
+        </w:rPr>
+        <w:t>classifier</w:t>
+      </w:r>
+      <w:proofErr w:type="spellEnd"/>
+      <w:r>
+        <w:rPr>
+          <w:i/>
+          <w:iCs/>
+        </w:rPr>
+        <w:t>) használata a számítási igény csökkentésére.</w:t>
+      </w:r>
+    </w:p>
+    <w:p>
+      <w:pPr>
+        <w:rPr>
+          <w:i/>
+          <w:iCs/>
+        </w:rPr>
+      </w:pPr>
+    </w:p>
+    <w:p>
+      <w:pPr>
+        <w:rPr>
+          <w:b/>
+          <w:bCs/>
+          <w:i/>
+          <w:iCs/>
+        </w:rPr>
+      </w:pPr>
+      <w:r>
+        <w:rPr>
+          <w:b/>
+          <w:bCs/>
+          <w:i/>
+          <w:iCs/>
+        </w:rPr>
+        <w:t xml:space="preserve">2. </w:t>
+      </w:r>
+      <w:proofErr w:type="spellStart"/>
+      <w:r>
+        <w:rPr>
+          <w:b/>
+          <w:bCs/>
+          <w:i/>
+          <w:iCs/>
+        </w:rPr>
+        <w:t>Eigenfaces</w:t>
+      </w:r>
+      <w:proofErr w:type="spellEnd"/>
+      <w:r>
+        <w:rPr>
+          <w:b/>
+          <w:bCs/>
+          <w:i/>
+          <w:iCs/>
+        </w:rPr>
+        <w:t xml:space="preserve"> (Főkomponens-analízis, PCA)</w:t>
       </w:r>
     </w:p>
     <w:p>
@@ -1011,7 +1314,71 @@
           <w:i/>
           <w:iCs/>
         </w:rPr>
-        <w:t>: Az eigenfaces módszer a főkomponens-analízisen (Principal Component Analysis, PCA) alapul, amely az arcokat vektoros formában reprezentálja.</w:t>
+        <w:t xml:space="preserve">: Az </w:t>
+      </w:r>
+      <w:proofErr w:type="spellStart"/>
+      <w:r>
+        <w:rPr>
+          <w:i/>
+          <w:iCs/>
+        </w:rPr>
+        <w:t>eigenfaces</w:t>
+      </w:r>
+      <w:proofErr w:type="spellEnd"/>
+      <w:r>
+        <w:rPr>
+          <w:i/>
+          <w:iCs/>
+        </w:rPr>
+        <w:t xml:space="preserve"> módszer a főkomponens-analízisen (</w:t>
+      </w:r>
+      <w:proofErr w:type="spellStart"/>
+      <w:r>
+        <w:rPr>
+          <w:i/>
+          <w:iCs/>
+        </w:rPr>
+        <w:t>Principal</w:t>
+      </w:r>
+      <w:proofErr w:type="spellEnd"/>
+      <w:r>
+        <w:rPr>
+          <w:i/>
+          <w:iCs/>
+        </w:rPr>
+        <w:t xml:space="preserve"> </w:t>
+      </w:r>
+      <w:proofErr w:type="spellStart"/>
+      <w:r>
+        <w:rPr>
+          <w:i/>
+          <w:iCs/>
+        </w:rPr>
+        <w:t>Component</w:t>
+      </w:r>
+      <w:proofErr w:type="spellEnd"/>
+      <w:r>
+        <w:rPr>
+          <w:i/>
+          <w:iCs/>
+        </w:rPr>
+        <w:t xml:space="preserve"> </w:t>
+      </w:r>
+      <w:proofErr w:type="spellStart"/>
+      <w:r>
+        <w:rPr>
+          <w:i/>
+          <w:iCs/>
+        </w:rPr>
+        <w:t>Analysis</w:t>
+      </w:r>
+      <w:proofErr w:type="spellEnd"/>
+      <w:r>
+        <w:rPr>
+          <w:i/>
+          <w:iCs/>
+        </w:rPr>
+        <w:t>, PCA) alapul, amely az arcokat vektoros formában reprezentálja.</w:t>
       </w:r>
     </w:p>
     <w:p>
@@ -1137,7 +1504,15 @@
           <w:iCs/>
           <w:highlight w:val="yellow"/>
         </w:rPr>
-        <w:t>2/b</w:t>
+        <w:t>2/</w:t>
+      </w:r>
+      <w:r>
+        <w:rPr>
+          <w:i/>
+          <w:iCs/>
+          <w:highlight w:val="yellow"/>
+        </w:rPr>
+        <w:t>b</w:t>
       </w:r>
       <w:r>
         <w:rPr>
@@ -1164,64 +1539,43 @@
         <w:rPr>
           <w:b/>
           <w:bCs/>
-          <w:i/>
-          <w:iCs/>
-        </w:rPr>
-        <w:t>Mélytanulásos módszerek Pytorch-al</w:t>
-      </w:r>
-      <w:r>
-        <w:rPr>
-          <w:b/>
-          <w:bCs/>
-          <w:i/>
-          <w:iCs/>
-        </w:rPr>
-        <w:t>:</w:t>
-      </w:r>
-    </w:p>
-    <w:p>
-      <w:pPr>
-        <w:rPr>
-          <w:b/>
-          <w:bCs/>
-          <w:i/>
-          <w:iCs/>
-        </w:rPr>
-      </w:pPr>
-    </w:p>
-    <w:p>
-      <w:pPr>
-        <w:rPr>
-          <w:i/>
-          <w:iCs/>
-        </w:rPr>
-      </w:pPr>
-      <w:r>
-        <w:rPr>
-          <w:i/>
-          <w:iCs/>
-        </w:rPr>
-        <w:t>A mélytanulási megközelítések az arcfelismerés területén jelentős előrelépést hoztak, különösen olyan keretrendszerek, mint a TensorFlow és a PyTorch használatával. Ezek a technikák képesek pontosabb és robusztusabb arcfelismerési rendszereket létrehozni. Az alábbiakban néhány elterjedt mélytanulási módszert mutatok be:</w:t>
-      </w:r>
-    </w:p>
-    <w:p>
-      <w:pPr>
-        <w:rPr>
-          <w:b/>
-          <w:bCs/>
-          <w:i/>
-          <w:iCs/>
-        </w:rPr>
-      </w:pPr>
-      <w:r>
-        <w:rPr>
-          <w:b/>
-          <w:bCs/>
-          <w:i/>
-          <w:iCs/>
-        </w:rPr>
-        <w:pict w14:anchorId="2E04B656">
-          <v:rect id="_x0000_i1025" style="width:0;height:1.5pt" o:hralign="center" o:hrstd="t" o:hr="t" fillcolor="#a0a0a0" stroked="f"/>
+        </w:rPr>
+        <w:t>Neurális Hálók – Irodalmi áttekintés</w:t>
+      </w:r>
+    </w:p>
+    <w:p>
+      <w:pPr>
+        <w:rPr>
+          <w:i/>
+          <w:iCs/>
+        </w:rPr>
+      </w:pPr>
+      <w:r>
+        <w:rPr>
+          <w:i/>
+          <w:iCs/>
+        </w:rPr>
+        <w:t>A mesterséges intelligencia fejlődésével a neurális hálók egyre meghatározóbb szerepet kaptak az adatfeldolgozásban, különösen a képfeldolgozás és az arcfelismerés területén. A neurális hálók inspirációja az emberi agy idegsejthálózata, ahol az információk rétegek között terjednek, súlyok és aktivációs függvények segítségével módosulva.</w:t>
+      </w:r>
+    </w:p>
+    <w:p>
+      <w:pPr>
+        <w:rPr>
+          <w:b/>
+          <w:bCs/>
+          <w:i/>
+          <w:iCs/>
+        </w:rPr>
+      </w:pPr>
+      <w:r>
+        <w:rPr>
+          <w:b/>
+          <w:bCs/>
+          <w:i/>
+          <w:iCs/>
+        </w:rPr>
+        <w:pict w14:anchorId="611274D3">
+          <v:rect id="_x0000_i1034" style="width:0;height:1.5pt" o:hralign="center" o:hrstd="t" o:hr="t" fillcolor="#a0a0a0" stroked="f"/>
         </w:pict>
       </w:r>
     </w:p>
@@ -1241,115 +1595,266 @@
           <w:i/>
           <w:iCs/>
         </w:rPr>
-        <w:t>1. Konvolúciós Neurális Hálók (CNN-ek)</w:t>
+        <w:t>1. A neurális hálók alapjai</w:t>
+      </w:r>
+    </w:p>
+    <w:p>
+      <w:pPr>
+        <w:rPr>
+          <w:i/>
+          <w:iCs/>
+        </w:rPr>
+      </w:pPr>
+      <w:r>
+        <w:rPr>
+          <w:i/>
+          <w:iCs/>
+        </w:rPr>
+        <w:t xml:space="preserve">A neurális háló egy matematikai modell, amely többrétegű, összekapcsolt neuronokból épül fel. A leggyakrabban alkalmazott architektúra a </w:t>
+      </w:r>
+      <w:proofErr w:type="spellStart"/>
+      <w:r>
+        <w:rPr>
+          <w:b/>
+          <w:bCs/>
+          <w:i/>
+          <w:iCs/>
+        </w:rPr>
+        <w:t>feedforward</w:t>
+      </w:r>
+      <w:proofErr w:type="spellEnd"/>
+      <w:r>
+        <w:rPr>
+          <w:b/>
+          <w:bCs/>
+          <w:i/>
+          <w:iCs/>
+        </w:rPr>
+        <w:t xml:space="preserve"> neurális hálózat</w:t>
+      </w:r>
+      <w:r>
+        <w:rPr>
+          <w:i/>
+          <w:iCs/>
+        </w:rPr>
+        <w:t xml:space="preserve">, amely bemeneti, rejtett és kimeneti rétegekből áll. A hálózat tanulása a </w:t>
+      </w:r>
+      <w:proofErr w:type="spellStart"/>
+      <w:r>
+        <w:rPr>
+          <w:b/>
+          <w:bCs/>
+          <w:i/>
+          <w:iCs/>
+        </w:rPr>
+        <w:t>backpropagation</w:t>
+      </w:r>
+      <w:proofErr w:type="spellEnd"/>
+      <w:r>
+        <w:rPr>
+          <w:b/>
+          <w:bCs/>
+          <w:i/>
+          <w:iCs/>
+        </w:rPr>
+        <w:t xml:space="preserve"> algoritmuson</w:t>
+      </w:r>
+      <w:r>
+        <w:rPr>
+          <w:i/>
+          <w:iCs/>
+        </w:rPr>
+        <w:t xml:space="preserve"> alapszik, amely gradiensalapú optimalizációval frissíti a súlyokat a hibák csökkentése érdekében.</w:t>
+      </w:r>
+    </w:p>
+    <w:p>
+      <w:pPr>
+        <w:rPr>
+          <w:i/>
+          <w:iCs/>
+        </w:rPr>
+      </w:pPr>
+    </w:p>
+    <w:p>
+      <w:pPr>
+        <w:rPr>
+          <w:b/>
+          <w:bCs/>
+          <w:i/>
+          <w:iCs/>
+        </w:rPr>
+      </w:pPr>
+      <w:r>
+        <w:rPr>
+          <w:b/>
+          <w:bCs/>
+          <w:i/>
+          <w:iCs/>
+        </w:rPr>
+        <w:t xml:space="preserve">2. </w:t>
+      </w:r>
+      <w:proofErr w:type="spellStart"/>
+      <w:r>
+        <w:rPr>
+          <w:b/>
+          <w:bCs/>
+          <w:i/>
+          <w:iCs/>
+        </w:rPr>
+        <w:t>Konvolúciós</w:t>
+      </w:r>
+      <w:proofErr w:type="spellEnd"/>
+      <w:r>
+        <w:rPr>
+          <w:b/>
+          <w:bCs/>
+          <w:i/>
+          <w:iCs/>
+        </w:rPr>
+        <w:t xml:space="preserve"> neurális hálók (CNN-ek)</w:t>
+      </w:r>
+    </w:p>
+    <w:p>
+      <w:pPr>
+        <w:rPr>
+          <w:i/>
+          <w:iCs/>
+        </w:rPr>
+      </w:pPr>
+      <w:r>
+        <w:rPr>
+          <w:i/>
+          <w:iCs/>
+        </w:rPr>
+        <w:t xml:space="preserve">A képfeldolgozási feladatokhoz speciálisan tervezett </w:t>
+      </w:r>
+      <w:proofErr w:type="spellStart"/>
+      <w:r>
+        <w:rPr>
+          <w:b/>
+          <w:bCs/>
+          <w:i/>
+          <w:iCs/>
+        </w:rPr>
+        <w:t>konvolúciós</w:t>
+      </w:r>
+      <w:proofErr w:type="spellEnd"/>
+      <w:r>
+        <w:rPr>
+          <w:b/>
+          <w:bCs/>
+          <w:i/>
+          <w:iCs/>
+        </w:rPr>
+        <w:t xml:space="preserve"> neurális hálók (CNN-ek)</w:t>
+      </w:r>
+      <w:r>
+        <w:rPr>
+          <w:i/>
+          <w:iCs/>
+        </w:rPr>
+        <w:t xml:space="preserve"> kiemelkedő hatékonyságot mutatnak. Ezek a modellek képesek felismerni és megtanulni különböző vizuális </w:t>
+      </w:r>
+      <w:proofErr w:type="spellStart"/>
+      <w:r>
+        <w:rPr>
+          <w:i/>
+          <w:iCs/>
+        </w:rPr>
+        <w:t>mintázatokat</w:t>
+      </w:r>
+      <w:proofErr w:type="spellEnd"/>
+      <w:r>
+        <w:rPr>
+          <w:i/>
+          <w:iCs/>
+        </w:rPr>
+        <w:t>, például széleket, textúrákat és komplex formákat. A CNN-ek legfontosabb komponensei:</w:t>
       </w:r>
     </w:p>
     <w:p>
       <w:pPr>
         <w:numPr>
           <w:ilvl w:val="0"/>
-          <w:numId w:val="13"/>
+          <w:numId w:val="21"/>
         </w:numPr>
         <w:rPr>
           <w:i/>
           <w:iCs/>
         </w:rPr>
       </w:pPr>
-      <w:r>
-        <w:rPr>
-          <w:b/>
-          <w:bCs/>
-          <w:i/>
-          <w:iCs/>
-        </w:rPr>
-        <w:t>Leírás</w:t>
-      </w:r>
-      <w:r>
-        <w:rPr>
-          <w:i/>
-          <w:iCs/>
-        </w:rPr>
-        <w:t>: A CNN-ek az arcfelismerési modellek alapját képezik, mivel hatékonyan képesek az arcok vizuális jellemzőinek automatikus kinyerésére.</w:t>
-      </w:r>
-      <w:r>
-        <w:rPr>
-          <w:i/>
-          <w:iCs/>
-        </w:rPr>
-        <w:t xml:space="preserve"> A szakdolgozatomban ezt a módszer fogom alkalmazni.</w:t>
-      </w:r>
-    </w:p>
-    <w:p>
-      <w:pPr>
-        <w:rPr>
-          <w:b/>
-          <w:bCs/>
-          <w:i/>
-          <w:iCs/>
-        </w:rPr>
-      </w:pPr>
-      <w:r>
-        <w:rPr>
-          <w:b/>
-          <w:bCs/>
-          <w:i/>
-          <w:iCs/>
-        </w:rPr>
-        <w:t>2. Szemantikus Beágyazások (Face Embeddings)</w:t>
+      <w:proofErr w:type="spellStart"/>
+      <w:r>
+        <w:rPr>
+          <w:b/>
+          <w:bCs/>
+          <w:i/>
+          <w:iCs/>
+        </w:rPr>
+        <w:t>Konvolúciós</w:t>
+      </w:r>
+      <w:proofErr w:type="spellEnd"/>
+      <w:r>
+        <w:rPr>
+          <w:b/>
+          <w:bCs/>
+          <w:i/>
+          <w:iCs/>
+        </w:rPr>
+        <w:t xml:space="preserve"> rétegek</w:t>
+      </w:r>
+      <w:r>
+        <w:rPr>
+          <w:i/>
+          <w:iCs/>
+        </w:rPr>
+        <w:t>: Szűrők (filterek) segítségével emelik ki a képi információkat.</w:t>
       </w:r>
     </w:p>
     <w:p>
       <w:pPr>
         <w:numPr>
           <w:ilvl w:val="0"/>
-          <w:numId w:val="14"/>
+          <w:numId w:val="21"/>
         </w:numPr>
         <w:rPr>
           <w:i/>
           <w:iCs/>
         </w:rPr>
       </w:pPr>
-      <w:r>
-        <w:rPr>
-          <w:b/>
-          <w:bCs/>
-          <w:i/>
-          <w:iCs/>
-        </w:rPr>
-        <w:t>Leírás</w:t>
-      </w:r>
-      <w:r>
-        <w:rPr>
-          <w:i/>
-          <w:iCs/>
-        </w:rPr>
-        <w:t>: A mélytanulás-alapú arcfelismerés legmodernebb megközelítése az, hogy az arcokat nem egyszerűen osztályozzuk, hanem egy alacsony dimenziós vektorba ("embedding") ágyazzuk be, amely az arc jellemzőit reprezentálja.</w:t>
-      </w:r>
-    </w:p>
-    <w:p>
-      <w:pPr>
-        <w:rPr>
-          <w:b/>
-          <w:bCs/>
-          <w:i/>
-          <w:iCs/>
-        </w:rPr>
-      </w:pPr>
-      <w:r>
-        <w:rPr>
-          <w:b/>
-          <w:bCs/>
-          <w:i/>
-          <w:iCs/>
-        </w:rPr>
-        <w:t>3. Rekurzív Neurális Hálók (RNN-ek) időbeli adatokhoz</w:t>
+      <w:proofErr w:type="spellStart"/>
+      <w:r>
+        <w:rPr>
+          <w:b/>
+          <w:bCs/>
+          <w:i/>
+          <w:iCs/>
+        </w:rPr>
+        <w:t>Pooling</w:t>
+      </w:r>
+      <w:proofErr w:type="spellEnd"/>
+      <w:r>
+        <w:rPr>
+          <w:b/>
+          <w:bCs/>
+          <w:i/>
+          <w:iCs/>
+        </w:rPr>
+        <w:t xml:space="preserve"> rétegek</w:t>
+      </w:r>
+      <w:r>
+        <w:rPr>
+          <w:i/>
+          <w:iCs/>
+        </w:rPr>
+        <w:t>: Az adatredukciót szolgálják, hogy csökkentsék a számítási igényt és a túlilleszkedést.</w:t>
       </w:r>
     </w:p>
     <w:p>
       <w:pPr>
         <w:numPr>
           <w:ilvl w:val="0"/>
-          <w:numId w:val="15"/>
+          <w:numId w:val="21"/>
         </w:numPr>
         <w:rPr>
           <w:i/>
@@ -1363,70 +1868,518 @@
           <w:i/>
           <w:iCs/>
         </w:rPr>
-        <w:t>Leírás</w:t>
-      </w:r>
-      <w:r>
-        <w:rPr>
-          <w:i/>
-          <w:iCs/>
-        </w:rPr>
-        <w:t>: Ha az arcfelismerés videó alapú, az RNN-ek vagy LSTM-ek használhatók az időbeli adatok (pl. arckifejezések, mozgások) feldolgozására.</w:t>
-      </w:r>
-    </w:p>
-    <w:p>
-      <w:pPr>
-        <w:rPr>
-          <w:b/>
-          <w:bCs/>
-          <w:i/>
-          <w:iCs/>
-        </w:rPr>
-      </w:pPr>
-      <w:r>
-        <w:rPr>
-          <w:b/>
-          <w:bCs/>
-          <w:i/>
-          <w:iCs/>
-        </w:rPr>
-        <w:t>4. Előre betanított modellek használata</w:t>
+        <w:t>Teljesen összekapcsolt rétegek</w:t>
+      </w:r>
+      <w:r>
+        <w:rPr>
+          <w:i/>
+          <w:iCs/>
+        </w:rPr>
+        <w:t>: A végső osztályozásért felelnek.</w:t>
+      </w:r>
+    </w:p>
+    <w:p>
+      <w:pPr>
+        <w:rPr>
+          <w:i/>
+          <w:iCs/>
+        </w:rPr>
+      </w:pPr>
+    </w:p>
+    <w:p>
+      <w:pPr>
+        <w:rPr>
+          <w:b/>
+          <w:bCs/>
+          <w:i/>
+          <w:iCs/>
+        </w:rPr>
+      </w:pPr>
+      <w:r>
+        <w:rPr>
+          <w:b/>
+          <w:bCs/>
+          <w:i/>
+          <w:iCs/>
+        </w:rPr>
+        <w:t xml:space="preserve">3. </w:t>
+      </w:r>
+      <w:proofErr w:type="spellStart"/>
+      <w:r>
+        <w:rPr>
+          <w:b/>
+          <w:bCs/>
+          <w:i/>
+          <w:iCs/>
+        </w:rPr>
+        <w:t>ResNet</w:t>
+      </w:r>
+      <w:proofErr w:type="spellEnd"/>
+      <w:r>
+        <w:rPr>
+          <w:b/>
+          <w:bCs/>
+          <w:i/>
+          <w:iCs/>
+        </w:rPr>
+        <w:t xml:space="preserve"> és a mélyhálózatok problémái</w:t>
+      </w:r>
+    </w:p>
+    <w:p>
+      <w:pPr>
+        <w:rPr>
+          <w:i/>
+          <w:iCs/>
+        </w:rPr>
+      </w:pPr>
+      <w:r>
+        <w:rPr>
+          <w:i/>
+          <w:iCs/>
+        </w:rPr>
+        <w:t xml:space="preserve">A hálózatok mélyítésével új kihívások jelentek meg, mint például a </w:t>
+      </w:r>
+      <w:r>
+        <w:rPr>
+          <w:b/>
+          <w:bCs/>
+          <w:i/>
+          <w:iCs/>
+        </w:rPr>
+        <w:t>gradiens eltűnés</w:t>
+      </w:r>
+      <w:r>
+        <w:rPr>
+          <w:i/>
+          <w:iCs/>
+        </w:rPr>
+        <w:t xml:space="preserve">e és a </w:t>
+      </w:r>
+      <w:r>
+        <w:rPr>
+          <w:b/>
+          <w:bCs/>
+          <w:i/>
+          <w:iCs/>
+        </w:rPr>
+        <w:t>túlilleszkedés</w:t>
+      </w:r>
+      <w:r>
+        <w:rPr>
+          <w:i/>
+          <w:iCs/>
+        </w:rPr>
+        <w:t xml:space="preserve">. Erre a problémára kínált megoldást a </w:t>
+      </w:r>
+      <w:proofErr w:type="spellStart"/>
+      <w:r>
+        <w:rPr>
+          <w:b/>
+          <w:bCs/>
+          <w:i/>
+          <w:iCs/>
+        </w:rPr>
+        <w:t>ResNet</w:t>
+      </w:r>
+      <w:proofErr w:type="spellEnd"/>
+      <w:r>
+        <w:rPr>
+          <w:i/>
+          <w:iCs/>
+        </w:rPr>
+        <w:t xml:space="preserve"> (</w:t>
+      </w:r>
+      <w:proofErr w:type="spellStart"/>
+      <w:r>
+        <w:rPr>
+          <w:i/>
+          <w:iCs/>
+        </w:rPr>
+        <w:t>Residual</w:t>
+      </w:r>
+      <w:proofErr w:type="spellEnd"/>
+      <w:r>
+        <w:rPr>
+          <w:i/>
+          <w:iCs/>
+        </w:rPr>
+        <w:t xml:space="preserve"> </w:t>
+      </w:r>
+      <w:proofErr w:type="spellStart"/>
+      <w:r>
+        <w:rPr>
+          <w:i/>
+          <w:iCs/>
+        </w:rPr>
+        <w:t>Networks</w:t>
+      </w:r>
+      <w:proofErr w:type="spellEnd"/>
+      <w:r>
+        <w:rPr>
+          <w:i/>
+          <w:iCs/>
+        </w:rPr>
+        <w:t>), amely maradék (</w:t>
+      </w:r>
+      <w:proofErr w:type="spellStart"/>
+      <w:r>
+        <w:rPr>
+          <w:i/>
+          <w:iCs/>
+        </w:rPr>
+        <w:t>residual</w:t>
+      </w:r>
+      <w:proofErr w:type="spellEnd"/>
+      <w:r>
+        <w:rPr>
+          <w:i/>
+          <w:iCs/>
+        </w:rPr>
+        <w:t xml:space="preserve">) kapcsolatokat alkalmaz a rétegek között, lehetővé téve az információ közvetlen továbbítását mélyebb rétegekbe. A </w:t>
+      </w:r>
+      <w:proofErr w:type="spellStart"/>
+      <w:r>
+        <w:rPr>
+          <w:i/>
+          <w:iCs/>
+        </w:rPr>
+        <w:t>ResNet</w:t>
+      </w:r>
+      <w:proofErr w:type="spellEnd"/>
+      <w:r>
+        <w:rPr>
+          <w:i/>
+          <w:iCs/>
+        </w:rPr>
+        <w:t xml:space="preserve"> modellek nagy sikerrel alkalmazhatók arcfelismerési feladatokban is.</w:t>
+      </w:r>
+    </w:p>
+    <w:p>
+      <w:pPr>
+        <w:rPr>
+          <w:i/>
+          <w:iCs/>
+        </w:rPr>
+      </w:pPr>
+    </w:p>
+    <w:p>
+      <w:pPr>
+        <w:rPr>
+          <w:b/>
+          <w:bCs/>
+          <w:i/>
+          <w:iCs/>
+        </w:rPr>
+      </w:pPr>
+      <w:r>
+        <w:rPr>
+          <w:b/>
+          <w:bCs/>
+          <w:i/>
+          <w:iCs/>
+        </w:rPr>
+        <w:t>4</w:t>
+      </w:r>
+      <w:r>
+        <w:rPr>
+          <w:b/>
+          <w:bCs/>
+          <w:i/>
+          <w:iCs/>
+        </w:rPr>
+        <w:t>. Neurális hálók az arcfelismerésben</w:t>
+      </w:r>
+    </w:p>
+    <w:p>
+      <w:pPr>
+        <w:rPr>
+          <w:i/>
+          <w:iCs/>
+        </w:rPr>
+      </w:pPr>
+      <w:r>
+        <w:rPr>
+          <w:i/>
+          <w:iCs/>
+        </w:rPr>
+        <w:t xml:space="preserve">A modern arcfelismerő rendszerek CNN-alapú modellekre épülnek, amelyek az arcokról </w:t>
+      </w:r>
+      <w:proofErr w:type="spellStart"/>
+      <w:r>
+        <w:rPr>
+          <w:b/>
+          <w:bCs/>
+          <w:i/>
+          <w:iCs/>
+        </w:rPr>
+        <w:t>embedding</w:t>
+      </w:r>
+      <w:proofErr w:type="spellEnd"/>
+      <w:r>
+        <w:rPr>
+          <w:b/>
+          <w:bCs/>
+          <w:i/>
+          <w:iCs/>
+        </w:rPr>
+        <w:t xml:space="preserve"> vektorokat</w:t>
+      </w:r>
+      <w:r>
+        <w:rPr>
+          <w:i/>
+          <w:iCs/>
+        </w:rPr>
+        <w:t xml:space="preserve"> állítanak elő. Az ilyen megoldások, mint a </w:t>
+      </w:r>
+      <w:proofErr w:type="spellStart"/>
+      <w:r>
+        <w:rPr>
+          <w:b/>
+          <w:bCs/>
+          <w:i/>
+          <w:iCs/>
+        </w:rPr>
+        <w:t>FaceNet</w:t>
+      </w:r>
+      <w:proofErr w:type="spellEnd"/>
+      <w:r>
+        <w:rPr>
+          <w:i/>
+          <w:iCs/>
+        </w:rPr>
+        <w:t xml:space="preserve"> vagy a </w:t>
+      </w:r>
+      <w:proofErr w:type="spellStart"/>
+      <w:r>
+        <w:rPr>
+          <w:b/>
+          <w:bCs/>
+          <w:i/>
+          <w:iCs/>
+        </w:rPr>
+        <w:t>DeepFace</w:t>
+      </w:r>
+      <w:proofErr w:type="spellEnd"/>
+      <w:r>
+        <w:rPr>
+          <w:i/>
+          <w:iCs/>
+        </w:rPr>
+        <w:t xml:space="preserve">, a hagyományos osztályozási módszerek helyett a hasonlósági mérésekre helyezik a hangsúlyt, például </w:t>
+      </w:r>
+      <w:r>
+        <w:rPr>
+          <w:b/>
+          <w:bCs/>
+          <w:i/>
+          <w:iCs/>
+        </w:rPr>
+        <w:t>koszinusz-távolság</w:t>
+      </w:r>
+      <w:r>
+        <w:rPr>
+          <w:i/>
+          <w:iCs/>
+        </w:rPr>
+        <w:t xml:space="preserve"> vagy </w:t>
+      </w:r>
+      <w:r>
+        <w:rPr>
+          <w:b/>
+          <w:bCs/>
+          <w:i/>
+          <w:iCs/>
+        </w:rPr>
+        <w:t>euklideszi távolság</w:t>
+      </w:r>
+      <w:r>
+        <w:rPr>
+          <w:i/>
+          <w:iCs/>
+        </w:rPr>
+        <w:t xml:space="preserve"> alapján.</w:t>
+      </w:r>
+    </w:p>
+    <w:p>
+      <w:pPr>
+        <w:rPr>
+          <w:i/>
+          <w:iCs/>
+        </w:rPr>
+      </w:pPr>
+    </w:p>
+    <w:p>
+      <w:pPr>
+        <w:rPr>
+          <w:i/>
+          <w:iCs/>
+        </w:rPr>
+      </w:pPr>
+    </w:p>
+    <w:p>
+      <w:pPr>
+        <w:rPr>
+          <w:b/>
+          <w:bCs/>
+          <w:i/>
+          <w:iCs/>
+        </w:rPr>
+      </w:pPr>
+      <w:r>
+        <w:rPr>
+          <w:b/>
+          <w:bCs/>
+          <w:i/>
+          <w:iCs/>
+          <w:highlight w:val="yellow"/>
+        </w:rPr>
+        <w:lastRenderedPageBreak/>
+        <w:t xml:space="preserve">2/c </w:t>
+      </w:r>
+      <w:proofErr w:type="spellStart"/>
+      <w:r>
+        <w:rPr>
+          <w:b/>
+          <w:bCs/>
+          <w:i/>
+          <w:iCs/>
+        </w:rPr>
+        <w:t>Mélytanulásos</w:t>
+      </w:r>
+      <w:proofErr w:type="spellEnd"/>
+      <w:r>
+        <w:rPr>
+          <w:b/>
+          <w:bCs/>
+          <w:i/>
+          <w:iCs/>
+        </w:rPr>
+        <w:t xml:space="preserve"> módszerek </w:t>
+      </w:r>
+      <w:proofErr w:type="spellStart"/>
+      <w:r>
+        <w:rPr>
+          <w:b/>
+          <w:bCs/>
+          <w:i/>
+          <w:iCs/>
+        </w:rPr>
+        <w:t>PyTorch-al</w:t>
+      </w:r>
+      <w:proofErr w:type="spellEnd"/>
+    </w:p>
+    <w:p>
+      <w:pPr>
+        <w:rPr>
+          <w:i/>
+          <w:iCs/>
+        </w:rPr>
+      </w:pPr>
+      <w:r>
+        <w:rPr>
+          <w:i/>
+          <w:iCs/>
+        </w:rPr>
+        <w:t xml:space="preserve">A mélytanulási megközelítések az arcfelismerés területén jelentős előrelépést hoztak, különösen olyan keretrendszerek, mint a </w:t>
+      </w:r>
+      <w:proofErr w:type="spellStart"/>
+      <w:r>
+        <w:rPr>
+          <w:i/>
+          <w:iCs/>
+        </w:rPr>
+        <w:t>TensorFlow</w:t>
+      </w:r>
+      <w:proofErr w:type="spellEnd"/>
+      <w:r>
+        <w:rPr>
+          <w:i/>
+          <w:iCs/>
+        </w:rPr>
+        <w:t xml:space="preserve"> és a </w:t>
+      </w:r>
+      <w:proofErr w:type="spellStart"/>
+      <w:r>
+        <w:rPr>
+          <w:i/>
+          <w:iCs/>
+        </w:rPr>
+        <w:t>PyTorch</w:t>
+      </w:r>
+      <w:proofErr w:type="spellEnd"/>
+      <w:r>
+        <w:rPr>
+          <w:i/>
+          <w:iCs/>
+        </w:rPr>
+        <w:t xml:space="preserve"> használatával. Az alábbiakban a legfontosabb mélytanulási módszereket ismertetem:</w:t>
+      </w:r>
+    </w:p>
+    <w:p>
+      <w:pPr>
+        <w:rPr>
+          <w:b/>
+          <w:bCs/>
+          <w:i/>
+          <w:iCs/>
+        </w:rPr>
+      </w:pPr>
+      <w:r>
+        <w:rPr>
+          <w:b/>
+          <w:bCs/>
+          <w:i/>
+          <w:iCs/>
+        </w:rPr>
+        <w:pict w14:anchorId="6B3BC2BA">
+          <v:rect id="_x0000_i1039" style="width:0;height:1.5pt" o:hralign="center" o:hrstd="t" o:hr="t" fillcolor="#a0a0a0" stroked="f"/>
+        </w:pict>
       </w:r>
     </w:p>
     <w:p>
       <w:pPr>
         <w:numPr>
           <w:ilvl w:val="0"/>
-          <w:numId w:val="16"/>
+          <w:numId w:val="22"/>
         </w:numPr>
         <w:rPr>
-          <w:b/>
-          <w:bCs/>
-          <w:i/>
-          <w:iCs/>
-        </w:rPr>
-      </w:pPr>
-      <w:r>
-        <w:rPr>
-          <w:b/>
-          <w:bCs/>
-          <w:i/>
-          <w:iCs/>
-        </w:rPr>
-        <w:t xml:space="preserve">Leírás: </w:t>
-      </w:r>
-      <w:r>
-        <w:rPr>
-          <w:i/>
-          <w:iCs/>
-        </w:rPr>
-        <w:t>Sok esetben előre betanított modellek használhatók, mint például:</w:t>
+          <w:i/>
+          <w:iCs/>
+        </w:rPr>
+      </w:pPr>
+      <w:proofErr w:type="spellStart"/>
+      <w:r>
+        <w:rPr>
+          <w:b/>
+          <w:bCs/>
+          <w:i/>
+          <w:iCs/>
+        </w:rPr>
+        <w:t>Konvolúciós</w:t>
+      </w:r>
+      <w:proofErr w:type="spellEnd"/>
+      <w:r>
+        <w:rPr>
+          <w:b/>
+          <w:bCs/>
+          <w:i/>
+          <w:iCs/>
+        </w:rPr>
+        <w:t xml:space="preserve"> Neurális Hálók (CNN-ek)</w:t>
+      </w:r>
+      <w:r>
+        <w:rPr>
+          <w:i/>
+          <w:iCs/>
+        </w:rPr>
+        <w:t>: Az arcfelismerési modellek alapját képezik, mivel hatékonyan képesek az arcok vizuális jellemzőinek automatikus kinyerésére.</w:t>
       </w:r>
     </w:p>
     <w:p>
       <w:pPr>
         <w:numPr>
-          <w:ilvl w:val="1"/>
-          <w:numId w:val="16"/>
+          <w:ilvl w:val="0"/>
+          <w:numId w:val="22"/>
         </w:numPr>
         <w:rPr>
           <w:i/>
@@ -1435,17 +2388,66 @@
       </w:pPr>
       <w:r>
         <w:rPr>
-          <w:i/>
-          <w:iCs/>
-        </w:rPr>
-        <w:t>MTCNN (Multi-task Cascaded Convolutional Networks) az arcok detektálására.</w:t>
+          <w:b/>
+          <w:bCs/>
+          <w:i/>
+          <w:iCs/>
+        </w:rPr>
+        <w:t>Szemantikus Beágyazások (</w:t>
+      </w:r>
+      <w:proofErr w:type="spellStart"/>
+      <w:r>
+        <w:rPr>
+          <w:b/>
+          <w:bCs/>
+          <w:i/>
+          <w:iCs/>
+        </w:rPr>
+        <w:t>Face</w:t>
+      </w:r>
+      <w:proofErr w:type="spellEnd"/>
+      <w:r>
+        <w:rPr>
+          <w:b/>
+          <w:bCs/>
+          <w:i/>
+          <w:iCs/>
+        </w:rPr>
+        <w:t xml:space="preserve"> </w:t>
+      </w:r>
+      <w:proofErr w:type="spellStart"/>
+      <w:r>
+        <w:rPr>
+          <w:b/>
+          <w:bCs/>
+          <w:i/>
+          <w:iCs/>
+        </w:rPr>
+        <w:t>Embeddings</w:t>
+      </w:r>
+      <w:proofErr w:type="spellEnd"/>
+      <w:r>
+        <w:rPr>
+          <w:b/>
+          <w:bCs/>
+          <w:i/>
+          <w:iCs/>
+        </w:rPr>
+        <w:t>)</w:t>
+      </w:r>
+      <w:r>
+        <w:rPr>
+          <w:i/>
+          <w:iCs/>
+        </w:rPr>
+        <w:t>: Az arcfelismerés egyik modern megközelítése, amely az arcokat alacsony dimenziós vektorokba ágyazza be a hatékony összehasonlítás érdekében.</w:t>
       </w:r>
     </w:p>
     <w:p>
       <w:pPr>
         <w:numPr>
-          <w:ilvl w:val="1"/>
-          <w:numId w:val="16"/>
+          <w:ilvl w:val="0"/>
+          <w:numId w:val="22"/>
         </w:numPr>
         <w:rPr>
           <w:i/>
@@ -1454,45 +2456,99 @@
       </w:pPr>
       <w:r>
         <w:rPr>
-          <w:i/>
-          <w:iCs/>
-        </w:rPr>
-        <w:t>Dlib arcfelismerő könyvtárának integrációja.</w:t>
-      </w:r>
-    </w:p>
-    <w:p>
-      <w:pPr>
-        <w:numPr>
-          <w:ilvl w:val="1"/>
-          <w:numId w:val="16"/>
-        </w:numPr>
-        <w:rPr>
-          <w:i/>
-          <w:iCs/>
-        </w:rPr>
-      </w:pPr>
-      <w:r>
-        <w:rPr>
-          <w:i/>
-          <w:iCs/>
-        </w:rPr>
-        <w:t>TensorFlow-ban és PyTorch-ban: előre betanított ResNet vagy EfficientNet modellek finomhangolása arcfelismerésre.</w:t>
-      </w:r>
-    </w:p>
-    <w:p>
-      <w:pPr>
-        <w:rPr>
-          <w:i/>
-          <w:iCs/>
-        </w:rPr>
-      </w:pPr>
-      <w:r>
-        <w:rPr>
-          <w:i/>
-          <w:iCs/>
-        </w:rPr>
-        <w:br w:type="page"/>
-      </w:r>
+          <w:b/>
+          <w:bCs/>
+          <w:i/>
+          <w:iCs/>
+        </w:rPr>
+        <w:t>Előre betanított modellek alkalmazása</w:t>
+      </w:r>
+      <w:r>
+        <w:rPr>
+          <w:i/>
+          <w:iCs/>
+        </w:rPr>
+        <w:t xml:space="preserve">: A </w:t>
+      </w:r>
+      <w:proofErr w:type="spellStart"/>
+      <w:r>
+        <w:rPr>
+          <w:i/>
+          <w:iCs/>
+        </w:rPr>
+        <w:t>ResNet</w:t>
+      </w:r>
+      <w:proofErr w:type="spellEnd"/>
+      <w:r>
+        <w:rPr>
+          <w:i/>
+          <w:iCs/>
+        </w:rPr>
+        <w:t xml:space="preserve"> mellett más előtanított modellek is felhasználhatók, mint például az </w:t>
+      </w:r>
+      <w:proofErr w:type="spellStart"/>
+      <w:r>
+        <w:rPr>
+          <w:i/>
+          <w:iCs/>
+        </w:rPr>
+        <w:t>EfficientNet</w:t>
+      </w:r>
+      <w:proofErr w:type="spellEnd"/>
+      <w:r>
+        <w:rPr>
+          <w:i/>
+          <w:iCs/>
+        </w:rPr>
+        <w:t xml:space="preserve"> vagy az MTCNN az arcok detektálására és jellemzőik kinyerésére.</w:t>
+      </w:r>
+    </w:p>
+    <w:p>
+      <w:pPr>
+        <w:rPr>
+          <w:i/>
+          <w:iCs/>
+        </w:rPr>
+      </w:pPr>
+      <w:r>
+        <w:rPr>
+          <w:i/>
+          <w:iCs/>
+        </w:rPr>
+        <w:t xml:space="preserve">A dolgozatomban a </w:t>
+      </w:r>
+      <w:proofErr w:type="spellStart"/>
+      <w:r>
+        <w:rPr>
+          <w:i/>
+          <w:iCs/>
+        </w:rPr>
+        <w:t>ResNet</w:t>
+      </w:r>
+      <w:proofErr w:type="spellEnd"/>
+      <w:r>
+        <w:rPr>
+          <w:i/>
+          <w:iCs/>
+        </w:rPr>
+        <w:t>-alapú megközelítést alkalmazom az arcfelismerési feladatokhoz, optimalizálva a felismerési pontosságot és a hálózat teljesítményét.</w:t>
+      </w:r>
+    </w:p>
+    <w:p>
+      <w:pPr>
+        <w:rPr>
+          <w:i/>
+          <w:iCs/>
+        </w:rPr>
+      </w:pPr>
+    </w:p>
+    <w:p>
+      <w:pPr>
+        <w:rPr>
+          <w:i/>
+          <w:iCs/>
+        </w:rPr>
+      </w:pPr>
     </w:p>
     <w:p>
       <w:pPr>
@@ -1509,7 +2565,6 @@
           <w:iCs/>
           <w:highlight w:val="yellow"/>
         </w:rPr>
-        <w:lastRenderedPageBreak/>
         <w:t>3</w:t>
       </w:r>
       <w:r>
@@ -1549,14 +2604,25 @@
         </w:rPr>
         <w:tab/>
       </w:r>
-      <w:r>
-        <w:rPr>
-          <w:b/>
-          <w:bCs/>
-          <w:i/>
-          <w:iCs/>
-        </w:rPr>
-        <w:t>A projekt megvalósítási lépései</w:t>
+      <w:proofErr w:type="spellStart"/>
+      <w:r>
+        <w:rPr>
+          <w:b/>
+          <w:bCs/>
+          <w:i/>
+          <w:iCs/>
+        </w:rPr>
+        <w:t>A</w:t>
+      </w:r>
+      <w:proofErr w:type="spellEnd"/>
+      <w:r>
+        <w:rPr>
+          <w:b/>
+          <w:bCs/>
+          <w:i/>
+          <w:iCs/>
+        </w:rPr>
+        <w:t xml:space="preserve"> projekt megvalósítási lépései</w:t>
       </w:r>
     </w:p>
     <w:p>
@@ -1609,7 +2675,23 @@
           <w:i/>
           <w:iCs/>
         </w:rPr>
-        <w:t>: A saját készítésű képek és a nyilvánosan elérhető adatbázisok kombinálása.</w:t>
+        <w:t xml:space="preserve">: A saját </w:t>
+      </w:r>
+      <w:proofErr w:type="spellStart"/>
+      <w:r>
+        <w:rPr>
+          <w:i/>
+          <w:iCs/>
+        </w:rPr>
+        <w:t>készítésű</w:t>
+      </w:r>
+      <w:proofErr w:type="spellEnd"/>
+      <w:r>
+        <w:rPr>
+          <w:i/>
+          <w:iCs/>
+        </w:rPr>
+        <w:t xml:space="preserve"> képek és a nyilvánosan elérhető adatbázisok kombinálása.</w:t>
       </w:r>
     </w:p>
     <w:p>
@@ -1637,7 +2719,23 @@
           <w:i/>
           <w:iCs/>
         </w:rPr>
-        <w:t>: ResNet architektúra használata az arcfelismeréshez.</w:t>
+        <w:t xml:space="preserve">: </w:t>
+      </w:r>
+      <w:proofErr w:type="spellStart"/>
+      <w:r>
+        <w:rPr>
+          <w:i/>
+          <w:iCs/>
+        </w:rPr>
+        <w:t>ResNet</w:t>
+      </w:r>
+      <w:proofErr w:type="spellEnd"/>
+      <w:r>
+        <w:rPr>
+          <w:i/>
+          <w:iCs/>
+        </w:rPr>
+        <w:t xml:space="preserve"> architektúra használata az arcfelismeréshez.</w:t>
       </w:r>
     </w:p>
     <w:p>
@@ -1694,7 +2792,23 @@
           <w:i/>
           <w:iCs/>
         </w:rPr>
-        <w:t xml:space="preserve"> az adatgyűjtési stratégiát és a ResNet-alapú mélytanulási modellt.</w:t>
+        <w:t xml:space="preserve"> az adatgyűjtési stratégiát és a </w:t>
+      </w:r>
+      <w:proofErr w:type="spellStart"/>
+      <w:r>
+        <w:rPr>
+          <w:i/>
+          <w:iCs/>
+        </w:rPr>
+        <w:t>ResNet</w:t>
+      </w:r>
+      <w:proofErr w:type="spellEnd"/>
+      <w:r>
+        <w:rPr>
+          <w:i/>
+          <w:iCs/>
+        </w:rPr>
+        <w:t>-alapú mélytanulási modellt.</w:t>
       </w:r>
     </w:p>
     <w:p>
@@ -1805,7 +2919,23 @@
           <w:i/>
           <w:iCs/>
         </w:rPr>
-        <w:t>A rendszer tanításához és teszteléséhez különböző forrásokból származó adatok kerültek felhasználásra. Az adatokat a dataset_create.py és dataset_anc&amp;pos.py szkriptek segítségével gyűjtöttem és dolgoztam fel. A képek a következő struktúrában kerülnek tárolásra:</w:t>
+        <w:t xml:space="preserve">A rendszer tanításához és teszteléséhez különböző forrásokból származó adatok kerültek felhasználásra. Az adatokat a dataset_create.py és dataset_anc&amp;pos.py </w:t>
+      </w:r>
+      <w:proofErr w:type="spellStart"/>
+      <w:r>
+        <w:rPr>
+          <w:i/>
+          <w:iCs/>
+        </w:rPr>
+        <w:t>szkriptek</w:t>
+      </w:r>
+      <w:proofErr w:type="spellEnd"/>
+      <w:r>
+        <w:rPr>
+          <w:i/>
+          <w:iCs/>
+        </w:rPr>
+        <w:t xml:space="preserve"> segítségével gyűjtöttem és dolgoztam fel. A képek a következő struktúrában kerülnek tárolásra:</w:t>
       </w:r>
     </w:p>
     <w:p>
@@ -1821,21 +2951,64 @@
           <w:iCs/>
         </w:rPr>
       </w:pPr>
-      <w:r>
-        <w:rPr>
-          <w:b/>
-          <w:bCs/>
-          <w:i/>
-          <w:iCs/>
-        </w:rPr>
-        <w:t xml:space="preserve">Anchor képek: </w:t>
-      </w:r>
-      <w:r>
-        <w:rPr>
-          <w:i/>
-          <w:iCs/>
-        </w:rPr>
-        <w:t>Egy aktuális anchor kép mindig frissül, valamint van egy külön "anchor" mappa (</w:t>
+      <w:proofErr w:type="spellStart"/>
+      <w:r>
+        <w:rPr>
+          <w:b/>
+          <w:bCs/>
+          <w:i/>
+          <w:iCs/>
+        </w:rPr>
+        <w:t>Anchor</w:t>
+      </w:r>
+      <w:proofErr w:type="spellEnd"/>
+      <w:r>
+        <w:rPr>
+          <w:b/>
+          <w:bCs/>
+          <w:i/>
+          <w:iCs/>
+        </w:rPr>
+        <w:t xml:space="preserve"> képek: </w:t>
+      </w:r>
+      <w:r>
+        <w:rPr>
+          <w:i/>
+          <w:iCs/>
+        </w:rPr>
+        <w:t xml:space="preserve">Egy aktuális </w:t>
+      </w:r>
+      <w:proofErr w:type="spellStart"/>
+      <w:r>
+        <w:rPr>
+          <w:i/>
+          <w:iCs/>
+        </w:rPr>
+        <w:t>anchor</w:t>
+      </w:r>
+      <w:proofErr w:type="spellEnd"/>
+      <w:r>
+        <w:rPr>
+          <w:i/>
+          <w:iCs/>
+        </w:rPr>
+        <w:t xml:space="preserve"> kép mindig frissül, valamint van egy külön "</w:t>
+      </w:r>
+      <w:proofErr w:type="spellStart"/>
+      <w:r>
+        <w:rPr>
+          <w:i/>
+          <w:iCs/>
+        </w:rPr>
+        <w:t>anchor</w:t>
+      </w:r>
+      <w:proofErr w:type="spellEnd"/>
+      <w:r>
+        <w:rPr>
+          <w:i/>
+          <w:iCs/>
+        </w:rPr>
+        <w:t>" mappa (</w:t>
       </w:r>
       <w:r>
         <w:rPr>
@@ -1902,6 +3075,7 @@
           <w:i/>
           <w:iCs/>
         </w:rPr>
+        <w:lastRenderedPageBreak/>
         <w:t xml:space="preserve">Pozitív képek: </w:t>
       </w:r>
       <w:r>
@@ -2011,7 +3185,55 @@
           <w:i/>
           <w:iCs/>
         </w:rPr>
-        <w:t xml:space="preserve">A Labeled Faces in the Wild (LFW) adatbázisból származó </w:t>
+        <w:t xml:space="preserve">A </w:t>
+      </w:r>
+      <w:proofErr w:type="spellStart"/>
+      <w:r>
+        <w:rPr>
+          <w:i/>
+          <w:iCs/>
+        </w:rPr>
+        <w:t>Labeled</w:t>
+      </w:r>
+      <w:proofErr w:type="spellEnd"/>
+      <w:r>
+        <w:rPr>
+          <w:i/>
+          <w:iCs/>
+        </w:rPr>
+        <w:t xml:space="preserve"> </w:t>
+      </w:r>
+      <w:proofErr w:type="spellStart"/>
+      <w:r>
+        <w:rPr>
+          <w:i/>
+          <w:iCs/>
+        </w:rPr>
+        <w:t>Faces</w:t>
+      </w:r>
+      <w:proofErr w:type="spellEnd"/>
+      <w:r>
+        <w:rPr>
+          <w:i/>
+          <w:iCs/>
+        </w:rPr>
+        <w:t xml:space="preserve"> in </w:t>
+      </w:r>
+      <w:proofErr w:type="spellStart"/>
+      <w:r>
+        <w:rPr>
+          <w:i/>
+          <w:iCs/>
+        </w:rPr>
+        <w:t>the</w:t>
+      </w:r>
+      <w:proofErr w:type="spellEnd"/>
+      <w:r>
+        <w:rPr>
+          <w:i/>
+          <w:iCs/>
+        </w:rPr>
+        <w:t xml:space="preserve"> Wild (LFW) adatbázisból származó </w:t>
       </w:r>
       <w:r>
         <w:rPr>
@@ -2086,41 +3308,157 @@
           <w:i/>
           <w:iCs/>
         </w:rPr>
-        <w:t>Az arcok automatikus felismerésére OpenCV vagy MTCNN használható.</w:t>
-      </w:r>
-    </w:p>
-    <w:p>
-      <w:pPr>
-        <w:rPr>
-          <w:b/>
-          <w:bCs/>
-          <w:i/>
-          <w:iCs/>
-        </w:rPr>
-      </w:pPr>
-      <w:r>
-        <w:rPr>
-          <w:b/>
-          <w:bCs/>
-          <w:i/>
-          <w:iCs/>
-        </w:rPr>
-        <w:t>2. ResNet-alapú mélytanulási modell</w:t>
-      </w:r>
-    </w:p>
-    <w:p>
-      <w:pPr>
-        <w:rPr>
-          <w:i/>
-          <w:iCs/>
-        </w:rPr>
-      </w:pPr>
-      <w:r>
-        <w:rPr>
-          <w:i/>
-          <w:iCs/>
-        </w:rPr>
-        <w:t>A ResNet (Residual Network) egy mély konvolúciós neurális hálózat, amely különösen hatékony képfeldolgozási és mintázatfelismerési feladatokban. A ResNet fő előnye az úgynevezett maradék (residual) kapcsolatok alkalmazása, amelyek segítenek a mély hálózatok hatékonyabb tanításában és elkerülik a gradiens eltűnésének problémáját.</w:t>
+        <w:t xml:space="preserve">Az arcok automatikus felismerésére </w:t>
+      </w:r>
+      <w:proofErr w:type="spellStart"/>
+      <w:r>
+        <w:rPr>
+          <w:i/>
+          <w:iCs/>
+        </w:rPr>
+        <w:t>OpenCV</w:t>
+      </w:r>
+      <w:proofErr w:type="spellEnd"/>
+      <w:r>
+        <w:rPr>
+          <w:i/>
+          <w:iCs/>
+        </w:rPr>
+        <w:t xml:space="preserve"> vagy MTCNN használható.</w:t>
+      </w:r>
+    </w:p>
+    <w:p>
+      <w:pPr>
+        <w:rPr>
+          <w:b/>
+          <w:bCs/>
+          <w:i/>
+          <w:iCs/>
+        </w:rPr>
+      </w:pPr>
+      <w:r>
+        <w:rPr>
+          <w:b/>
+          <w:bCs/>
+          <w:i/>
+          <w:iCs/>
+        </w:rPr>
+        <w:t xml:space="preserve">2. </w:t>
+      </w:r>
+      <w:proofErr w:type="spellStart"/>
+      <w:r>
+        <w:rPr>
+          <w:b/>
+          <w:bCs/>
+          <w:i/>
+          <w:iCs/>
+        </w:rPr>
+        <w:t>ResNet</w:t>
+      </w:r>
+      <w:proofErr w:type="spellEnd"/>
+      <w:r>
+        <w:rPr>
+          <w:b/>
+          <w:bCs/>
+          <w:i/>
+          <w:iCs/>
+        </w:rPr>
+        <w:t>-alapú mélytanulási modell</w:t>
+      </w:r>
+    </w:p>
+    <w:p>
+      <w:pPr>
+        <w:rPr>
+          <w:i/>
+          <w:iCs/>
+        </w:rPr>
+      </w:pPr>
+      <w:r>
+        <w:rPr>
+          <w:i/>
+          <w:iCs/>
+        </w:rPr>
+        <w:t xml:space="preserve">A </w:t>
+      </w:r>
+      <w:proofErr w:type="spellStart"/>
+      <w:r>
+        <w:rPr>
+          <w:i/>
+          <w:iCs/>
+        </w:rPr>
+        <w:t>ResNet</w:t>
+      </w:r>
+      <w:proofErr w:type="spellEnd"/>
+      <w:r>
+        <w:rPr>
+          <w:i/>
+          <w:iCs/>
+        </w:rPr>
+        <w:t xml:space="preserve"> (</w:t>
+      </w:r>
+      <w:proofErr w:type="spellStart"/>
+      <w:r>
+        <w:rPr>
+          <w:i/>
+          <w:iCs/>
+        </w:rPr>
+        <w:t>Residual</w:t>
+      </w:r>
+      <w:proofErr w:type="spellEnd"/>
+      <w:r>
+        <w:rPr>
+          <w:i/>
+          <w:iCs/>
+        </w:rPr>
+        <w:t xml:space="preserve"> Network) egy mély </w:t>
+      </w:r>
+      <w:proofErr w:type="spellStart"/>
+      <w:r>
+        <w:rPr>
+          <w:i/>
+          <w:iCs/>
+        </w:rPr>
+        <w:t>konvolúciós</w:t>
+      </w:r>
+      <w:proofErr w:type="spellEnd"/>
+      <w:r>
+        <w:rPr>
+          <w:i/>
+          <w:iCs/>
+        </w:rPr>
+        <w:t xml:space="preserve"> neurális hálózat, amely különösen hatékony képfeldolgozási és mintázatfelismerési feladatokban. A </w:t>
+      </w:r>
+      <w:proofErr w:type="spellStart"/>
+      <w:r>
+        <w:rPr>
+          <w:i/>
+          <w:iCs/>
+        </w:rPr>
+        <w:t>ResNet</w:t>
+      </w:r>
+      <w:proofErr w:type="spellEnd"/>
+      <w:r>
+        <w:rPr>
+          <w:i/>
+          <w:iCs/>
+        </w:rPr>
+        <w:t xml:space="preserve"> fő előnye az úgynevezett maradék (</w:t>
+      </w:r>
+      <w:proofErr w:type="spellStart"/>
+      <w:r>
+        <w:rPr>
+          <w:i/>
+          <w:iCs/>
+        </w:rPr>
+        <w:t>residual</w:t>
+      </w:r>
+      <w:proofErr w:type="spellEnd"/>
+      <w:r>
+        <w:rPr>
+          <w:i/>
+          <w:iCs/>
+        </w:rPr>
+        <w:t>) kapcsolatok alkalmazása, amelyek segítenek a mély hálózatok hatékonyabb tanításában és elkerülik a gradiens eltűnésének problémáját.</w:t>
       </w:r>
     </w:p>
     <w:p>
@@ -2153,13 +3491,69 @@
           <w:iCs/>
         </w:rPr>
       </w:pPr>
-      <w:r>
-        <w:rPr>
-          <w:i/>
-          <w:iCs/>
-        </w:rPr>
-        <w:lastRenderedPageBreak/>
-        <w:t>Konvolúciós blokkok (convBlock): Ezek az alapvető építőelemek, amelyek konvolúciós rétegeken keresztül kiemelik a fontos vizuális mintázatokat.</w:t>
+      <w:proofErr w:type="spellStart"/>
+      <w:r>
+        <w:rPr>
+          <w:i/>
+          <w:iCs/>
+        </w:rPr>
+        <w:t>Konvolúciós</w:t>
+      </w:r>
+      <w:proofErr w:type="spellEnd"/>
+      <w:r>
+        <w:rPr>
+          <w:i/>
+          <w:iCs/>
+        </w:rPr>
+        <w:t xml:space="preserve"> blokkok (</w:t>
+      </w:r>
+      <w:proofErr w:type="spellStart"/>
+      <w:r>
+        <w:rPr>
+          <w:i/>
+          <w:iCs/>
+        </w:rPr>
+        <w:t>convBlock</w:t>
+      </w:r>
+      <w:proofErr w:type="spellEnd"/>
+      <w:r>
+        <w:rPr>
+          <w:i/>
+          <w:iCs/>
+        </w:rPr>
+        <w:t xml:space="preserve">): Ezek az alapvető építőelemek, amelyek </w:t>
+      </w:r>
+      <w:proofErr w:type="spellStart"/>
+      <w:r>
+        <w:rPr>
+          <w:i/>
+          <w:iCs/>
+        </w:rPr>
+        <w:t>konvolúciós</w:t>
+      </w:r>
+      <w:proofErr w:type="spellEnd"/>
+      <w:r>
+        <w:rPr>
+          <w:i/>
+          <w:iCs/>
+        </w:rPr>
+        <w:t xml:space="preserve"> rétegeken keresztül kiemelik a fontos vizuális </w:t>
+      </w:r>
+      <w:proofErr w:type="spellStart"/>
+      <w:r>
+        <w:rPr>
+          <w:i/>
+          <w:iCs/>
+        </w:rPr>
+        <w:t>mintázatokat</w:t>
+      </w:r>
+      <w:proofErr w:type="spellEnd"/>
+      <w:r>
+        <w:rPr>
+          <w:i/>
+          <w:iCs/>
+        </w:rPr>
+        <w:t>.</w:t>
       </w:r>
     </w:p>
     <w:p>
@@ -2178,7 +3572,23 @@
           <w:i/>
           <w:iCs/>
         </w:rPr>
-        <w:t>Maradék blokkok (residualBlock): Az eredeti bemenet és a feldolgozott rétegek összeadásával biztosítják a hatékony tanulást.</w:t>
+        <w:t>Maradék blokkok (</w:t>
+      </w:r>
+      <w:proofErr w:type="spellStart"/>
+      <w:r>
+        <w:rPr>
+          <w:i/>
+          <w:iCs/>
+        </w:rPr>
+        <w:t>residualBlock</w:t>
+      </w:r>
+      <w:proofErr w:type="spellEnd"/>
+      <w:r>
+        <w:rPr>
+          <w:i/>
+          <w:iCs/>
+        </w:rPr>
+        <w:t>): Az eredeti bemenet és a feldolgozott rétegek összeadásával biztosítják a hatékony tanulást.</w:t>
       </w:r>
     </w:p>
     <w:p>
@@ -2197,7 +3607,23 @@
           <w:i/>
           <w:iCs/>
         </w:rPr>
-        <w:t>Kimeneti osztályozó réteg: A háló végén egy teljesen összekapcsolt réteg biztosítja az arcok osztályozását vagy jellemzőik kinyerését (embeddingek formájában).</w:t>
+        <w:t>Kimeneti osztályozó réteg: A háló végén egy teljesen összekapcsolt réteg biztosítja az arcok osztályozását vagy jellemzőik kinyerését (</w:t>
+      </w:r>
+      <w:proofErr w:type="spellStart"/>
+      <w:r>
+        <w:rPr>
+          <w:i/>
+          <w:iCs/>
+        </w:rPr>
+        <w:t>embeddingek</w:t>
+      </w:r>
+      <w:proofErr w:type="spellEnd"/>
+      <w:r>
+        <w:rPr>
+          <w:i/>
+          <w:iCs/>
+        </w:rPr>
+        <w:t xml:space="preserve"> formájában).</w:t>
       </w:r>
     </w:p>
     <w:p>
@@ -2255,6 +3681,7 @@
           <w:bCs/>
           <w:i/>
           <w:iCs/>
+          <w:noProof/>
         </w:rPr>
         <w:drawing>
           <wp:inline distT="0" distB="0" distL="0" distR="0" wp14:anchorId="0D766667" wp14:editId="5F2D2167">
@@ -2327,7 +3754,9 @@
           <w:bCs/>
           <w:i/>
           <w:iCs/>
-        </w:rPr>
+          <w:noProof/>
+        </w:rPr>
+        <w:lastRenderedPageBreak/>
         <w:drawing>
           <wp:inline distT="0" distB="0" distL="0" distR="0" wp14:anchorId="4FDF36FA" wp14:editId="2161B3FA">
             <wp:extent cx="2695575" cy="855396"/>
@@ -2706,6 +4135,155 @@
     </w:lvl>
   </w:abstractNum>
   <w:abstractNum w:abstractNumId="2" w15:restartNumberingAfterBreak="0">
+    <w:nsid w:val="05CE4EB1"/>
+    <w:multiLevelType w:val="multilevel"/>
+    <w:tmpl w:val="1EF4FBFA"/>
+    <w:lvl w:ilvl="0">
+      <w:start w:val="1"/>
+      <w:numFmt w:val="bullet"/>
+      <w:lvlText w:val=""/>
+      <w:lvlJc w:val="left"/>
+      <w:pPr>
+        <w:tabs>
+          <w:tab w:val="num" w:pos="720"/>
+        </w:tabs>
+        <w:ind w:left="720" w:hanging="360"/>
+      </w:pPr>
+      <w:rPr>
+        <w:rFonts w:ascii="Symbol" w:hAnsi="Symbol" w:hint="default"/>
+        <w:sz w:val="20"/>
+      </w:rPr>
+    </w:lvl>
+    <w:lvl w:ilvl="1" w:tentative="1">
+      <w:start w:val="1"/>
+      <w:numFmt w:val="bullet"/>
+      <w:lvlText w:val="o"/>
+      <w:lvlJc w:val="left"/>
+      <w:pPr>
+        <w:tabs>
+          <w:tab w:val="num" w:pos="1440"/>
+        </w:tabs>
+        <w:ind w:left="1440" w:hanging="360"/>
+      </w:pPr>
+      <w:rPr>
+        <w:rFonts w:ascii="Courier New" w:hAnsi="Courier New" w:hint="default"/>
+        <w:sz w:val="20"/>
+      </w:rPr>
+    </w:lvl>
+    <w:lvl w:ilvl="2" w:tentative="1">
+      <w:start w:val="1"/>
+      <w:numFmt w:val="bullet"/>
+      <w:lvlText w:val=""/>
+      <w:lvlJc w:val="left"/>
+      <w:pPr>
+        <w:tabs>
+          <w:tab w:val="num" w:pos="2160"/>
+        </w:tabs>
+        <w:ind w:left="2160" w:hanging="360"/>
+      </w:pPr>
+      <w:rPr>
+        <w:rFonts w:ascii="Wingdings" w:hAnsi="Wingdings" w:hint="default"/>
+        <w:sz w:val="20"/>
+      </w:rPr>
+    </w:lvl>
+    <w:lvl w:ilvl="3" w:tentative="1">
+      <w:start w:val="1"/>
+      <w:numFmt w:val="bullet"/>
+      <w:lvlText w:val=""/>
+      <w:lvlJc w:val="left"/>
+      <w:pPr>
+        <w:tabs>
+          <w:tab w:val="num" w:pos="2880"/>
+        </w:tabs>
+        <w:ind w:left="2880" w:hanging="360"/>
+      </w:pPr>
+      <w:rPr>
+        <w:rFonts w:ascii="Wingdings" w:hAnsi="Wingdings" w:hint="default"/>
+        <w:sz w:val="20"/>
+      </w:rPr>
+    </w:lvl>
+    <w:lvl w:ilvl="4" w:tentative="1">
+      <w:start w:val="1"/>
+      <w:numFmt w:val="bullet"/>
+      <w:lvlText w:val=""/>
+      <w:lvlJc w:val="left"/>
+      <w:pPr>
+        <w:tabs>
+          <w:tab w:val="num" w:pos="3600"/>
+        </w:tabs>
+        <w:ind w:left="3600" w:hanging="360"/>
+      </w:pPr>
+      <w:rPr>
+        <w:rFonts w:ascii="Wingdings" w:hAnsi="Wingdings" w:hint="default"/>
+        <w:sz w:val="20"/>
+      </w:rPr>
+    </w:lvl>
+    <w:lvl w:ilvl="5" w:tentative="1">
+      <w:start w:val="1"/>
+      <w:numFmt w:val="bullet"/>
+      <w:lvlText w:val=""/>
+      <w:lvlJc w:val="left"/>
+      <w:pPr>
+        <w:tabs>
+          <w:tab w:val="num" w:pos="4320"/>
+        </w:tabs>
+        <w:ind w:left="4320" w:hanging="360"/>
+      </w:pPr>
+      <w:rPr>
+        <w:rFonts w:ascii="Wingdings" w:hAnsi="Wingdings" w:hint="default"/>
+        <w:sz w:val="20"/>
+      </w:rPr>
+    </w:lvl>
+    <w:lvl w:ilvl="6" w:tentative="1">
+      <w:start w:val="1"/>
+      <w:numFmt w:val="bullet"/>
+      <w:lvlText w:val=""/>
+      <w:lvlJc w:val="left"/>
+      <w:pPr>
+        <w:tabs>
+          <w:tab w:val="num" w:pos="5040"/>
+        </w:tabs>
+        <w:ind w:left="5040" w:hanging="360"/>
+      </w:pPr>
+      <w:rPr>
+        <w:rFonts w:ascii="Wingdings" w:hAnsi="Wingdings" w:hint="default"/>
+        <w:sz w:val="20"/>
+      </w:rPr>
+    </w:lvl>
+    <w:lvl w:ilvl="7" w:tentative="1">
+      <w:start w:val="1"/>
+      <w:numFmt w:val="bullet"/>
+      <w:lvlText w:val=""/>
+      <w:lvlJc w:val="left"/>
+      <w:pPr>
+        <w:tabs>
+          <w:tab w:val="num" w:pos="5760"/>
+        </w:tabs>
+        <w:ind w:left="5760" w:hanging="360"/>
+      </w:pPr>
+      <w:rPr>
+        <w:rFonts w:ascii="Wingdings" w:hAnsi="Wingdings" w:hint="default"/>
+        <w:sz w:val="20"/>
+      </w:rPr>
+    </w:lvl>
+    <w:lvl w:ilvl="8" w:tentative="1">
+      <w:start w:val="1"/>
+      <w:numFmt w:val="bullet"/>
+      <w:lvlText w:val=""/>
+      <w:lvlJc w:val="left"/>
+      <w:pPr>
+        <w:tabs>
+          <w:tab w:val="num" w:pos="6480"/>
+        </w:tabs>
+        <w:ind w:left="6480" w:hanging="360"/>
+      </w:pPr>
+      <w:rPr>
+        <w:rFonts w:ascii="Wingdings" w:hAnsi="Wingdings" w:hint="default"/>
+        <w:sz w:val="20"/>
+      </w:rPr>
+    </w:lvl>
+  </w:abstractNum>
+  <w:abstractNum w:abstractNumId="3" w15:restartNumberingAfterBreak="0">
     <w:nsid w:val="07DB1CEF"/>
     <w:multiLevelType w:val="multilevel"/>
     <w:tmpl w:val="581C8262"/>
@@ -2854,7 +4432,7 @@
       </w:rPr>
     </w:lvl>
   </w:abstractNum>
-  <w:abstractNum w:abstractNumId="3" w15:restartNumberingAfterBreak="0">
+  <w:abstractNum w:abstractNumId="4" w15:restartNumberingAfterBreak="0">
     <w:nsid w:val="0B487064"/>
     <w:multiLevelType w:val="multilevel"/>
     <w:tmpl w:val="FED004B2"/>
@@ -3003,7 +4581,7 @@
       </w:rPr>
     </w:lvl>
   </w:abstractNum>
-  <w:abstractNum w:abstractNumId="4" w15:restartNumberingAfterBreak="0">
+  <w:abstractNum w:abstractNumId="5" w15:restartNumberingAfterBreak="0">
     <w:nsid w:val="0E285097"/>
     <w:multiLevelType w:val="multilevel"/>
     <w:tmpl w:val="FD648B9A"/>
@@ -3152,7 +4730,7 @@
       </w:rPr>
     </w:lvl>
   </w:abstractNum>
-  <w:abstractNum w:abstractNumId="5" w15:restartNumberingAfterBreak="0">
+  <w:abstractNum w:abstractNumId="6" w15:restartNumberingAfterBreak="0">
     <w:nsid w:val="0E7F5D4A"/>
     <w:multiLevelType w:val="multilevel"/>
     <w:tmpl w:val="6512F6A8"/>
@@ -3301,7 +4879,7 @@
       </w:rPr>
     </w:lvl>
   </w:abstractNum>
-  <w:abstractNum w:abstractNumId="6" w15:restartNumberingAfterBreak="0">
+  <w:abstractNum w:abstractNumId="7" w15:restartNumberingAfterBreak="0">
     <w:nsid w:val="15D24349"/>
     <w:multiLevelType w:val="multilevel"/>
     <w:tmpl w:val="0818FF96"/>
@@ -3450,7 +5028,7 @@
       </w:rPr>
     </w:lvl>
   </w:abstractNum>
-  <w:abstractNum w:abstractNumId="7" w15:restartNumberingAfterBreak="0">
+  <w:abstractNum w:abstractNumId="8" w15:restartNumberingAfterBreak="0">
     <w:nsid w:val="175C5B2A"/>
     <w:multiLevelType w:val="multilevel"/>
     <w:tmpl w:val="42646A60"/>
@@ -3599,7 +5177,7 @@
       </w:rPr>
     </w:lvl>
   </w:abstractNum>
-  <w:abstractNum w:abstractNumId="8" w15:restartNumberingAfterBreak="0">
+  <w:abstractNum w:abstractNumId="9" w15:restartNumberingAfterBreak="0">
     <w:nsid w:val="1A074259"/>
     <w:multiLevelType w:val="hybridMultilevel"/>
     <w:tmpl w:val="6D36207E"/>
@@ -3712,7 +5290,7 @@
       </w:rPr>
     </w:lvl>
   </w:abstractNum>
-  <w:abstractNum w:abstractNumId="9" w15:restartNumberingAfterBreak="0">
+  <w:abstractNum w:abstractNumId="10" w15:restartNumberingAfterBreak="0">
     <w:nsid w:val="22BC402D"/>
     <w:multiLevelType w:val="multilevel"/>
     <w:tmpl w:val="7C1A939E"/>
@@ -3861,7 +5439,120 @@
       </w:rPr>
     </w:lvl>
   </w:abstractNum>
-  <w:abstractNum w:abstractNumId="10" w15:restartNumberingAfterBreak="0">
+  <w:abstractNum w:abstractNumId="11" w15:restartNumberingAfterBreak="0">
+    <w:nsid w:val="2DCE661C"/>
+    <w:multiLevelType w:val="multilevel"/>
+    <w:tmpl w:val="00B2E81A"/>
+    <w:lvl w:ilvl="0">
+      <w:start w:val="1"/>
+      <w:numFmt w:val="decimal"/>
+      <w:lvlText w:val="%1."/>
+      <w:lvlJc w:val="left"/>
+      <w:pPr>
+        <w:tabs>
+          <w:tab w:val="num" w:pos="720"/>
+        </w:tabs>
+        <w:ind w:left="720" w:hanging="360"/>
+      </w:pPr>
+    </w:lvl>
+    <w:lvl w:ilvl="1" w:tentative="1">
+      <w:start w:val="1"/>
+      <w:numFmt w:val="decimal"/>
+      <w:lvlText w:val="%2."/>
+      <w:lvlJc w:val="left"/>
+      <w:pPr>
+        <w:tabs>
+          <w:tab w:val="num" w:pos="1440"/>
+        </w:tabs>
+        <w:ind w:left="1440" w:hanging="360"/>
+      </w:pPr>
+    </w:lvl>
+    <w:lvl w:ilvl="2" w:tentative="1">
+      <w:start w:val="1"/>
+      <w:numFmt w:val="decimal"/>
+      <w:lvlText w:val="%3."/>
+      <w:lvlJc w:val="left"/>
+      <w:pPr>
+        <w:tabs>
+          <w:tab w:val="num" w:pos="2160"/>
+        </w:tabs>
+        <w:ind w:left="2160" w:hanging="360"/>
+      </w:pPr>
+    </w:lvl>
+    <w:lvl w:ilvl="3" w:tentative="1">
+      <w:start w:val="1"/>
+      <w:numFmt w:val="decimal"/>
+      <w:lvlText w:val="%4."/>
+      <w:lvlJc w:val="left"/>
+      <w:pPr>
+        <w:tabs>
+          <w:tab w:val="num" w:pos="2880"/>
+        </w:tabs>
+        <w:ind w:left="2880" w:hanging="360"/>
+      </w:pPr>
+    </w:lvl>
+    <w:lvl w:ilvl="4" w:tentative="1">
+      <w:start w:val="1"/>
+      <w:numFmt w:val="decimal"/>
+      <w:lvlText w:val="%5."/>
+      <w:lvlJc w:val="left"/>
+      <w:pPr>
+        <w:tabs>
+          <w:tab w:val="num" w:pos="3600"/>
+        </w:tabs>
+        <w:ind w:left="3600" w:hanging="360"/>
+      </w:pPr>
+    </w:lvl>
+    <w:lvl w:ilvl="5" w:tentative="1">
+      <w:start w:val="1"/>
+      <w:numFmt w:val="decimal"/>
+      <w:lvlText w:val="%6."/>
+      <w:lvlJc w:val="left"/>
+      <w:pPr>
+        <w:tabs>
+          <w:tab w:val="num" w:pos="4320"/>
+        </w:tabs>
+        <w:ind w:left="4320" w:hanging="360"/>
+      </w:pPr>
+    </w:lvl>
+    <w:lvl w:ilvl="6" w:tentative="1">
+      <w:start w:val="1"/>
+      <w:numFmt w:val="decimal"/>
+      <w:lvlText w:val="%7."/>
+      <w:lvlJc w:val="left"/>
+      <w:pPr>
+        <w:tabs>
+          <w:tab w:val="num" w:pos="5040"/>
+        </w:tabs>
+        <w:ind w:left="5040" w:hanging="360"/>
+      </w:pPr>
+    </w:lvl>
+    <w:lvl w:ilvl="7" w:tentative="1">
+      <w:start w:val="1"/>
+      <w:numFmt w:val="decimal"/>
+      <w:lvlText w:val="%8."/>
+      <w:lvlJc w:val="left"/>
+      <w:pPr>
+        <w:tabs>
+          <w:tab w:val="num" w:pos="5760"/>
+        </w:tabs>
+        <w:ind w:left="5760" w:hanging="360"/>
+      </w:pPr>
+    </w:lvl>
+    <w:lvl w:ilvl="8" w:tentative="1">
+      <w:start w:val="1"/>
+      <w:numFmt w:val="decimal"/>
+      <w:lvlText w:val="%9."/>
+      <w:lvlJc w:val="left"/>
+      <w:pPr>
+        <w:tabs>
+          <w:tab w:val="num" w:pos="6480"/>
+        </w:tabs>
+        <w:ind w:left="6480" w:hanging="360"/>
+      </w:pPr>
+    </w:lvl>
+  </w:abstractNum>
+  <w:abstractNum w:abstractNumId="12" w15:restartNumberingAfterBreak="0">
     <w:nsid w:val="358442ED"/>
     <w:multiLevelType w:val="multilevel"/>
     <w:tmpl w:val="71CE6B38"/>
@@ -4010,7 +5701,7 @@
       </w:rPr>
     </w:lvl>
   </w:abstractNum>
-  <w:abstractNum w:abstractNumId="11" w15:restartNumberingAfterBreak="0">
+  <w:abstractNum w:abstractNumId="13" w15:restartNumberingAfterBreak="0">
     <w:nsid w:val="48FA6B99"/>
     <w:multiLevelType w:val="multilevel"/>
     <w:tmpl w:val="1CECF530"/>
@@ -4159,7 +5850,7 @@
       </w:rPr>
     </w:lvl>
   </w:abstractNum>
-  <w:abstractNum w:abstractNumId="12" w15:restartNumberingAfterBreak="0">
+  <w:abstractNum w:abstractNumId="14" w15:restartNumberingAfterBreak="0">
     <w:nsid w:val="5242076D"/>
     <w:multiLevelType w:val="multilevel"/>
     <w:tmpl w:val="25BAB816"/>
@@ -4272,7 +5963,7 @@
       </w:pPr>
     </w:lvl>
   </w:abstractNum>
-  <w:abstractNum w:abstractNumId="13" w15:restartNumberingAfterBreak="0">
+  <w:abstractNum w:abstractNumId="15" w15:restartNumberingAfterBreak="0">
     <w:nsid w:val="5978209C"/>
     <w:multiLevelType w:val="multilevel"/>
     <w:tmpl w:val="6B4249C4"/>
@@ -4421,7 +6112,7 @@
       </w:rPr>
     </w:lvl>
   </w:abstractNum>
-  <w:abstractNum w:abstractNumId="14" w15:restartNumberingAfterBreak="0">
+  <w:abstractNum w:abstractNumId="16" w15:restartNumberingAfterBreak="0">
     <w:nsid w:val="5B3304E1"/>
     <w:multiLevelType w:val="multilevel"/>
     <w:tmpl w:val="A4D27E28"/>
@@ -4570,7 +6261,7 @@
       </w:rPr>
     </w:lvl>
   </w:abstractNum>
-  <w:abstractNum w:abstractNumId="15" w15:restartNumberingAfterBreak="0">
+  <w:abstractNum w:abstractNumId="17" w15:restartNumberingAfterBreak="0">
     <w:nsid w:val="60364217"/>
     <w:multiLevelType w:val="multilevel"/>
     <w:tmpl w:val="4D006914"/>
@@ -4687,7 +6378,7 @@
       </w:pPr>
     </w:lvl>
   </w:abstractNum>
-  <w:abstractNum w:abstractNumId="16" w15:restartNumberingAfterBreak="0">
+  <w:abstractNum w:abstractNumId="18" w15:restartNumberingAfterBreak="0">
     <w:nsid w:val="697C0AF9"/>
     <w:multiLevelType w:val="multilevel"/>
     <w:tmpl w:val="6414BC84"/>
@@ -4836,7 +6527,7 @@
       </w:rPr>
     </w:lvl>
   </w:abstractNum>
-  <w:abstractNum w:abstractNumId="17" w15:restartNumberingAfterBreak="0">
+  <w:abstractNum w:abstractNumId="19" w15:restartNumberingAfterBreak="0">
     <w:nsid w:val="735D74CC"/>
     <w:multiLevelType w:val="hybridMultilevel"/>
     <w:tmpl w:val="25187A5E"/>
@@ -4922,7 +6613,7 @@
       </w:pPr>
     </w:lvl>
   </w:abstractNum>
-  <w:abstractNum w:abstractNumId="18" w15:restartNumberingAfterBreak="0">
+  <w:abstractNum w:abstractNumId="20" w15:restartNumberingAfterBreak="0">
     <w:nsid w:val="78692315"/>
     <w:multiLevelType w:val="hybridMultilevel"/>
     <w:tmpl w:val="2AB60B82"/>
@@ -5008,7 +6699,7 @@
       </w:pPr>
     </w:lvl>
   </w:abstractNum>
-  <w:abstractNum w:abstractNumId="19" w15:restartNumberingAfterBreak="0">
+  <w:abstractNum w:abstractNumId="21" w15:restartNumberingAfterBreak="0">
     <w:nsid w:val="7B7E5BAE"/>
     <w:multiLevelType w:val="multilevel"/>
     <w:tmpl w:val="E6D2935A"/>
@@ -5158,64 +6849,70 @@
     </w:lvl>
   </w:abstractNum>
   <w:num w:numId="1" w16cid:durableId="1551309840">
-    <w:abstractNumId w:val="6"/>
+    <w:abstractNumId w:val="7"/>
   </w:num>
   <w:num w:numId="2" w16cid:durableId="1774125409">
-    <w:abstractNumId w:val="11"/>
+    <w:abstractNumId w:val="13"/>
   </w:num>
   <w:num w:numId="3" w16cid:durableId="430780497">
-    <w:abstractNumId w:val="4"/>
+    <w:abstractNumId w:val="5"/>
   </w:num>
   <w:num w:numId="4" w16cid:durableId="540363526">
-    <w:abstractNumId w:val="13"/>
+    <w:abstractNumId w:val="15"/>
   </w:num>
   <w:num w:numId="5" w16cid:durableId="1717773230">
-    <w:abstractNumId w:val="16"/>
+    <w:abstractNumId w:val="18"/>
   </w:num>
   <w:num w:numId="6" w16cid:durableId="2073191931">
-    <w:abstractNumId w:val="8"/>
+    <w:abstractNumId w:val="9"/>
   </w:num>
   <w:num w:numId="7" w16cid:durableId="1744253904">
-    <w:abstractNumId w:val="18"/>
+    <w:abstractNumId w:val="20"/>
   </w:num>
   <w:num w:numId="8" w16cid:durableId="342365778">
-    <w:abstractNumId w:val="17"/>
+    <w:abstractNumId w:val="19"/>
   </w:num>
   <w:num w:numId="9" w16cid:durableId="1502894541">
-    <w:abstractNumId w:val="12"/>
+    <w:abstractNumId w:val="14"/>
   </w:num>
   <w:num w:numId="10" w16cid:durableId="1167282519">
-    <w:abstractNumId w:val="15"/>
+    <w:abstractNumId w:val="17"/>
   </w:num>
   <w:num w:numId="11" w16cid:durableId="1768689394">
     <w:abstractNumId w:val="1"/>
   </w:num>
   <w:num w:numId="12" w16cid:durableId="1174957148">
-    <w:abstractNumId w:val="3"/>
+    <w:abstractNumId w:val="4"/>
   </w:num>
   <w:num w:numId="13" w16cid:durableId="166407322">
-    <w:abstractNumId w:val="5"/>
+    <w:abstractNumId w:val="6"/>
   </w:num>
   <w:num w:numId="14" w16cid:durableId="801727656">
-    <w:abstractNumId w:val="19"/>
+    <w:abstractNumId w:val="21"/>
   </w:num>
   <w:num w:numId="15" w16cid:durableId="893585706">
-    <w:abstractNumId w:val="7"/>
+    <w:abstractNumId w:val="8"/>
   </w:num>
   <w:num w:numId="16" w16cid:durableId="1135028902">
-    <w:abstractNumId w:val="9"/>
+    <w:abstractNumId w:val="10"/>
   </w:num>
   <w:num w:numId="17" w16cid:durableId="232736864">
     <w:abstractNumId w:val="0"/>
   </w:num>
   <w:num w:numId="18" w16cid:durableId="976186714">
+    <w:abstractNumId w:val="3"/>
+  </w:num>
+  <w:num w:numId="19" w16cid:durableId="474493445">
+    <w:abstractNumId w:val="16"/>
+  </w:num>
+  <w:num w:numId="20" w16cid:durableId="1484273175">
+    <w:abstractNumId w:val="12"/>
+  </w:num>
+  <w:num w:numId="21" w16cid:durableId="877160219">
     <w:abstractNumId w:val="2"/>
   </w:num>
-  <w:num w:numId="19" w16cid:durableId="474493445">
-    <w:abstractNumId w:val="14"/>
-  </w:num>
-  <w:num w:numId="20" w16cid:durableId="1484273175">
-    <w:abstractNumId w:val="10"/>
+  <w:num w:numId="22" w16cid:durableId="1483891378">
+    <w:abstractNumId w:val="11"/>
   </w:num>
 </w:numbering>
 </file>

</xml_diff>

<commit_message>
kibővítettem egy potenciális adatbázissal valamint a wordöt (doksit) az erre vonatkozó infókkal
</commit_message>
<xml_diff>
--- a/Arcfelismerés resnet.docx
+++ b/Arcfelismerés resnet.docx
@@ -2086,18 +2086,7 @@
           <w:sz w:val="32"/>
           <w:szCs w:val="28"/>
         </w:rPr>
-        <w:t>2</w:t>
-      </w:r>
-      <w:r>
-        <w:rPr>
-          <w:b/>
-          <w:bCs/>
-          <w:i/>
-          <w:iCs/>
-          <w:sz w:val="32"/>
-          <w:szCs w:val="28"/>
-        </w:rPr>
-        <w:t xml:space="preserve">.1 </w:t>
+        <w:t xml:space="preserve">2.1 </w:t>
       </w:r>
       <w:r>
         <w:rPr>
@@ -3479,7 +3468,7 @@
           <w:iCs/>
         </w:rPr>
         <w:pict w14:anchorId="220E2F05">
-          <v:rect id="_x0000_i1026" style="width:0;height:1.5pt" o:hralign="center" o:hrstd="t" o:hr="t" fillcolor="#a0a0a0" stroked="f"/>
+          <v:rect id="_x0000_i1025" style="width:0;height:1.5pt" o:hralign="center" o:hrstd="t" o:hr="t" fillcolor="#a0a0a0" stroked="f"/>
         </w:pict>
       </w:r>
     </w:p>
@@ -4958,6 +4947,1025 @@
         <w:commentReference w:id="8"/>
       </w:r>
     </w:p>
+    <w:p>
+      <w:pPr>
+        <w:rPr>
+          <w:b/>
+          <w:bCs/>
+          <w:sz w:val="28"/>
+          <w:szCs w:val="24"/>
+        </w:rPr>
+      </w:pPr>
+      <w:r>
+        <w:rPr>
+          <w:b/>
+          <w:bCs/>
+          <w:sz w:val="28"/>
+          <w:szCs w:val="24"/>
+        </w:rPr>
+        <w:t xml:space="preserve">4.1 </w:t>
+      </w:r>
+      <w:r>
+        <w:rPr>
+          <w:b/>
+          <w:bCs/>
+        </w:rPr>
+        <w:t>Arcfelismerő és Adatbázis Fejlesztési Lehetőségei</w:t>
+      </w:r>
+    </w:p>
+    <w:p>
+      <w:pPr>
+        <w:numPr>
+          <w:ilvl w:val="0"/>
+          <w:numId w:val="14"/>
+        </w:numPr>
+        <w:rPr>
+          <w:b/>
+          <w:bCs/>
+        </w:rPr>
+      </w:pPr>
+      <w:r>
+        <w:rPr>
+          <w:b/>
+          <w:bCs/>
+        </w:rPr>
+        <w:t>4.1.</w:t>
+      </w:r>
+      <w:r>
+        <w:rPr>
+          <w:b/>
+          <w:bCs/>
+        </w:rPr>
+        <w:t>1. Bevezetés</w:t>
+      </w:r>
+    </w:p>
+    <w:p>
+      <w:r>
+        <w:t xml:space="preserve">Ebben a dokumentációban bemutatom a </w:t>
+      </w:r>
+      <w:proofErr w:type="spellStart"/>
+      <w:r>
+        <w:t>MySQL</w:t>
+      </w:r>
+      <w:proofErr w:type="spellEnd"/>
+      <w:r>
+        <w:t xml:space="preserve"> adatbázist, amelyet az arcfelismerő alkalmazásomhoz készítettem. Az adatbázis célja, hogy a későbbiekben lehetőséget biztosítson a belépési és kilépési események nyilvántartására. Ha az arcfelismerő felismer valakit, és az a személy szerepel az adatbázisban, akkor a rendszer automatikusan rögzíti a belépési és kilépési időpontokat.</w:t>
+      </w:r>
+    </w:p>
+    <w:p>
+      <w:pPr>
+        <w:numPr>
+          <w:ilvl w:val="0"/>
+          <w:numId w:val="14"/>
+        </w:numPr>
+        <w:rPr>
+          <w:b/>
+          <w:bCs/>
+        </w:rPr>
+      </w:pPr>
+      <w:r>
+        <w:rPr>
+          <w:b/>
+          <w:bCs/>
+        </w:rPr>
+        <w:t>4.1.</w:t>
+      </w:r>
+      <w:r>
+        <w:rPr>
+          <w:b/>
+          <w:bCs/>
+        </w:rPr>
+        <w:t>2. Az adatbázis szerkezete</w:t>
+      </w:r>
+    </w:p>
+    <w:p>
+      <w:r>
+        <w:t>Az adatbázis két táblából áll:</w:t>
+      </w:r>
+    </w:p>
+    <w:p>
+      <w:pPr>
+        <w:numPr>
+          <w:ilvl w:val="0"/>
+          <w:numId w:val="14"/>
+        </w:numPr>
+      </w:pPr>
+      <w:proofErr w:type="spellStart"/>
+      <w:r>
+        <w:rPr>
+          <w:b/>
+          <w:bCs/>
+        </w:rPr>
+        <w:t>felhasznalok</w:t>
+      </w:r>
+      <w:proofErr w:type="spellEnd"/>
+      <w:r>
+        <w:t xml:space="preserve"> – A nyilvántartott személyeket tárolja.</w:t>
+      </w:r>
+    </w:p>
+    <w:p>
+      <w:pPr>
+        <w:numPr>
+          <w:ilvl w:val="0"/>
+          <w:numId w:val="14"/>
+        </w:numPr>
+      </w:pPr>
+      <w:proofErr w:type="spellStart"/>
+      <w:r>
+        <w:rPr>
+          <w:b/>
+          <w:bCs/>
+        </w:rPr>
+        <w:t>belepesek</w:t>
+      </w:r>
+      <w:proofErr w:type="spellEnd"/>
+      <w:r>
+        <w:t xml:space="preserve"> – A belépési és kilépési eseményeket tartalmazza.</w:t>
+      </w:r>
+    </w:p>
+    <w:p>
+      <w:pPr>
+        <w:numPr>
+          <w:ilvl w:val="0"/>
+          <w:numId w:val="14"/>
+        </w:numPr>
+      </w:pPr>
+      <w:r>
+        <w:drawing>
+          <wp:inline distT="0" distB="0" distL="0" distR="0" wp14:anchorId="5256FEB9" wp14:editId="7408A9D8">
+            <wp:extent cx="3537858" cy="1290047"/>
+            <wp:effectExtent l="0" t="0" r="5715" b="5715"/>
+            <wp:docPr id="1637919234" name="Kép 1" descr="A képen szöveg, Betűtípus, képernyőkép, sor látható&#10;&#10;Előfordulhat, hogy a mesterséges intelligencia által létrehozott tartalom helytelen."/>
+            <wp:cNvGraphicFramePr>
+              <a:graphicFrameLocks xmlns:a="http://schemas.openxmlformats.org/drawingml/2006/main" noChangeAspect="1"/>
+            </wp:cNvGraphicFramePr>
+            <a:graphic xmlns:a="http://schemas.openxmlformats.org/drawingml/2006/main">
+              <a:graphicData uri="http://schemas.openxmlformats.org/drawingml/2006/picture">
+                <pic:pic xmlns:pic="http://schemas.openxmlformats.org/drawingml/2006/picture">
+                  <pic:nvPicPr>
+                    <pic:cNvPr id="1637919234" name="Kép 1" descr="A képen szöveg, Betűtípus, képernyőkép, sor látható&#10;&#10;Előfordulhat, hogy a mesterséges intelligencia által létrehozott tartalom helytelen."/>
+                    <pic:cNvPicPr/>
+                  </pic:nvPicPr>
+                  <pic:blipFill>
+                    <a:blip r:embed="rId20"/>
+                    <a:stretch>
+                      <a:fillRect/>
+                    </a:stretch>
+                  </pic:blipFill>
+                  <pic:spPr>
+                    <a:xfrm>
+                      <a:off x="0" y="0"/>
+                      <a:ext cx="3568612" cy="1301261"/>
+                    </a:xfrm>
+                    <a:prstGeom prst="rect">
+                      <a:avLst/>
+                    </a:prstGeom>
+                  </pic:spPr>
+                </pic:pic>
+              </a:graphicData>
+            </a:graphic>
+          </wp:inline>
+        </w:drawing>
+      </w:r>
+    </w:p>
+    <w:p>
+      <w:pPr>
+        <w:numPr>
+          <w:ilvl w:val="1"/>
+          <w:numId w:val="14"/>
+        </w:numPr>
+      </w:pPr>
+      <w:r>
+        <w:t>I</w:t>
+      </w:r>
+      <w:r>
+        <w:t xml:space="preserve">tt tárolom a rendszerben lévő személyeket. </w:t>
+      </w:r>
+    </w:p>
+    <w:p>
+      <w:pPr>
+        <w:numPr>
+          <w:ilvl w:val="1"/>
+          <w:numId w:val="14"/>
+        </w:numPr>
+      </w:pPr>
+      <w:r>
+        <w:t xml:space="preserve">Az </w:t>
+      </w:r>
+      <w:proofErr w:type="spellStart"/>
+      <w:r>
+        <w:rPr>
+          <w:b/>
+          <w:bCs/>
+        </w:rPr>
+        <w:t>id</w:t>
+      </w:r>
+      <w:proofErr w:type="spellEnd"/>
+      <w:r>
+        <w:t xml:space="preserve"> egy egyedi azonosító minden felhasználónak. </w:t>
+      </w:r>
+    </w:p>
+    <w:p>
+      <w:pPr>
+        <w:numPr>
+          <w:ilvl w:val="1"/>
+          <w:numId w:val="14"/>
+        </w:numPr>
+      </w:pPr>
+      <w:r>
+        <w:t xml:space="preserve">A </w:t>
+      </w:r>
+      <w:proofErr w:type="spellStart"/>
+      <w:r>
+        <w:rPr>
+          <w:b/>
+          <w:bCs/>
+        </w:rPr>
+        <w:t>nev</w:t>
+      </w:r>
+      <w:proofErr w:type="spellEnd"/>
+      <w:r>
+        <w:t xml:space="preserve"> oszlop tartalmazza a nevüket. </w:t>
+      </w:r>
+    </w:p>
+    <w:p>
+      <w:pPr>
+        <w:numPr>
+          <w:ilvl w:val="1"/>
+          <w:numId w:val="14"/>
+        </w:numPr>
+      </w:pPr>
+      <w:r>
+        <w:t xml:space="preserve">A </w:t>
+      </w:r>
+      <w:r>
+        <w:rPr>
+          <w:b/>
+          <w:bCs/>
+        </w:rPr>
+        <w:t>torzsszam</w:t>
+      </w:r>
+      <w:r>
+        <w:t xml:space="preserve"> egyedi azonosítóként szolgál, amelyet az arcfelismerő használhat a személyek azonosítására.</w:t>
+      </w:r>
+    </w:p>
+    <w:p>
+      <w:pPr>
+        <w:spacing w:after="160" w:line="259" w:lineRule="auto"/>
+        <w:jc w:val="left"/>
+      </w:pPr>
+      <w:r>
+        <w:br w:type="page"/>
+      </w:r>
+    </w:p>
+    <w:p>
+      <w:pPr>
+        <w:rPr>
+          <w:b/>
+          <w:bCs/>
+        </w:rPr>
+      </w:pPr>
+      <w:r>
+        <w:rPr>
+          <w:b/>
+          <w:bCs/>
+          <w:sz w:val="28"/>
+          <w:szCs w:val="24"/>
+        </w:rPr>
+        <w:lastRenderedPageBreak/>
+        <w:t>4</w:t>
+      </w:r>
+      <w:r>
+        <w:rPr>
+          <w:b/>
+          <w:bCs/>
+          <w:sz w:val="28"/>
+          <w:szCs w:val="24"/>
+        </w:rPr>
+        <w:t>.2</w:t>
+      </w:r>
+      <w:r>
+        <w:rPr>
+          <w:b/>
+          <w:bCs/>
+          <w:sz w:val="28"/>
+          <w:szCs w:val="24"/>
+        </w:rPr>
+        <w:t>.</w:t>
+      </w:r>
+      <w:r>
+        <w:rPr>
+          <w:b/>
+          <w:bCs/>
+          <w:sz w:val="28"/>
+          <w:szCs w:val="24"/>
+        </w:rPr>
+        <w:t xml:space="preserve"> </w:t>
+      </w:r>
+      <w:r>
+        <w:rPr>
+          <w:b/>
+          <w:bCs/>
+        </w:rPr>
+        <w:t>Belépések/Kilépések táblája</w:t>
+      </w:r>
+    </w:p>
+    <w:p>
+      <w:r>
+        <w:drawing>
+          <wp:inline distT="0" distB="0" distL="0" distR="0" wp14:anchorId="2132719F" wp14:editId="374173D7">
+            <wp:extent cx="4816781" cy="1246415"/>
+            <wp:effectExtent l="0" t="0" r="3175" b="0"/>
+            <wp:docPr id="618649457" name="Kép 1" descr="A képen szöveg, Betűtípus, képernyőkép látható&#10;&#10;Előfordulhat, hogy a mesterséges intelligencia által létrehozott tartalom helytelen."/>
+            <wp:cNvGraphicFramePr>
+              <a:graphicFrameLocks xmlns:a="http://schemas.openxmlformats.org/drawingml/2006/main" noChangeAspect="1"/>
+            </wp:cNvGraphicFramePr>
+            <a:graphic xmlns:a="http://schemas.openxmlformats.org/drawingml/2006/main">
+              <a:graphicData uri="http://schemas.openxmlformats.org/drawingml/2006/picture">
+                <pic:pic xmlns:pic="http://schemas.openxmlformats.org/drawingml/2006/picture">
+                  <pic:nvPicPr>
+                    <pic:cNvPr id="618649457" name="Kép 1" descr="A képen szöveg, Betűtípus, képernyőkép látható&#10;&#10;Előfordulhat, hogy a mesterséges intelligencia által létrehozott tartalom helytelen."/>
+                    <pic:cNvPicPr/>
+                  </pic:nvPicPr>
+                  <pic:blipFill>
+                    <a:blip r:embed="rId21"/>
+                    <a:stretch>
+                      <a:fillRect/>
+                    </a:stretch>
+                  </pic:blipFill>
+                  <pic:spPr>
+                    <a:xfrm>
+                      <a:off x="0" y="0"/>
+                      <a:ext cx="4976598" cy="1287770"/>
+                    </a:xfrm>
+                    <a:prstGeom prst="rect">
+                      <a:avLst/>
+                    </a:prstGeom>
+                  </pic:spPr>
+                </pic:pic>
+              </a:graphicData>
+            </a:graphic>
+          </wp:inline>
+        </w:drawing>
+      </w:r>
+    </w:p>
+    <w:p>
+      <w:pPr>
+        <w:pStyle w:val="Listaszerbekezds"/>
+        <w:numPr>
+          <w:ilvl w:val="0"/>
+          <w:numId w:val="15"/>
+        </w:numPr>
+      </w:pPr>
+      <w:r>
+        <w:t xml:space="preserve">Ez a tábla tárolja a belépési és kilépési eseményeket. </w:t>
+      </w:r>
+    </w:p>
+    <w:p>
+      <w:pPr>
+        <w:pStyle w:val="Listaszerbekezds"/>
+        <w:numPr>
+          <w:ilvl w:val="0"/>
+          <w:numId w:val="15"/>
+        </w:numPr>
+      </w:pPr>
+      <w:r>
+        <w:t xml:space="preserve">Az </w:t>
+      </w:r>
+      <w:proofErr w:type="spellStart"/>
+      <w:r>
+        <w:rPr>
+          <w:b/>
+          <w:bCs/>
+        </w:rPr>
+        <w:t>id</w:t>
+      </w:r>
+      <w:proofErr w:type="spellEnd"/>
+      <w:r>
+        <w:t xml:space="preserve"> egyedi azonosító minden eseményhez. </w:t>
+      </w:r>
+    </w:p>
+    <w:p>
+      <w:pPr>
+        <w:pStyle w:val="Listaszerbekezds"/>
+        <w:numPr>
+          <w:ilvl w:val="0"/>
+          <w:numId w:val="15"/>
+        </w:numPr>
+      </w:pPr>
+      <w:r>
+        <w:t xml:space="preserve">A </w:t>
+      </w:r>
+      <w:proofErr w:type="spellStart"/>
+      <w:r>
+        <w:rPr>
+          <w:b/>
+          <w:bCs/>
+        </w:rPr>
+        <w:t>felhasznalo_id</w:t>
+      </w:r>
+      <w:proofErr w:type="spellEnd"/>
+      <w:r>
+        <w:t xml:space="preserve"> kapcsolódik a </w:t>
+      </w:r>
+      <w:proofErr w:type="spellStart"/>
+      <w:r>
+        <w:t>felhasznalok</w:t>
+      </w:r>
+      <w:proofErr w:type="spellEnd"/>
+      <w:r>
+        <w:t xml:space="preserve"> táblához, így tudom, hogy ki lépett be. </w:t>
+      </w:r>
+    </w:p>
+    <w:p>
+      <w:pPr>
+        <w:pStyle w:val="Listaszerbekezds"/>
+        <w:numPr>
+          <w:ilvl w:val="0"/>
+          <w:numId w:val="15"/>
+        </w:numPr>
+      </w:pPr>
+      <w:r>
+        <w:t xml:space="preserve">A </w:t>
+      </w:r>
+      <w:proofErr w:type="spellStart"/>
+      <w:r>
+        <w:rPr>
+          <w:b/>
+          <w:bCs/>
+        </w:rPr>
+        <w:t>belepes_idopont</w:t>
+      </w:r>
+      <w:proofErr w:type="spellEnd"/>
+      <w:r>
+        <w:t xml:space="preserve"> automatikusan felveszi az aktuális időpontot, amikor egy személy belép. </w:t>
+      </w:r>
+    </w:p>
+    <w:p>
+      <w:pPr>
+        <w:pStyle w:val="Listaszerbekezds"/>
+        <w:numPr>
+          <w:ilvl w:val="0"/>
+          <w:numId w:val="15"/>
+        </w:numPr>
+      </w:pPr>
+      <w:r>
+        <w:t xml:space="preserve">A </w:t>
+      </w:r>
+      <w:proofErr w:type="spellStart"/>
+      <w:r>
+        <w:rPr>
+          <w:b/>
+          <w:bCs/>
+        </w:rPr>
+        <w:t>kilepes_idopont</w:t>
+      </w:r>
+      <w:proofErr w:type="spellEnd"/>
+      <w:r>
+        <w:t xml:space="preserve"> akkor töltődik ki, amikor a személy elhagyja az adott területet.</w:t>
+      </w:r>
+    </w:p>
+    <w:p>
+      <w:pPr>
+        <w:rPr>
+          <w:b/>
+          <w:bCs/>
+        </w:rPr>
+      </w:pPr>
+      <w:r>
+        <w:rPr>
+          <w:b/>
+          <w:bCs/>
+          <w:sz w:val="28"/>
+          <w:szCs w:val="24"/>
+        </w:rPr>
+        <w:t xml:space="preserve">4.3. </w:t>
+      </w:r>
+      <w:r>
+        <w:rPr>
+          <w:b/>
+          <w:bCs/>
+        </w:rPr>
+        <w:t>Adatok kezelése</w:t>
+      </w:r>
+    </w:p>
+    <w:p>
+      <w:pPr>
+        <w:rPr>
+          <w:b/>
+          <w:bCs/>
+        </w:rPr>
+      </w:pPr>
+      <w:r>
+        <w:tab/>
+      </w:r>
+      <w:r>
+        <w:rPr>
+          <w:b/>
+          <w:bCs/>
+        </w:rPr>
+        <w:t>4.</w:t>
+      </w:r>
+      <w:r>
+        <w:rPr>
+          <w:b/>
+          <w:bCs/>
+        </w:rPr>
+        <w:t>3.1 Új felhasználók hozzáadása</w:t>
+      </w:r>
+    </w:p>
+    <w:p>
+      <w:pPr>
+        <w:jc w:val="center"/>
+        <w:rPr>
+          <w:b/>
+          <w:bCs/>
+        </w:rPr>
+      </w:pPr>
+      <w:r>
+        <w:rPr>
+          <w:b/>
+          <w:bCs/>
+        </w:rPr>
+        <w:drawing>
+          <wp:inline distT="0" distB="0" distL="0" distR="0" wp14:anchorId="0D6F606A" wp14:editId="1BE0B814">
+            <wp:extent cx="3684815" cy="674398"/>
+            <wp:effectExtent l="0" t="0" r="0" b="0"/>
+            <wp:docPr id="1239984059" name="Kép 1" descr="A képen szöveg, Betűtípus, képernyőkép látható&#10;&#10;Előfordulhat, hogy a mesterséges intelligencia által létrehozott tartalom helytelen."/>
+            <wp:cNvGraphicFramePr>
+              <a:graphicFrameLocks xmlns:a="http://schemas.openxmlformats.org/drawingml/2006/main" noChangeAspect="1"/>
+            </wp:cNvGraphicFramePr>
+            <a:graphic xmlns:a="http://schemas.openxmlformats.org/drawingml/2006/main">
+              <a:graphicData uri="http://schemas.openxmlformats.org/drawingml/2006/picture">
+                <pic:pic xmlns:pic="http://schemas.openxmlformats.org/drawingml/2006/picture">
+                  <pic:nvPicPr>
+                    <pic:cNvPr id="1239984059" name="Kép 1" descr="A képen szöveg, Betűtípus, képernyőkép látható&#10;&#10;Előfordulhat, hogy a mesterséges intelligencia által létrehozott tartalom helytelen."/>
+                    <pic:cNvPicPr/>
+                  </pic:nvPicPr>
+                  <pic:blipFill>
+                    <a:blip r:embed="rId22"/>
+                    <a:stretch>
+                      <a:fillRect/>
+                    </a:stretch>
+                  </pic:blipFill>
+                  <pic:spPr>
+                    <a:xfrm>
+                      <a:off x="0" y="0"/>
+                      <a:ext cx="3704951" cy="678083"/>
+                    </a:xfrm>
+                    <a:prstGeom prst="rect">
+                      <a:avLst/>
+                    </a:prstGeom>
+                  </pic:spPr>
+                </pic:pic>
+              </a:graphicData>
+            </a:graphic>
+          </wp:inline>
+        </w:drawing>
+      </w:r>
+    </w:p>
+    <w:p>
+      <w:pPr>
+        <w:jc w:val="center"/>
+        <w:rPr>
+          <w:sz w:val="20"/>
+          <w:szCs w:val="18"/>
+        </w:rPr>
+      </w:pPr>
+      <w:r>
+        <w:rPr>
+          <w:sz w:val="20"/>
+          <w:szCs w:val="18"/>
+        </w:rPr>
+        <w:t xml:space="preserve">Ezzel a </w:t>
+      </w:r>
+      <w:proofErr w:type="spellStart"/>
+      <w:r>
+        <w:rPr>
+          <w:sz w:val="20"/>
+          <w:szCs w:val="18"/>
+        </w:rPr>
+        <w:t>parancssal</w:t>
+      </w:r>
+      <w:proofErr w:type="spellEnd"/>
+      <w:r>
+        <w:rPr>
+          <w:sz w:val="20"/>
+          <w:szCs w:val="18"/>
+        </w:rPr>
+        <w:t xml:space="preserve"> két új személyt adok hozzá az adatbázishoz.</w:t>
+      </w:r>
+    </w:p>
+    <w:p>
+      <w:pPr>
+        <w:rPr>
+          <w:b/>
+          <w:bCs/>
+        </w:rPr>
+      </w:pPr>
+      <w:r>
+        <w:rPr>
+          <w:b/>
+          <w:bCs/>
+          <w:sz w:val="28"/>
+          <w:szCs w:val="24"/>
+        </w:rPr>
+        <w:t>4.</w:t>
+      </w:r>
+      <w:r>
+        <w:rPr>
+          <w:b/>
+          <w:bCs/>
+          <w:sz w:val="28"/>
+          <w:szCs w:val="24"/>
+        </w:rPr>
+        <w:t>3.2</w:t>
+      </w:r>
+      <w:r>
+        <w:rPr>
+          <w:b/>
+          <w:bCs/>
+          <w:sz w:val="28"/>
+          <w:szCs w:val="24"/>
+        </w:rPr>
+        <w:t>.</w:t>
+      </w:r>
+      <w:r>
+        <w:rPr>
+          <w:b/>
+          <w:bCs/>
+          <w:sz w:val="28"/>
+          <w:szCs w:val="24"/>
+        </w:rPr>
+        <w:t xml:space="preserve"> </w:t>
+      </w:r>
+      <w:r>
+        <w:rPr>
+          <w:b/>
+          <w:bCs/>
+        </w:rPr>
+        <w:t>Belépési esemény rögzítése</w:t>
+      </w:r>
+    </w:p>
+    <w:p>
+      <w:pPr>
+        <w:jc w:val="center"/>
+        <w:rPr>
+          <w:b/>
+          <w:bCs/>
+        </w:rPr>
+      </w:pPr>
+      <w:r>
+        <w:rPr>
+          <w:b/>
+          <w:bCs/>
+        </w:rPr>
+        <w:drawing>
+          <wp:inline distT="0" distB="0" distL="0" distR="0" wp14:anchorId="77433E8F" wp14:editId="3EFA63C7">
+            <wp:extent cx="4060372" cy="387683"/>
+            <wp:effectExtent l="0" t="0" r="0" b="0"/>
+            <wp:docPr id="1785176472" name="Kép 1"/>
+            <wp:cNvGraphicFramePr>
+              <a:graphicFrameLocks xmlns:a="http://schemas.openxmlformats.org/drawingml/2006/main" noChangeAspect="1"/>
+            </wp:cNvGraphicFramePr>
+            <a:graphic xmlns:a="http://schemas.openxmlformats.org/drawingml/2006/main">
+              <a:graphicData uri="http://schemas.openxmlformats.org/drawingml/2006/picture">
+                <pic:pic xmlns:pic="http://schemas.openxmlformats.org/drawingml/2006/picture">
+                  <pic:nvPicPr>
+                    <pic:cNvPr id="1785176472" name=""/>
+                    <pic:cNvPicPr/>
+                  </pic:nvPicPr>
+                  <pic:blipFill>
+                    <a:blip r:embed="rId23"/>
+                    <a:stretch>
+                      <a:fillRect/>
+                    </a:stretch>
+                  </pic:blipFill>
+                  <pic:spPr>
+                    <a:xfrm>
+                      <a:off x="0" y="0"/>
+                      <a:ext cx="4162838" cy="397466"/>
+                    </a:xfrm>
+                    <a:prstGeom prst="rect">
+                      <a:avLst/>
+                    </a:prstGeom>
+                  </pic:spPr>
+                </pic:pic>
+              </a:graphicData>
+            </a:graphic>
+          </wp:inline>
+        </w:drawing>
+      </w:r>
+    </w:p>
+    <w:p>
+      <w:pPr>
+        <w:jc w:val="center"/>
+        <w:rPr>
+          <w:sz w:val="20"/>
+          <w:szCs w:val="18"/>
+        </w:rPr>
+      </w:pPr>
+      <w:r>
+        <w:rPr>
+          <w:sz w:val="20"/>
+          <w:szCs w:val="18"/>
+        </w:rPr>
+        <w:t>Amikor az arcfelismerő felismeri Kiss Pétert, a rendszer automatikusan rögzíti, hogy belépett.</w:t>
+      </w:r>
+    </w:p>
+    <w:p>
+      <w:pPr>
+        <w:rPr>
+          <w:b/>
+          <w:bCs/>
+        </w:rPr>
+      </w:pPr>
+      <w:r>
+        <w:rPr>
+          <w:b/>
+          <w:bCs/>
+          <w:sz w:val="28"/>
+          <w:szCs w:val="24"/>
+        </w:rPr>
+        <w:t>4.</w:t>
+      </w:r>
+      <w:r>
+        <w:rPr>
+          <w:b/>
+          <w:bCs/>
+          <w:sz w:val="28"/>
+          <w:szCs w:val="24"/>
+        </w:rPr>
+        <w:t>3.3</w:t>
+      </w:r>
+      <w:r>
+        <w:rPr>
+          <w:b/>
+          <w:bCs/>
+          <w:sz w:val="28"/>
+          <w:szCs w:val="24"/>
+        </w:rPr>
+        <w:t>.</w:t>
+      </w:r>
+      <w:r>
+        <w:rPr>
+          <w:b/>
+          <w:bCs/>
+          <w:sz w:val="28"/>
+          <w:szCs w:val="24"/>
+        </w:rPr>
+        <w:t xml:space="preserve"> </w:t>
+      </w:r>
+      <w:r>
+        <w:rPr>
+          <w:b/>
+          <w:bCs/>
+        </w:rPr>
+        <w:t>Kilépési idő frissítése</w:t>
+      </w:r>
+    </w:p>
+    <w:p>
+      <w:pPr>
+        <w:jc w:val="center"/>
+        <w:rPr>
+          <w:b/>
+          <w:bCs/>
+        </w:rPr>
+      </w:pPr>
+      <w:r>
+        <w:rPr>
+          <w:b/>
+          <w:bCs/>
+        </w:rPr>
+        <w:drawing>
+          <wp:inline distT="0" distB="0" distL="0" distR="0" wp14:anchorId="2BF4D541" wp14:editId="79ECEF97">
+            <wp:extent cx="3924300" cy="628667"/>
+            <wp:effectExtent l="0" t="0" r="0" b="0"/>
+            <wp:docPr id="1668005782" name="Kép 1" descr="A képen szöveg, Betűtípus, sor, képernyőkép látható&#10;&#10;Előfordulhat, hogy a mesterséges intelligencia által létrehozott tartalom helytelen."/>
+            <wp:cNvGraphicFramePr>
+              <a:graphicFrameLocks xmlns:a="http://schemas.openxmlformats.org/drawingml/2006/main" noChangeAspect="1"/>
+            </wp:cNvGraphicFramePr>
+            <a:graphic xmlns:a="http://schemas.openxmlformats.org/drawingml/2006/main">
+              <a:graphicData uri="http://schemas.openxmlformats.org/drawingml/2006/picture">
+                <pic:pic xmlns:pic="http://schemas.openxmlformats.org/drawingml/2006/picture">
+                  <pic:nvPicPr>
+                    <pic:cNvPr id="1668005782" name="Kép 1" descr="A képen szöveg, Betűtípus, sor, képernyőkép látható&#10;&#10;Előfordulhat, hogy a mesterséges intelligencia által létrehozott tartalom helytelen."/>
+                    <pic:cNvPicPr/>
+                  </pic:nvPicPr>
+                  <pic:blipFill>
+                    <a:blip r:embed="rId24"/>
+                    <a:stretch>
+                      <a:fillRect/>
+                    </a:stretch>
+                  </pic:blipFill>
+                  <pic:spPr>
+                    <a:xfrm>
+                      <a:off x="0" y="0"/>
+                      <a:ext cx="4005888" cy="641737"/>
+                    </a:xfrm>
+                    <a:prstGeom prst="rect">
+                      <a:avLst/>
+                    </a:prstGeom>
+                  </pic:spPr>
+                </pic:pic>
+              </a:graphicData>
+            </a:graphic>
+          </wp:inline>
+        </w:drawing>
+      </w:r>
+    </w:p>
+    <w:p>
+      <w:pPr>
+        <w:jc w:val="center"/>
+        <w:rPr>
+          <w:sz w:val="20"/>
+          <w:szCs w:val="18"/>
+        </w:rPr>
+      </w:pPr>
+      <w:r>
+        <w:rPr>
+          <w:sz w:val="20"/>
+          <w:szCs w:val="18"/>
+        </w:rPr>
+        <w:t>Ha Kiss Péter kilép, ez a parancs frissíti a kilépési időpontját.</w:t>
+      </w:r>
+    </w:p>
+    <w:p>
+      <w:pPr>
+        <w:rPr>
+          <w:b/>
+          <w:bCs/>
+          <w:sz w:val="28"/>
+          <w:szCs w:val="24"/>
+        </w:rPr>
+      </w:pPr>
+      <w:r>
+        <w:rPr>
+          <w:b/>
+          <w:bCs/>
+          <w:sz w:val="28"/>
+          <w:szCs w:val="24"/>
+        </w:rPr>
+        <w:lastRenderedPageBreak/>
+        <w:t>4.</w:t>
+      </w:r>
+      <w:r>
+        <w:rPr>
+          <w:b/>
+          <w:bCs/>
+          <w:sz w:val="28"/>
+          <w:szCs w:val="24"/>
+        </w:rPr>
+        <w:t>4. Fejlesztési lehetőségek</w:t>
+      </w:r>
+    </w:p>
+    <w:p>
+      <w:pPr>
+        <w:jc w:val="left"/>
+        <w:rPr>
+          <w:b/>
+          <w:bCs/>
+        </w:rPr>
+      </w:pPr>
+      <w:r>
+        <w:rPr>
+          <w:b/>
+          <w:bCs/>
+          <w:sz w:val="20"/>
+          <w:szCs w:val="18"/>
+        </w:rPr>
+        <w:t xml:space="preserve">    </w:t>
+      </w:r>
+      <w:r>
+        <w:rPr>
+          <w:b/>
+          <w:bCs/>
+          <w:sz w:val="20"/>
+          <w:szCs w:val="18"/>
+        </w:rPr>
+        <w:t xml:space="preserve">4.4.1. </w:t>
+      </w:r>
+      <w:r>
+        <w:rPr>
+          <w:b/>
+          <w:bCs/>
+        </w:rPr>
+        <w:t>Az arcfelismerő összekötése az adatbázissal</w:t>
+      </w:r>
+    </w:p>
+    <w:p>
+      <w:pPr>
+        <w:pStyle w:val="Listaszerbekezds"/>
+        <w:numPr>
+          <w:ilvl w:val="0"/>
+          <w:numId w:val="16"/>
+        </w:numPr>
+        <w:jc w:val="left"/>
+      </w:pPr>
+      <w:r>
+        <w:t xml:space="preserve">Az </w:t>
+      </w:r>
+      <w:proofErr w:type="spellStart"/>
+      <w:r>
+        <w:t>OpenCV</w:t>
+      </w:r>
+      <w:proofErr w:type="spellEnd"/>
+      <w:r>
+        <w:t xml:space="preserve"> és </w:t>
+      </w:r>
+      <w:proofErr w:type="spellStart"/>
+      <w:r>
+        <w:t>ResNet</w:t>
+      </w:r>
+      <w:proofErr w:type="spellEnd"/>
+      <w:r>
+        <w:t xml:space="preserve"> modell segítségével azonosítani tudom a személyeket, és az adatbázisból lekérdezhetem, hogy szerepelnek-e benne.</w:t>
+      </w:r>
+    </w:p>
+    <w:p>
+      <w:pPr>
+        <w:pStyle w:val="Listaszerbekezds"/>
+        <w:numPr>
+          <w:ilvl w:val="0"/>
+          <w:numId w:val="16"/>
+        </w:numPr>
+        <w:jc w:val="left"/>
+      </w:pPr>
+      <w:r>
+        <w:t>Ha a személy ismert, automatikusan rögzíthetem a belépését.</w:t>
+      </w:r>
+    </w:p>
+    <w:p>
+      <w:pPr>
+        <w:jc w:val="left"/>
+        <w:rPr>
+          <w:b/>
+          <w:bCs/>
+        </w:rPr>
+      </w:pPr>
+    </w:p>
+    <w:p>
+      <w:pPr>
+        <w:jc w:val="left"/>
+        <w:rPr>
+          <w:b/>
+          <w:bCs/>
+        </w:rPr>
+      </w:pPr>
+      <w:r>
+        <w:rPr>
+          <w:b/>
+          <w:bCs/>
+        </w:rPr>
+        <w:t xml:space="preserve">    </w:t>
+      </w:r>
+      <w:r>
+        <w:rPr>
+          <w:b/>
+          <w:bCs/>
+        </w:rPr>
+        <w:t xml:space="preserve">4.4.2. </w:t>
+      </w:r>
+      <w:r>
+        <w:rPr>
+          <w:b/>
+          <w:bCs/>
+        </w:rPr>
+        <w:t>Automatikus belépés és kilépés követése</w:t>
+      </w:r>
+    </w:p>
+    <w:p>
+      <w:pPr>
+        <w:pStyle w:val="Listaszerbekezds"/>
+        <w:numPr>
+          <w:ilvl w:val="0"/>
+          <w:numId w:val="17"/>
+        </w:numPr>
+        <w:jc w:val="left"/>
+      </w:pPr>
+      <w:r>
+        <w:t>Ha egy személyt először ismer fel a rendszer, belépési eseményt rögzítek.</w:t>
+      </w:r>
+    </w:p>
+    <w:p>
+      <w:pPr>
+        <w:pStyle w:val="Listaszerbekezds"/>
+        <w:numPr>
+          <w:ilvl w:val="0"/>
+          <w:numId w:val="17"/>
+        </w:numPr>
+        <w:jc w:val="left"/>
+      </w:pPr>
+      <w:r>
+        <w:t>Ha már bent van, és ismét felismeri a rendszer, akkor a kilépési időpontot frissítem.</w:t>
+      </w:r>
+    </w:p>
+    <w:p>
+      <w:pPr>
+        <w:ind w:left="360"/>
+        <w:jc w:val="left"/>
+      </w:pPr>
+    </w:p>
     <w:p/>
     <w:p>
       <w:r>
@@ -5022,7 +6030,7 @@
       </w:pPr>
     </w:p>
     <w:sectPr>
-      <w:footerReference w:type="default" r:id="rId20"/>
+      <w:footerReference w:type="default" r:id="rId25"/>
       <w:pgSz w:w="11906" w:h="16838"/>
       <w:pgMar w:top="1418" w:right="1418" w:bottom="1418" w:left="1418" w:header="709" w:footer="709" w:gutter="0"/>
       <w:pgNumType w:start="1"/>
@@ -5856,6 +6864,155 @@
     </w:lvl>
   </w:abstractNum>
   <w:abstractNum w:abstractNumId="4" w15:restartNumberingAfterBreak="0">
+    <w:nsid w:val="06662C71"/>
+    <w:multiLevelType w:val="multilevel"/>
+    <w:tmpl w:val="605E73E8"/>
+    <w:lvl w:ilvl="0">
+      <w:start w:val="1"/>
+      <w:numFmt w:val="bullet"/>
+      <w:lvlText w:val=""/>
+      <w:lvlJc w:val="left"/>
+      <w:pPr>
+        <w:tabs>
+          <w:tab w:val="num" w:pos="720"/>
+        </w:tabs>
+        <w:ind w:left="720" w:hanging="360"/>
+      </w:pPr>
+      <w:rPr>
+        <w:rFonts w:ascii="Symbol" w:hAnsi="Symbol" w:hint="default"/>
+        <w:sz w:val="20"/>
+      </w:rPr>
+    </w:lvl>
+    <w:lvl w:ilvl="1">
+      <w:start w:val="1"/>
+      <w:numFmt w:val="bullet"/>
+      <w:lvlText w:val="o"/>
+      <w:lvlJc w:val="left"/>
+      <w:pPr>
+        <w:tabs>
+          <w:tab w:val="num" w:pos="1440"/>
+        </w:tabs>
+        <w:ind w:left="1440" w:hanging="360"/>
+      </w:pPr>
+      <w:rPr>
+        <w:rFonts w:ascii="Courier New" w:hAnsi="Courier New" w:hint="default"/>
+        <w:sz w:val="20"/>
+      </w:rPr>
+    </w:lvl>
+    <w:lvl w:ilvl="2" w:tentative="1">
+      <w:start w:val="1"/>
+      <w:numFmt w:val="bullet"/>
+      <w:lvlText w:val=""/>
+      <w:lvlJc w:val="left"/>
+      <w:pPr>
+        <w:tabs>
+          <w:tab w:val="num" w:pos="2160"/>
+        </w:tabs>
+        <w:ind w:left="2160" w:hanging="360"/>
+      </w:pPr>
+      <w:rPr>
+        <w:rFonts w:ascii="Wingdings" w:hAnsi="Wingdings" w:hint="default"/>
+        <w:sz w:val="20"/>
+      </w:rPr>
+    </w:lvl>
+    <w:lvl w:ilvl="3" w:tentative="1">
+      <w:start w:val="1"/>
+      <w:numFmt w:val="bullet"/>
+      <w:lvlText w:val=""/>
+      <w:lvlJc w:val="left"/>
+      <w:pPr>
+        <w:tabs>
+          <w:tab w:val="num" w:pos="2880"/>
+        </w:tabs>
+        <w:ind w:left="2880" w:hanging="360"/>
+      </w:pPr>
+      <w:rPr>
+        <w:rFonts w:ascii="Wingdings" w:hAnsi="Wingdings" w:hint="default"/>
+        <w:sz w:val="20"/>
+      </w:rPr>
+    </w:lvl>
+    <w:lvl w:ilvl="4" w:tentative="1">
+      <w:start w:val="1"/>
+      <w:numFmt w:val="bullet"/>
+      <w:lvlText w:val=""/>
+      <w:lvlJc w:val="left"/>
+      <w:pPr>
+        <w:tabs>
+          <w:tab w:val="num" w:pos="3600"/>
+        </w:tabs>
+        <w:ind w:left="3600" w:hanging="360"/>
+      </w:pPr>
+      <w:rPr>
+        <w:rFonts w:ascii="Wingdings" w:hAnsi="Wingdings" w:hint="default"/>
+        <w:sz w:val="20"/>
+      </w:rPr>
+    </w:lvl>
+    <w:lvl w:ilvl="5" w:tentative="1">
+      <w:start w:val="1"/>
+      <w:numFmt w:val="bullet"/>
+      <w:lvlText w:val=""/>
+      <w:lvlJc w:val="left"/>
+      <w:pPr>
+        <w:tabs>
+          <w:tab w:val="num" w:pos="4320"/>
+        </w:tabs>
+        <w:ind w:left="4320" w:hanging="360"/>
+      </w:pPr>
+      <w:rPr>
+        <w:rFonts w:ascii="Wingdings" w:hAnsi="Wingdings" w:hint="default"/>
+        <w:sz w:val="20"/>
+      </w:rPr>
+    </w:lvl>
+    <w:lvl w:ilvl="6" w:tentative="1">
+      <w:start w:val="1"/>
+      <w:numFmt w:val="bullet"/>
+      <w:lvlText w:val=""/>
+      <w:lvlJc w:val="left"/>
+      <w:pPr>
+        <w:tabs>
+          <w:tab w:val="num" w:pos="5040"/>
+        </w:tabs>
+        <w:ind w:left="5040" w:hanging="360"/>
+      </w:pPr>
+      <w:rPr>
+        <w:rFonts w:ascii="Wingdings" w:hAnsi="Wingdings" w:hint="default"/>
+        <w:sz w:val="20"/>
+      </w:rPr>
+    </w:lvl>
+    <w:lvl w:ilvl="7" w:tentative="1">
+      <w:start w:val="1"/>
+      <w:numFmt w:val="bullet"/>
+      <w:lvlText w:val=""/>
+      <w:lvlJc w:val="left"/>
+      <w:pPr>
+        <w:tabs>
+          <w:tab w:val="num" w:pos="5760"/>
+        </w:tabs>
+        <w:ind w:left="5760" w:hanging="360"/>
+      </w:pPr>
+      <w:rPr>
+        <w:rFonts w:ascii="Wingdings" w:hAnsi="Wingdings" w:hint="default"/>
+        <w:sz w:val="20"/>
+      </w:rPr>
+    </w:lvl>
+    <w:lvl w:ilvl="8" w:tentative="1">
+      <w:start w:val="1"/>
+      <w:numFmt w:val="bullet"/>
+      <w:lvlText w:val=""/>
+      <w:lvlJc w:val="left"/>
+      <w:pPr>
+        <w:tabs>
+          <w:tab w:val="num" w:pos="6480"/>
+        </w:tabs>
+        <w:ind w:left="6480" w:hanging="360"/>
+      </w:pPr>
+      <w:rPr>
+        <w:rFonts w:ascii="Wingdings" w:hAnsi="Wingdings" w:hint="default"/>
+        <w:sz w:val="20"/>
+      </w:rPr>
+    </w:lvl>
+  </w:abstractNum>
+  <w:abstractNum w:abstractNumId="5" w15:restartNumberingAfterBreak="0">
     <w:nsid w:val="07DB1CEF"/>
     <w:multiLevelType w:val="multilevel"/>
     <w:tmpl w:val="581C8262"/>
@@ -6004,7 +7161,7 @@
       </w:rPr>
     </w:lvl>
   </w:abstractNum>
-  <w:abstractNum w:abstractNumId="5" w15:restartNumberingAfterBreak="0">
+  <w:abstractNum w:abstractNumId="6" w15:restartNumberingAfterBreak="0">
     <w:nsid w:val="0A6024F2"/>
     <w:multiLevelType w:val="hybridMultilevel"/>
     <w:tmpl w:val="0520E672"/>
@@ -6093,7 +7250,7 @@
       </w:pPr>
     </w:lvl>
   </w:abstractNum>
-  <w:abstractNum w:abstractNumId="6" w15:restartNumberingAfterBreak="0">
+  <w:abstractNum w:abstractNumId="7" w15:restartNumberingAfterBreak="0">
     <w:nsid w:val="0B487064"/>
     <w:multiLevelType w:val="multilevel"/>
     <w:tmpl w:val="FED004B2"/>
@@ -6242,7 +7399,7 @@
       </w:rPr>
     </w:lvl>
   </w:abstractNum>
-  <w:abstractNum w:abstractNumId="7" w15:restartNumberingAfterBreak="0">
+  <w:abstractNum w:abstractNumId="8" w15:restartNumberingAfterBreak="0">
     <w:nsid w:val="15D00D3C"/>
     <w:multiLevelType w:val="hybridMultilevel"/>
     <w:tmpl w:val="D55A8B76"/>
@@ -6355,7 +7512,7 @@
       </w:rPr>
     </w:lvl>
   </w:abstractNum>
-  <w:abstractNum w:abstractNumId="8" w15:restartNumberingAfterBreak="0">
+  <w:abstractNum w:abstractNumId="9" w15:restartNumberingAfterBreak="0">
     <w:nsid w:val="2DCE661C"/>
     <w:multiLevelType w:val="multilevel"/>
     <w:tmpl w:val="00B2E81A"/>
@@ -6468,7 +7625,120 @@
       </w:pPr>
     </w:lvl>
   </w:abstractNum>
-  <w:abstractNum w:abstractNumId="9" w15:restartNumberingAfterBreak="0">
+  <w:abstractNum w:abstractNumId="10" w15:restartNumberingAfterBreak="0">
+    <w:nsid w:val="32E35917"/>
+    <w:multiLevelType w:val="hybridMultilevel"/>
+    <w:tmpl w:val="375C46AE"/>
+    <w:lvl w:ilvl="0" w:tplc="040E0001">
+      <w:start w:val="1"/>
+      <w:numFmt w:val="bullet"/>
+      <w:lvlText w:val=""/>
+      <w:lvlJc w:val="left"/>
+      <w:pPr>
+        <w:ind w:left="720" w:hanging="360"/>
+      </w:pPr>
+      <w:rPr>
+        <w:rFonts w:ascii="Symbol" w:hAnsi="Symbol" w:hint="default"/>
+      </w:rPr>
+    </w:lvl>
+    <w:lvl w:ilvl="1" w:tplc="040E0003" w:tentative="1">
+      <w:start w:val="1"/>
+      <w:numFmt w:val="bullet"/>
+      <w:lvlText w:val="o"/>
+      <w:lvlJc w:val="left"/>
+      <w:pPr>
+        <w:ind w:left="1440" w:hanging="360"/>
+      </w:pPr>
+      <w:rPr>
+        <w:rFonts w:ascii="Courier New" w:hAnsi="Courier New" w:cs="Courier New" w:hint="default"/>
+      </w:rPr>
+    </w:lvl>
+    <w:lvl w:ilvl="2" w:tplc="040E0005" w:tentative="1">
+      <w:start w:val="1"/>
+      <w:numFmt w:val="bullet"/>
+      <w:lvlText w:val=""/>
+      <w:lvlJc w:val="left"/>
+      <w:pPr>
+        <w:ind w:left="2160" w:hanging="360"/>
+      </w:pPr>
+      <w:rPr>
+        <w:rFonts w:ascii="Wingdings" w:hAnsi="Wingdings" w:hint="default"/>
+      </w:rPr>
+    </w:lvl>
+    <w:lvl w:ilvl="3" w:tplc="040E0001" w:tentative="1">
+      <w:start w:val="1"/>
+      <w:numFmt w:val="bullet"/>
+      <w:lvlText w:val=""/>
+      <w:lvlJc w:val="left"/>
+      <w:pPr>
+        <w:ind w:left="2880" w:hanging="360"/>
+      </w:pPr>
+      <w:rPr>
+        <w:rFonts w:ascii="Symbol" w:hAnsi="Symbol" w:hint="default"/>
+      </w:rPr>
+    </w:lvl>
+    <w:lvl w:ilvl="4" w:tplc="040E0003" w:tentative="1">
+      <w:start w:val="1"/>
+      <w:numFmt w:val="bullet"/>
+      <w:lvlText w:val="o"/>
+      <w:lvlJc w:val="left"/>
+      <w:pPr>
+        <w:ind w:left="3600" w:hanging="360"/>
+      </w:pPr>
+      <w:rPr>
+        <w:rFonts w:ascii="Courier New" w:hAnsi="Courier New" w:cs="Courier New" w:hint="default"/>
+      </w:rPr>
+    </w:lvl>
+    <w:lvl w:ilvl="5" w:tplc="040E0005" w:tentative="1">
+      <w:start w:val="1"/>
+      <w:numFmt w:val="bullet"/>
+      <w:lvlText w:val=""/>
+      <w:lvlJc w:val="left"/>
+      <w:pPr>
+        <w:ind w:left="4320" w:hanging="360"/>
+      </w:pPr>
+      <w:rPr>
+        <w:rFonts w:ascii="Wingdings" w:hAnsi="Wingdings" w:hint="default"/>
+      </w:rPr>
+    </w:lvl>
+    <w:lvl w:ilvl="6" w:tplc="040E0001" w:tentative="1">
+      <w:start w:val="1"/>
+      <w:numFmt w:val="bullet"/>
+      <w:lvlText w:val=""/>
+      <w:lvlJc w:val="left"/>
+      <w:pPr>
+        <w:ind w:left="5040" w:hanging="360"/>
+      </w:pPr>
+      <w:rPr>
+        <w:rFonts w:ascii="Symbol" w:hAnsi="Symbol" w:hint="default"/>
+      </w:rPr>
+    </w:lvl>
+    <w:lvl w:ilvl="7" w:tplc="040E0003" w:tentative="1">
+      <w:start w:val="1"/>
+      <w:numFmt w:val="bullet"/>
+      <w:lvlText w:val="o"/>
+      <w:lvlJc w:val="left"/>
+      <w:pPr>
+        <w:ind w:left="5760" w:hanging="360"/>
+      </w:pPr>
+      <w:rPr>
+        <w:rFonts w:ascii="Courier New" w:hAnsi="Courier New" w:cs="Courier New" w:hint="default"/>
+      </w:rPr>
+    </w:lvl>
+    <w:lvl w:ilvl="8" w:tplc="040E0005" w:tentative="1">
+      <w:start w:val="1"/>
+      <w:numFmt w:val="bullet"/>
+      <w:lvlText w:val=""/>
+      <w:lvlJc w:val="left"/>
+      <w:pPr>
+        <w:ind w:left="6480" w:hanging="360"/>
+      </w:pPr>
+      <w:rPr>
+        <w:rFonts w:ascii="Wingdings" w:hAnsi="Wingdings" w:hint="default"/>
+      </w:rPr>
+    </w:lvl>
+  </w:abstractNum>
+  <w:abstractNum w:abstractNumId="11" w15:restartNumberingAfterBreak="0">
     <w:nsid w:val="358442ED"/>
     <w:multiLevelType w:val="multilevel"/>
     <w:tmpl w:val="71CE6B38"/>
@@ -6617,7 +7887,7 @@
       </w:rPr>
     </w:lvl>
   </w:abstractNum>
-  <w:abstractNum w:abstractNumId="10" w15:restartNumberingAfterBreak="0">
+  <w:abstractNum w:abstractNumId="12" w15:restartNumberingAfterBreak="0">
     <w:nsid w:val="5242076D"/>
     <w:multiLevelType w:val="multilevel"/>
     <w:tmpl w:val="25BAB816"/>
@@ -6730,7 +8000,120 @@
       </w:pPr>
     </w:lvl>
   </w:abstractNum>
-  <w:abstractNum w:abstractNumId="11" w15:restartNumberingAfterBreak="0">
+  <w:abstractNum w:abstractNumId="13" w15:restartNumberingAfterBreak="0">
+    <w:nsid w:val="58A50085"/>
+    <w:multiLevelType w:val="hybridMultilevel"/>
+    <w:tmpl w:val="4B94DADA"/>
+    <w:lvl w:ilvl="0" w:tplc="040E0001">
+      <w:start w:val="1"/>
+      <w:numFmt w:val="bullet"/>
+      <w:lvlText w:val=""/>
+      <w:lvlJc w:val="left"/>
+      <w:pPr>
+        <w:ind w:left="720" w:hanging="360"/>
+      </w:pPr>
+      <w:rPr>
+        <w:rFonts w:ascii="Symbol" w:hAnsi="Symbol" w:hint="default"/>
+      </w:rPr>
+    </w:lvl>
+    <w:lvl w:ilvl="1" w:tplc="040E0003" w:tentative="1">
+      <w:start w:val="1"/>
+      <w:numFmt w:val="bullet"/>
+      <w:lvlText w:val="o"/>
+      <w:lvlJc w:val="left"/>
+      <w:pPr>
+        <w:ind w:left="1440" w:hanging="360"/>
+      </w:pPr>
+      <w:rPr>
+        <w:rFonts w:ascii="Courier New" w:hAnsi="Courier New" w:cs="Courier New" w:hint="default"/>
+      </w:rPr>
+    </w:lvl>
+    <w:lvl w:ilvl="2" w:tplc="040E0005" w:tentative="1">
+      <w:start w:val="1"/>
+      <w:numFmt w:val="bullet"/>
+      <w:lvlText w:val=""/>
+      <w:lvlJc w:val="left"/>
+      <w:pPr>
+        <w:ind w:left="2160" w:hanging="360"/>
+      </w:pPr>
+      <w:rPr>
+        <w:rFonts w:ascii="Wingdings" w:hAnsi="Wingdings" w:hint="default"/>
+      </w:rPr>
+    </w:lvl>
+    <w:lvl w:ilvl="3" w:tplc="040E0001" w:tentative="1">
+      <w:start w:val="1"/>
+      <w:numFmt w:val="bullet"/>
+      <w:lvlText w:val=""/>
+      <w:lvlJc w:val="left"/>
+      <w:pPr>
+        <w:ind w:left="2880" w:hanging="360"/>
+      </w:pPr>
+      <w:rPr>
+        <w:rFonts w:ascii="Symbol" w:hAnsi="Symbol" w:hint="default"/>
+      </w:rPr>
+    </w:lvl>
+    <w:lvl w:ilvl="4" w:tplc="040E0003" w:tentative="1">
+      <w:start w:val="1"/>
+      <w:numFmt w:val="bullet"/>
+      <w:lvlText w:val="o"/>
+      <w:lvlJc w:val="left"/>
+      <w:pPr>
+        <w:ind w:left="3600" w:hanging="360"/>
+      </w:pPr>
+      <w:rPr>
+        <w:rFonts w:ascii="Courier New" w:hAnsi="Courier New" w:cs="Courier New" w:hint="default"/>
+      </w:rPr>
+    </w:lvl>
+    <w:lvl w:ilvl="5" w:tplc="040E0005" w:tentative="1">
+      <w:start w:val="1"/>
+      <w:numFmt w:val="bullet"/>
+      <w:lvlText w:val=""/>
+      <w:lvlJc w:val="left"/>
+      <w:pPr>
+        <w:ind w:left="4320" w:hanging="360"/>
+      </w:pPr>
+      <w:rPr>
+        <w:rFonts w:ascii="Wingdings" w:hAnsi="Wingdings" w:hint="default"/>
+      </w:rPr>
+    </w:lvl>
+    <w:lvl w:ilvl="6" w:tplc="040E0001" w:tentative="1">
+      <w:start w:val="1"/>
+      <w:numFmt w:val="bullet"/>
+      <w:lvlText w:val=""/>
+      <w:lvlJc w:val="left"/>
+      <w:pPr>
+        <w:ind w:left="5040" w:hanging="360"/>
+      </w:pPr>
+      <w:rPr>
+        <w:rFonts w:ascii="Symbol" w:hAnsi="Symbol" w:hint="default"/>
+      </w:rPr>
+    </w:lvl>
+    <w:lvl w:ilvl="7" w:tplc="040E0003" w:tentative="1">
+      <w:start w:val="1"/>
+      <w:numFmt w:val="bullet"/>
+      <w:lvlText w:val="o"/>
+      <w:lvlJc w:val="left"/>
+      <w:pPr>
+        <w:ind w:left="5760" w:hanging="360"/>
+      </w:pPr>
+      <w:rPr>
+        <w:rFonts w:ascii="Courier New" w:hAnsi="Courier New" w:cs="Courier New" w:hint="default"/>
+      </w:rPr>
+    </w:lvl>
+    <w:lvl w:ilvl="8" w:tplc="040E0005" w:tentative="1">
+      <w:start w:val="1"/>
+      <w:numFmt w:val="bullet"/>
+      <w:lvlText w:val=""/>
+      <w:lvlJc w:val="left"/>
+      <w:pPr>
+        <w:ind w:left="6480" w:hanging="360"/>
+      </w:pPr>
+      <w:rPr>
+        <w:rFonts w:ascii="Wingdings" w:hAnsi="Wingdings" w:hint="default"/>
+      </w:rPr>
+    </w:lvl>
+  </w:abstractNum>
+  <w:abstractNum w:abstractNumId="14" w15:restartNumberingAfterBreak="0">
     <w:nsid w:val="5B3304E1"/>
     <w:multiLevelType w:val="multilevel"/>
     <w:tmpl w:val="A4D27E28"/>
@@ -6879,7 +8262,7 @@
       </w:rPr>
     </w:lvl>
   </w:abstractNum>
-  <w:abstractNum w:abstractNumId="12" w15:restartNumberingAfterBreak="0">
+  <w:abstractNum w:abstractNumId="15" w15:restartNumberingAfterBreak="0">
     <w:nsid w:val="60364217"/>
     <w:multiLevelType w:val="multilevel"/>
     <w:tmpl w:val="4D006914"/>
@@ -6994,46 +8377,171 @@
         </w:tabs>
         <w:ind w:left="6480" w:hanging="360"/>
       </w:pPr>
+    </w:lvl>
+  </w:abstractNum>
+  <w:abstractNum w:abstractNumId="16" w15:restartNumberingAfterBreak="0">
+    <w:nsid w:val="68526059"/>
+    <w:multiLevelType w:val="hybridMultilevel"/>
+    <w:tmpl w:val="14E040EC"/>
+    <w:lvl w:ilvl="0" w:tplc="040E0001">
+      <w:start w:val="1"/>
+      <w:numFmt w:val="bullet"/>
+      <w:lvlText w:val=""/>
+      <w:lvlJc w:val="left"/>
+      <w:pPr>
+        <w:ind w:left="720" w:hanging="360"/>
+      </w:pPr>
+      <w:rPr>
+        <w:rFonts w:ascii="Symbol" w:hAnsi="Symbol" w:hint="default"/>
+      </w:rPr>
+    </w:lvl>
+    <w:lvl w:ilvl="1" w:tplc="040E0003" w:tentative="1">
+      <w:start w:val="1"/>
+      <w:numFmt w:val="bullet"/>
+      <w:lvlText w:val="o"/>
+      <w:lvlJc w:val="left"/>
+      <w:pPr>
+        <w:ind w:left="1440" w:hanging="360"/>
+      </w:pPr>
+      <w:rPr>
+        <w:rFonts w:ascii="Courier New" w:hAnsi="Courier New" w:cs="Courier New" w:hint="default"/>
+      </w:rPr>
+    </w:lvl>
+    <w:lvl w:ilvl="2" w:tplc="040E0005" w:tentative="1">
+      <w:start w:val="1"/>
+      <w:numFmt w:val="bullet"/>
+      <w:lvlText w:val=""/>
+      <w:lvlJc w:val="left"/>
+      <w:pPr>
+        <w:ind w:left="2160" w:hanging="360"/>
+      </w:pPr>
+      <w:rPr>
+        <w:rFonts w:ascii="Wingdings" w:hAnsi="Wingdings" w:hint="default"/>
+      </w:rPr>
+    </w:lvl>
+    <w:lvl w:ilvl="3" w:tplc="040E0001" w:tentative="1">
+      <w:start w:val="1"/>
+      <w:numFmt w:val="bullet"/>
+      <w:lvlText w:val=""/>
+      <w:lvlJc w:val="left"/>
+      <w:pPr>
+        <w:ind w:left="2880" w:hanging="360"/>
+      </w:pPr>
+      <w:rPr>
+        <w:rFonts w:ascii="Symbol" w:hAnsi="Symbol" w:hint="default"/>
+      </w:rPr>
+    </w:lvl>
+    <w:lvl w:ilvl="4" w:tplc="040E0003" w:tentative="1">
+      <w:start w:val="1"/>
+      <w:numFmt w:val="bullet"/>
+      <w:lvlText w:val="o"/>
+      <w:lvlJc w:val="left"/>
+      <w:pPr>
+        <w:ind w:left="3600" w:hanging="360"/>
+      </w:pPr>
+      <w:rPr>
+        <w:rFonts w:ascii="Courier New" w:hAnsi="Courier New" w:cs="Courier New" w:hint="default"/>
+      </w:rPr>
+    </w:lvl>
+    <w:lvl w:ilvl="5" w:tplc="040E0005" w:tentative="1">
+      <w:start w:val="1"/>
+      <w:numFmt w:val="bullet"/>
+      <w:lvlText w:val=""/>
+      <w:lvlJc w:val="left"/>
+      <w:pPr>
+        <w:ind w:left="4320" w:hanging="360"/>
+      </w:pPr>
+      <w:rPr>
+        <w:rFonts w:ascii="Wingdings" w:hAnsi="Wingdings" w:hint="default"/>
+      </w:rPr>
+    </w:lvl>
+    <w:lvl w:ilvl="6" w:tplc="040E0001" w:tentative="1">
+      <w:start w:val="1"/>
+      <w:numFmt w:val="bullet"/>
+      <w:lvlText w:val=""/>
+      <w:lvlJc w:val="left"/>
+      <w:pPr>
+        <w:ind w:left="5040" w:hanging="360"/>
+      </w:pPr>
+      <w:rPr>
+        <w:rFonts w:ascii="Symbol" w:hAnsi="Symbol" w:hint="default"/>
+      </w:rPr>
+    </w:lvl>
+    <w:lvl w:ilvl="7" w:tplc="040E0003" w:tentative="1">
+      <w:start w:val="1"/>
+      <w:numFmt w:val="bullet"/>
+      <w:lvlText w:val="o"/>
+      <w:lvlJc w:val="left"/>
+      <w:pPr>
+        <w:ind w:left="5760" w:hanging="360"/>
+      </w:pPr>
+      <w:rPr>
+        <w:rFonts w:ascii="Courier New" w:hAnsi="Courier New" w:cs="Courier New" w:hint="default"/>
+      </w:rPr>
+    </w:lvl>
+    <w:lvl w:ilvl="8" w:tplc="040E0005" w:tentative="1">
+      <w:start w:val="1"/>
+      <w:numFmt w:val="bullet"/>
+      <w:lvlText w:val=""/>
+      <w:lvlJc w:val="left"/>
+      <w:pPr>
+        <w:ind w:left="6480" w:hanging="360"/>
+      </w:pPr>
+      <w:rPr>
+        <w:rFonts w:ascii="Wingdings" w:hAnsi="Wingdings" w:hint="default"/>
+      </w:rPr>
     </w:lvl>
   </w:abstractNum>
   <w:num w:numId="1" w16cid:durableId="640622438">
     <w:abstractNumId w:val="0"/>
   </w:num>
   <w:num w:numId="2" w16cid:durableId="1236280359">
-    <w:abstractNumId w:val="5"/>
+    <w:abstractNumId w:val="6"/>
   </w:num>
   <w:num w:numId="3" w16cid:durableId="964894388">
-    <w:abstractNumId w:val="7"/>
+    <w:abstractNumId w:val="8"/>
   </w:num>
   <w:num w:numId="4" w16cid:durableId="1502894541">
-    <w:abstractNumId w:val="10"/>
+    <w:abstractNumId w:val="12"/>
   </w:num>
   <w:num w:numId="5" w16cid:durableId="1167282519">
-    <w:abstractNumId w:val="12"/>
+    <w:abstractNumId w:val="15"/>
   </w:num>
   <w:num w:numId="6" w16cid:durableId="1768689394">
     <w:abstractNumId w:val="2"/>
   </w:num>
   <w:num w:numId="7" w16cid:durableId="1174957148">
-    <w:abstractNumId w:val="6"/>
+    <w:abstractNumId w:val="7"/>
   </w:num>
   <w:num w:numId="8" w16cid:durableId="877160219">
     <w:abstractNumId w:val="3"/>
   </w:num>
   <w:num w:numId="9" w16cid:durableId="1483891378">
-    <w:abstractNumId w:val="8"/>
+    <w:abstractNumId w:val="9"/>
   </w:num>
   <w:num w:numId="10" w16cid:durableId="232736864">
     <w:abstractNumId w:val="1"/>
   </w:num>
   <w:num w:numId="11" w16cid:durableId="976186714">
+    <w:abstractNumId w:val="5"/>
+  </w:num>
+  <w:num w:numId="12" w16cid:durableId="474493445">
+    <w:abstractNumId w:val="14"/>
+  </w:num>
+  <w:num w:numId="13" w16cid:durableId="1484273175">
+    <w:abstractNumId w:val="11"/>
+  </w:num>
+  <w:num w:numId="14" w16cid:durableId="23874354">
     <w:abstractNumId w:val="4"/>
   </w:num>
-  <w:num w:numId="12" w16cid:durableId="474493445">
-    <w:abstractNumId w:val="11"/>
+  <w:num w:numId="15" w16cid:durableId="1242178896">
+    <w:abstractNumId w:val="10"/>
   </w:num>
-  <w:num w:numId="13" w16cid:durableId="1484273175">
-    <w:abstractNumId w:val="9"/>
+  <w:num w:numId="16" w16cid:durableId="1062946422">
+    <w:abstractNumId w:val="16"/>
+  </w:num>
+  <w:num w:numId="17" w16cid:durableId="1713580256">
+    <w:abstractNumId w:val="13"/>
   </w:num>
 </w:numbering>
 </file>
@@ -8478,12 +9986,6 @@
 </file>
 
 <file path=customXml/item1.xml><?xml version="1.0" encoding="utf-8"?>
-<p:properties xmlns:p="http://schemas.microsoft.com/office/2006/metadata/properties" xmlns:xsi="http://www.w3.org/2001/XMLSchema-instance" xmlns:pc="http://schemas.microsoft.com/office/infopath/2007/PartnerControls">
-  <documentManagement/>
-</p:properties>
-</file>
-
-<file path=customXml/item2.xml><?xml version="1.0" encoding="utf-8"?>
 <ct:contentTypeSchema xmlns:ct="http://schemas.microsoft.com/office/2006/metadata/contentType" xmlns:ma="http://schemas.microsoft.com/office/2006/metadata/properties/metaAttributes" ct:_="" ma:_="" ma:contentTypeName="Dokumentum" ma:contentTypeID="0x010100A590D078B83FEA45BBAFFB04259FEBAB" ma:contentTypeVersion="8" ma:contentTypeDescription="Új dokumentum létrehozása." ma:contentTypeScope="" ma:versionID="acae943def7eaea24bdacdd2c6e66c89">
   <xsd:schema xmlns:xsd="http://www.w3.org/2001/XMLSchema" xmlns:xs="http://www.w3.org/2001/XMLSchema" xmlns:p="http://schemas.microsoft.com/office/2006/metadata/properties" xmlns:ns2="7568d09e-8509-46e6-b8b3-339ec79ce447" targetNamespace="http://schemas.microsoft.com/office/2006/metadata/properties" ma:root="true" ma:fieldsID="2b65d06342254fd5065e232509cd92d0" ns2:_="">
     <xsd:import namespace="7568d09e-8509-46e6-b8b3-339ec79ce447"/>
@@ -8651,11 +10153,13 @@
 </ct:contentTypeSchema>
 </file>
 
-<file path=customXml/item3.xml><?xml version="1.0" encoding="utf-8"?>
-<b:Sources xmlns:b="http://schemas.openxmlformats.org/officeDocument/2006/bibliography" xmlns="http://schemas.openxmlformats.org/officeDocument/2006/bibliography" SelectedStyle="\APASixthEditionOfficeOnline.xsl" StyleName="APA" Version="6"/>
+<file path=customXml/item2.xml><?xml version="1.0" encoding="utf-8"?>
+<p:properties xmlns:p="http://schemas.microsoft.com/office/2006/metadata/properties" xmlns:xsi="http://www.w3.org/2001/XMLSchema-instance" xmlns:pc="http://schemas.microsoft.com/office/infopath/2007/PartnerControls">
+  <documentManagement/>
+</p:properties>
 </file>
 
-<file path=customXml/item4.xml><?xml version="1.0" encoding="utf-8"?>
+<file path=customXml/item3.xml><?xml version="1.0" encoding="utf-8"?>
 <?mso-contentType ?>
 <FormTemplates xmlns="http://schemas.microsoft.com/sharepoint/v3/contenttype/forms">
   <Display>DocumentLibraryForm</Display>
@@ -8664,16 +10168,11 @@
 </FormTemplates>
 </file>
 
-<file path=customXml/itemProps1.xml><?xml version="1.0" encoding="utf-8"?>
-<ds:datastoreItem xmlns:ds="http://schemas.openxmlformats.org/officeDocument/2006/customXml" ds:itemID="{339093BF-B95B-4090-BF26-45A2B7E2F8D0}">
-  <ds:schemaRefs>
-    <ds:schemaRef ds:uri="http://schemas.microsoft.com/office/2006/metadata/properties"/>
-    <ds:schemaRef ds:uri="http://schemas.microsoft.com/office/infopath/2007/PartnerControls"/>
-  </ds:schemaRefs>
-</ds:datastoreItem>
+<file path=customXml/item4.xml><?xml version="1.0" encoding="utf-8"?>
+<b:Sources xmlns:b="http://schemas.openxmlformats.org/officeDocument/2006/bibliography" xmlns="http://schemas.openxmlformats.org/officeDocument/2006/bibliography" SelectedStyle="\APASixthEditionOfficeOnline.xsl" StyleName="APA" Version="6"/>
 </file>
 
-<file path=customXml/itemProps2.xml><?xml version="1.0" encoding="utf-8"?>
+<file path=customXml/itemProps1.xml><?xml version="1.0" encoding="utf-8"?>
 <ds:datastoreItem xmlns:ds="http://schemas.openxmlformats.org/officeDocument/2006/customXml" ds:itemID="{21D857B1-4769-45E2-9DC9-5A49778E7EB8}">
   <ds:schemaRefs>
     <ds:schemaRef ds:uri="http://schemas.microsoft.com/office/2006/metadata/contentType"/>
@@ -8691,18 +10190,27 @@
 </ds:datastoreItem>
 </file>
 
+<file path=customXml/itemProps2.xml><?xml version="1.0" encoding="utf-8"?>
+<ds:datastoreItem xmlns:ds="http://schemas.openxmlformats.org/officeDocument/2006/customXml" ds:itemID="{339093BF-B95B-4090-BF26-45A2B7E2F8D0}">
+  <ds:schemaRefs>
+    <ds:schemaRef ds:uri="http://schemas.microsoft.com/office/2006/metadata/properties"/>
+    <ds:schemaRef ds:uri="http://schemas.microsoft.com/office/infopath/2007/PartnerControls"/>
+  </ds:schemaRefs>
+</ds:datastoreItem>
+</file>
+
 <file path=customXml/itemProps3.xml><?xml version="1.0" encoding="utf-8"?>
+<ds:datastoreItem xmlns:ds="http://schemas.openxmlformats.org/officeDocument/2006/customXml" ds:itemID="{E5CCDD64-2F53-481E-829C-B985411D85BB}">
+  <ds:schemaRefs>
+    <ds:schemaRef ds:uri="http://schemas.microsoft.com/sharepoint/v3/contenttype/forms"/>
+  </ds:schemaRefs>
+</ds:datastoreItem>
+</file>
+
+<file path=customXml/itemProps4.xml><?xml version="1.0" encoding="utf-8"?>
 <ds:datastoreItem xmlns:ds="http://schemas.openxmlformats.org/officeDocument/2006/customXml" ds:itemID="{6B3FEDCC-B8FE-413E-8525-5B13FACA638A}">
   <ds:schemaRefs>
     <ds:schemaRef ds:uri="http://schemas.openxmlformats.org/officeDocument/2006/bibliography"/>
   </ds:schemaRefs>
 </ds:datastoreItem>
-</file>
-
-<file path=customXml/itemProps4.xml><?xml version="1.0" encoding="utf-8"?>
-<ds:datastoreItem xmlns:ds="http://schemas.openxmlformats.org/officeDocument/2006/customXml" ds:itemID="{E5CCDD64-2F53-481E-829C-B985411D85BB}">
-  <ds:schemaRefs>
-    <ds:schemaRef ds:uri="http://schemas.microsoft.com/sharepoint/v3/contenttype/forms"/>
-  </ds:schemaRefs>
-</ds:datastoreItem>
 </file>
</xml_diff>

<commit_message>
arcbelepesbol faceaccess lett angol elnevezesek, status kulonszedese status updatek, torlesek stb.
</commit_message>
<xml_diff>
--- a/Arcfelismerés resnet.docx
+++ b/Arcfelismerés resnet.docx
@@ -3705,16 +3705,12 @@
         <w:rPr>
           <w:b/>
           <w:bCs/>
-          <w:i/>
-          <w:iCs/>
-        </w:rPr>
-      </w:pPr>
-      <w:r>
-        <w:rPr>
-          <w:b/>
-          <w:bCs/>
-          <w:i/>
-          <w:iCs/>
+        </w:rPr>
+      </w:pPr>
+      <w:r>
+        <w:rPr>
+          <w:b/>
+          <w:bCs/>
           <w:sz w:val="28"/>
           <w:szCs w:val="24"/>
         </w:rPr>
@@ -3722,8 +3718,6 @@
       </w:r>
       <w:r>
         <w:rPr>
-          <w:i/>
-          <w:iCs/>
           <w:sz w:val="28"/>
           <w:szCs w:val="24"/>
         </w:rPr>
@@ -3733,24 +3727,12 @@
         <w:rPr>
           <w:b/>
           <w:bCs/>
-          <w:i/>
-          <w:iCs/>
         </w:rPr>
         <w:t>A projekt megvalósítási lépései</w:t>
       </w:r>
     </w:p>
     <w:p>
-      <w:pPr>
-        <w:rPr>
-          <w:i/>
-          <w:iCs/>
-        </w:rPr>
-      </w:pPr>
-      <w:r>
-        <w:rPr>
-          <w:i/>
-          <w:iCs/>
-        </w:rPr>
+      <w:r>
         <w:t>A projekt főbb lépései a következők:</w:t>
       </w:r>
     </w:p>
@@ -3762,41 +3744,23 @@
         </w:numPr>
         <w:spacing w:after="160" w:line="259" w:lineRule="auto"/>
         <w:jc w:val="left"/>
-        <w:rPr>
-          <w:i/>
-          <w:iCs/>
-        </w:rPr>
-      </w:pPr>
-      <w:r>
-        <w:rPr>
-          <w:b/>
-          <w:bCs/>
-          <w:i/>
-          <w:iCs/>
+      </w:pPr>
+      <w:r>
+        <w:rPr>
+          <w:b/>
+          <w:bCs/>
         </w:rPr>
         <w:t>Adatgyűjtés és előfeldolgozás</w:t>
       </w:r>
       <w:r>
-        <w:rPr>
-          <w:i/>
-          <w:iCs/>
-        </w:rPr>
         <w:t xml:space="preserve">: A saját </w:t>
       </w:r>
       <w:proofErr w:type="spellStart"/>
       <w:r>
-        <w:rPr>
-          <w:i/>
-          <w:iCs/>
-        </w:rPr>
         <w:t>készítésű</w:t>
       </w:r>
       <w:proofErr w:type="spellEnd"/>
       <w:r>
-        <w:rPr>
-          <w:i/>
-          <w:iCs/>
-        </w:rPr>
         <w:t xml:space="preserve"> képek és a nyilvánosan elérhető adatbázisok kombinálása.</w:t>
       </w:r>
     </w:p>
@@ -3808,41 +3772,23 @@
         </w:numPr>
         <w:spacing w:after="160" w:line="259" w:lineRule="auto"/>
         <w:jc w:val="left"/>
-        <w:rPr>
-          <w:i/>
-          <w:iCs/>
-        </w:rPr>
-      </w:pPr>
-      <w:r>
-        <w:rPr>
-          <w:b/>
-          <w:bCs/>
-          <w:i/>
-          <w:iCs/>
+      </w:pPr>
+      <w:r>
+        <w:rPr>
+          <w:b/>
+          <w:bCs/>
         </w:rPr>
         <w:t>Mélytanulási modell kialakítása és betanítása</w:t>
       </w:r>
       <w:r>
-        <w:rPr>
-          <w:i/>
-          <w:iCs/>
-        </w:rPr>
         <w:t xml:space="preserve">: </w:t>
       </w:r>
       <w:proofErr w:type="spellStart"/>
       <w:r>
-        <w:rPr>
-          <w:i/>
-          <w:iCs/>
-        </w:rPr>
         <w:t>ResNet</w:t>
       </w:r>
       <w:proofErr w:type="spellEnd"/>
       <w:r>
-        <w:rPr>
-          <w:i/>
-          <w:iCs/>
-        </w:rPr>
         <w:t xml:space="preserve"> architektúra használata az arcfelismeréshez.</w:t>
       </w:r>
     </w:p>
@@ -3854,70 +3800,28 @@
         </w:numPr>
         <w:spacing w:after="160" w:line="259" w:lineRule="auto"/>
         <w:jc w:val="left"/>
-        <w:rPr>
-          <w:i/>
-          <w:iCs/>
-        </w:rPr>
-      </w:pPr>
-      <w:r>
-        <w:rPr>
-          <w:b/>
-          <w:bCs/>
-          <w:i/>
-          <w:iCs/>
+      </w:pPr>
+      <w:r>
+        <w:rPr>
+          <w:b/>
+          <w:bCs/>
         </w:rPr>
         <w:t>Validáció és finomhangolás</w:t>
       </w:r>
       <w:r>
-        <w:rPr>
-          <w:i/>
-          <w:iCs/>
-        </w:rPr>
         <w:t>: A hálózat teljesítményének értékelése és optimalizálása.</w:t>
       </w:r>
     </w:p>
     <w:p>
-      <w:pPr>
-        <w:rPr>
-          <w:i/>
-          <w:iCs/>
-        </w:rPr>
-      </w:pPr>
-      <w:r>
-        <w:rPr>
-          <w:i/>
-          <w:iCs/>
-        </w:rPr>
-        <w:t xml:space="preserve">Ebben a szakaszban részletesen </w:t>
-      </w:r>
-      <w:r>
-        <w:rPr>
-          <w:i/>
-          <w:iCs/>
-        </w:rPr>
-        <w:t>bemutatom</w:t>
-      </w:r>
-      <w:r>
-        <w:rPr>
-          <w:i/>
-          <w:iCs/>
-        </w:rPr>
-        <w:t xml:space="preserve"> az adatgyűjtési stratégiát és a </w:t>
+      <w:r>
+        <w:t xml:space="preserve">Ebben a szakaszban részletesen bemutatom az adatgyűjtési stratégiát és a </w:t>
       </w:r>
       <w:proofErr w:type="spellStart"/>
       <w:r>
-        <w:rPr>
-          <w:i/>
-          <w:iCs/>
-        </w:rPr>
         <w:t>ResNet</w:t>
       </w:r>
       <w:proofErr w:type="spellEnd"/>
       <w:r>
-        <w:rPr>
-          <w:i/>
-          <w:iCs/>
-        </w:rPr>
         <w:t>-alapú mélytanulási modellt.</w:t>
       </w:r>
     </w:p>
@@ -3926,26 +3830,20 @@
         <w:rPr>
           <w:b/>
           <w:bCs/>
-          <w:i/>
-          <w:iCs/>
-        </w:rPr>
-      </w:pPr>
-    </w:p>
-    <w:p>
-      <w:pPr>
-        <w:rPr>
-          <w:b/>
-          <w:bCs/>
-          <w:i/>
-          <w:iCs/>
-        </w:rPr>
-      </w:pPr>
-      <w:r>
-        <w:rPr>
-          <w:b/>
-          <w:bCs/>
-          <w:i/>
-          <w:iCs/>
+        </w:rPr>
+      </w:pPr>
+    </w:p>
+    <w:p>
+      <w:pPr>
+        <w:rPr>
+          <w:b/>
+          <w:bCs/>
+        </w:rPr>
+      </w:pPr>
+      <w:r>
+        <w:rPr>
+          <w:b/>
+          <w:bCs/>
           <w:sz w:val="28"/>
           <w:szCs w:val="24"/>
         </w:rPr>
@@ -3955,8 +3853,6 @@
         <w:rPr>
           <w:b/>
           <w:bCs/>
-          <w:i/>
-          <w:iCs/>
           <w:sz w:val="28"/>
           <w:szCs w:val="24"/>
         </w:rPr>
@@ -3966,8 +3862,6 @@
         <w:rPr>
           <w:b/>
           <w:bCs/>
-          <w:i/>
-          <w:iCs/>
         </w:rPr>
         <w:t>Az alkalmazott technológiák ismertetése</w:t>
       </w:r>
@@ -3977,16 +3871,12 @@
         <w:rPr>
           <w:b/>
           <w:bCs/>
-          <w:i/>
-          <w:iCs/>
-        </w:rPr>
-      </w:pPr>
-      <w:r>
-        <w:rPr>
-          <w:b/>
-          <w:bCs/>
-          <w:i/>
-          <w:iCs/>
+        </w:rPr>
+      </w:pPr>
+      <w:r>
+        <w:rPr>
+          <w:b/>
+          <w:bCs/>
         </w:rPr>
         <w:t>3.2.</w:t>
       </w:r>
@@ -3994,40 +3884,20 @@
         <w:rPr>
           <w:b/>
           <w:bCs/>
-          <w:i/>
-          <w:iCs/>
         </w:rPr>
         <w:t>1. Adatgyűjtés és tárolás</w:t>
       </w:r>
     </w:p>
     <w:p>
-      <w:pPr>
-        <w:rPr>
-          <w:i/>
-          <w:iCs/>
-        </w:rPr>
-      </w:pPr>
-      <w:r>
-        <w:rPr>
-          <w:i/>
-          <w:iCs/>
-        </w:rPr>
+      <w:r>
         <w:t xml:space="preserve">A rendszer tanításához és teszteléséhez különböző forrásokból származó adatok kerültek felhasználásra. Az adatokat a dataset_create.py és dataset_anc&amp;pos.py </w:t>
       </w:r>
       <w:proofErr w:type="spellStart"/>
       <w:r>
-        <w:rPr>
-          <w:i/>
-          <w:iCs/>
-        </w:rPr>
         <w:t>szkriptek</w:t>
       </w:r>
       <w:proofErr w:type="spellEnd"/>
       <w:r>
-        <w:rPr>
-          <w:i/>
-          <w:iCs/>
-        </w:rPr>
         <w:t xml:space="preserve"> segítségével gyűjtöttem és dolgoztam fel. A képek a következő struktúrában kerülnek tárolásra:</w:t>
       </w:r>
     </w:p>
@@ -4042,8 +3912,6 @@
         <w:rPr>
           <w:b/>
           <w:bCs/>
-          <w:i/>
-          <w:iCs/>
         </w:rPr>
       </w:pPr>
       <w:proofErr w:type="spellStart"/>
@@ -4051,8 +3919,6 @@
         <w:rPr>
           <w:b/>
           <w:bCs/>
-          <w:i/>
-          <w:iCs/>
         </w:rPr>
         <w:t>Anchor</w:t>
       </w:r>
@@ -4061,93 +3927,37 @@
         <w:rPr>
           <w:b/>
           <w:bCs/>
-          <w:i/>
-          <w:iCs/>
         </w:rPr>
         <w:t xml:space="preserve"> képek: </w:t>
       </w:r>
       <w:r>
-        <w:rPr>
-          <w:i/>
-          <w:iCs/>
-        </w:rPr>
         <w:t xml:space="preserve">Egy aktuális </w:t>
       </w:r>
       <w:proofErr w:type="spellStart"/>
       <w:r>
-        <w:rPr>
-          <w:i/>
-          <w:iCs/>
-        </w:rPr>
         <w:t>anchor</w:t>
       </w:r>
       <w:proofErr w:type="spellEnd"/>
       <w:r>
-        <w:rPr>
-          <w:i/>
-          <w:iCs/>
-        </w:rPr>
         <w:t xml:space="preserve"> kép mindig frissül, valamint van egy külön "</w:t>
       </w:r>
       <w:proofErr w:type="spellStart"/>
       <w:r>
-        <w:rPr>
-          <w:i/>
-          <w:iCs/>
-        </w:rPr>
         <w:t>anchor</w:t>
       </w:r>
       <w:proofErr w:type="spellEnd"/>
       <w:r>
-        <w:rPr>
-          <w:i/>
-          <w:iCs/>
-        </w:rPr>
         <w:t>" mappa (</w:t>
       </w:r>
       <w:r>
         <w:rPr>
           <w:b/>
           <w:bCs/>
-          <w:i/>
-          <w:iCs/>
         </w:rPr>
         <w:t>337</w:t>
       </w:r>
       <w:r>
-        <w:rPr>
-          <w:i/>
-          <w:iCs/>
-        </w:rPr>
-        <w:t xml:space="preserve"> elem</w:t>
-      </w:r>
-      <w:r>
-        <w:rPr>
-          <w:i/>
-          <w:iCs/>
-        </w:rPr>
-        <w:t>mel</w:t>
-      </w:r>
-      <w:r>
-        <w:rPr>
-          <w:i/>
-          <w:iCs/>
-        </w:rPr>
-        <w:t xml:space="preserve">) </w:t>
-      </w:r>
-      <w:r>
-        <w:rPr>
-          <w:i/>
-          <w:iCs/>
-        </w:rPr>
-        <w:t>amelyben a pozitív képekhez hasonló arcképeim vannak</w:t>
-      </w:r>
-      <w:r>
-        <w:rPr>
-          <w:i/>
-          <w:iCs/>
-        </w:rPr>
-        <w:t>.</w:t>
+        <w:t xml:space="preserve"> elemmel) amelyben a pozitív képekhez hasonló arcképeim vannak.</w:t>
       </w:r>
     </w:p>
     <w:p>
@@ -4161,55 +3971,27 @@
         <w:rPr>
           <w:b/>
           <w:bCs/>
-          <w:i/>
-          <w:iCs/>
-        </w:rPr>
-      </w:pPr>
-      <w:r>
-        <w:rPr>
-          <w:b/>
-          <w:bCs/>
-          <w:i/>
-          <w:iCs/>
+        </w:rPr>
+      </w:pPr>
+      <w:r>
+        <w:rPr>
+          <w:b/>
+          <w:bCs/>
         </w:rPr>
         <w:t xml:space="preserve">Pozitív képek: </w:t>
       </w:r>
       <w:r>
-        <w:rPr>
-          <w:i/>
-          <w:iCs/>
-        </w:rPr>
         <w:t xml:space="preserve">A kamerával készített </w:t>
       </w:r>
       <w:r>
         <w:rPr>
           <w:b/>
           <w:bCs/>
-          <w:i/>
-          <w:iCs/>
         </w:rPr>
         <w:t>389</w:t>
       </w:r>
       <w:r>
-        <w:rPr>
-          <w:i/>
-          <w:iCs/>
-        </w:rPr>
-        <w:t xml:space="preserve"> elemű pozitív mappa tartalmazza az adott személy arcait</w:t>
-      </w:r>
-      <w:r>
-        <w:rPr>
-          <w:i/>
-          <w:iCs/>
-        </w:rPr>
-        <w:t xml:space="preserve"> (jelen esetben az enyémet)</w:t>
-      </w:r>
-      <w:r>
-        <w:rPr>
-          <w:i/>
-          <w:iCs/>
-        </w:rPr>
-        <w:t xml:space="preserve"> különböző helyzetekben.</w:t>
+        <w:t xml:space="preserve"> elemű pozitív mappa tartalmazza az adott személy arcait (jelen esetben az enyémet) különböző helyzetekben.</w:t>
       </w:r>
     </w:p>
     <w:p>
@@ -4220,41 +4002,25 @@
         </w:numPr>
         <w:spacing w:after="160" w:line="259" w:lineRule="auto"/>
         <w:jc w:val="left"/>
-        <w:rPr>
-          <w:i/>
-          <w:iCs/>
-        </w:rPr>
-      </w:pPr>
-      <w:r>
-        <w:rPr>
-          <w:b/>
-          <w:bCs/>
-          <w:i/>
-          <w:iCs/>
+      </w:pPr>
+      <w:r>
+        <w:rPr>
+          <w:b/>
+          <w:bCs/>
         </w:rPr>
         <w:t xml:space="preserve">Apa mappa: </w:t>
       </w:r>
       <w:r>
-        <w:rPr>
-          <w:i/>
-          <w:iCs/>
-        </w:rPr>
         <w:t xml:space="preserve">Egy alternatív mappa </w:t>
       </w:r>
       <w:r>
         <w:rPr>
           <w:b/>
           <w:bCs/>
-          <w:i/>
-          <w:iCs/>
         </w:rPr>
         <w:t>439</w:t>
       </w:r>
       <w:r>
-        <w:rPr>
-          <w:i/>
-          <w:iCs/>
-        </w:rPr>
         <w:t xml:space="preserve"> képpel, amely szükség esetén további arcokat tartalmazhat az edzéshez.</w:t>
       </w:r>
     </w:p>
@@ -4266,89 +4032,49 @@
         </w:numPr>
         <w:spacing w:after="160" w:line="259" w:lineRule="auto"/>
         <w:jc w:val="left"/>
-        <w:rPr>
-          <w:i/>
-          <w:iCs/>
-        </w:rPr>
-      </w:pPr>
-      <w:r>
-        <w:rPr>
-          <w:b/>
-          <w:bCs/>
-          <w:i/>
-          <w:iCs/>
+      </w:pPr>
+      <w:r>
+        <w:rPr>
+          <w:b/>
+          <w:bCs/>
         </w:rPr>
         <w:t xml:space="preserve">Negatív képek: </w:t>
       </w:r>
       <w:r>
-        <w:rPr>
-          <w:i/>
-          <w:iCs/>
-        </w:rPr>
         <w:t xml:space="preserve">A </w:t>
       </w:r>
       <w:proofErr w:type="spellStart"/>
       <w:r>
-        <w:rPr>
-          <w:i/>
-          <w:iCs/>
-        </w:rPr>
         <w:t>Labeled</w:t>
       </w:r>
       <w:proofErr w:type="spellEnd"/>
       <w:r>
-        <w:rPr>
-          <w:i/>
-          <w:iCs/>
-        </w:rPr>
         <w:t xml:space="preserve"> </w:t>
       </w:r>
       <w:proofErr w:type="spellStart"/>
       <w:r>
-        <w:rPr>
-          <w:i/>
-          <w:iCs/>
-        </w:rPr>
         <w:t>Faces</w:t>
       </w:r>
       <w:proofErr w:type="spellEnd"/>
       <w:r>
-        <w:rPr>
-          <w:i/>
-          <w:iCs/>
-        </w:rPr>
         <w:t xml:space="preserve"> in </w:t>
       </w:r>
       <w:proofErr w:type="spellStart"/>
       <w:r>
-        <w:rPr>
-          <w:i/>
-          <w:iCs/>
-        </w:rPr>
         <w:t>the</w:t>
       </w:r>
       <w:proofErr w:type="spellEnd"/>
       <w:r>
-        <w:rPr>
-          <w:i/>
-          <w:iCs/>
-        </w:rPr>
         <w:t xml:space="preserve"> Wild (LFW) adatbázisból származó </w:t>
       </w:r>
       <w:r>
         <w:rPr>
           <w:b/>
           <w:bCs/>
-          <w:i/>
-          <w:iCs/>
         </w:rPr>
         <w:t>7480</w:t>
       </w:r>
       <w:r>
-        <w:rPr>
-          <w:i/>
-          <w:iCs/>
-        </w:rPr>
         <w:t xml:space="preserve"> kép biztosítja a negatív mintákat az arcfelismerő rendszer számára.</w:t>
       </w:r>
     </w:p>
@@ -4357,16 +4083,12 @@
         <w:rPr>
           <w:b/>
           <w:bCs/>
-          <w:i/>
-          <w:iCs/>
-        </w:rPr>
-      </w:pPr>
-      <w:r>
-        <w:rPr>
-          <w:b/>
-          <w:bCs/>
-          <w:i/>
-          <w:iCs/>
+        </w:rPr>
+      </w:pPr>
+      <w:r>
+        <w:rPr>
+          <w:b/>
+          <w:bCs/>
         </w:rPr>
         <w:t>Az adatok előfeldolgozása során:</w:t>
       </w:r>
@@ -4379,16 +4101,8 @@
         </w:numPr>
         <w:spacing w:after="160" w:line="259" w:lineRule="auto"/>
         <w:jc w:val="left"/>
-        <w:rPr>
-          <w:i/>
-          <w:iCs/>
-        </w:rPr>
-      </w:pPr>
-      <w:r>
-        <w:rPr>
-          <w:i/>
-          <w:iCs/>
-        </w:rPr>
+      </w:pPr>
+      <w:r>
         <w:t>A képek méretezése és normalizálása történik, hogy megfelelő formátumban kerüljenek a mélytanulási modellbe.</w:t>
       </w:r>
     </w:p>
@@ -4403,31 +4117,17 @@
         <w:rPr>
           <w:b/>
           <w:bCs/>
-          <w:i/>
-          <w:iCs/>
-        </w:rPr>
-      </w:pPr>
-      <w:r>
-        <w:rPr>
-          <w:i/>
-          <w:iCs/>
-        </w:rPr>
+        </w:rPr>
+      </w:pPr>
+      <w:r>
         <w:t xml:space="preserve">Az arcok automatikus felismerésére </w:t>
       </w:r>
       <w:proofErr w:type="spellStart"/>
       <w:r>
-        <w:rPr>
-          <w:i/>
-          <w:iCs/>
-        </w:rPr>
         <w:t>OpenCV</w:t>
       </w:r>
       <w:proofErr w:type="spellEnd"/>
       <w:r>
-        <w:rPr>
-          <w:i/>
-          <w:iCs/>
-        </w:rPr>
         <w:t xml:space="preserve"> vagy MTCNN használható.</w:t>
       </w:r>
     </w:p>
@@ -4436,16 +4136,12 @@
         <w:rPr>
           <w:b/>
           <w:bCs/>
-          <w:i/>
-          <w:iCs/>
-        </w:rPr>
-      </w:pPr>
-      <w:r>
-        <w:rPr>
-          <w:b/>
-          <w:bCs/>
-          <w:i/>
-          <w:iCs/>
+        </w:rPr>
+      </w:pPr>
+      <w:r>
+        <w:rPr>
+          <w:b/>
+          <w:bCs/>
         </w:rPr>
         <w:lastRenderedPageBreak/>
         <w:t xml:space="preserve">2. </w:t>
@@ -4455,8 +4151,6 @@
         <w:rPr>
           <w:b/>
           <w:bCs/>
-          <w:i/>
-          <w:iCs/>
         </w:rPr>
         <w:t>ResNet</w:t>
       </w:r>
@@ -4465,104 +4159,52 @@
         <w:rPr>
           <w:b/>
           <w:bCs/>
-          <w:i/>
-          <w:iCs/>
         </w:rPr>
         <w:t>-alapú mélytanulási modell</w:t>
       </w:r>
     </w:p>
     <w:p>
-      <w:pPr>
-        <w:rPr>
-          <w:i/>
-          <w:iCs/>
-        </w:rPr>
-      </w:pPr>
-      <w:r>
-        <w:rPr>
-          <w:i/>
-          <w:iCs/>
-        </w:rPr>
+      <w:r>
         <w:t xml:space="preserve">A </w:t>
       </w:r>
       <w:proofErr w:type="spellStart"/>
       <w:r>
-        <w:rPr>
-          <w:i/>
-          <w:iCs/>
-        </w:rPr>
         <w:t>ResNet</w:t>
       </w:r>
       <w:proofErr w:type="spellEnd"/>
       <w:r>
-        <w:rPr>
-          <w:i/>
-          <w:iCs/>
-        </w:rPr>
         <w:t xml:space="preserve"> (</w:t>
       </w:r>
       <w:proofErr w:type="spellStart"/>
       <w:r>
-        <w:rPr>
-          <w:i/>
-          <w:iCs/>
-        </w:rPr>
         <w:t>Residual</w:t>
       </w:r>
       <w:proofErr w:type="spellEnd"/>
       <w:r>
-        <w:rPr>
-          <w:i/>
-          <w:iCs/>
-        </w:rPr>
         <w:t xml:space="preserve"> Network) egy mély </w:t>
       </w:r>
       <w:proofErr w:type="spellStart"/>
       <w:r>
-        <w:rPr>
-          <w:i/>
-          <w:iCs/>
-        </w:rPr>
         <w:t>konvolúciós</w:t>
       </w:r>
       <w:proofErr w:type="spellEnd"/>
       <w:r>
-        <w:rPr>
-          <w:i/>
-          <w:iCs/>
-        </w:rPr>
         <w:t xml:space="preserve"> neurális hálózat, amely különösen hatékony képfeldolgozási és mintázatfelismerési feladatokban. A </w:t>
       </w:r>
       <w:proofErr w:type="spellStart"/>
       <w:r>
-        <w:rPr>
-          <w:i/>
-          <w:iCs/>
-        </w:rPr>
         <w:t>ResNet</w:t>
       </w:r>
       <w:proofErr w:type="spellEnd"/>
       <w:r>
-        <w:rPr>
-          <w:i/>
-          <w:iCs/>
-        </w:rPr>
         <w:t xml:space="preserve"> fő előnye az úgynevezett maradék (</w:t>
       </w:r>
       <w:proofErr w:type="spellStart"/>
       <w:r>
-        <w:rPr>
-          <w:i/>
-          <w:iCs/>
-        </w:rPr>
         <w:t>residual</w:t>
       </w:r>
       <w:proofErr w:type="spellEnd"/>
       <w:r>
-        <w:rPr>
-          <w:i/>
-          <w:iCs/>
-        </w:rPr>
         <w:t>) kapcsolatok alkalmazása, amelyek segítenek a mély hálózatok hatékonyabb tanításában és elkerülik a gradiens eltűnésének problémáját.</w:t>
       </w:r>
     </w:p>
@@ -4571,16 +4213,12 @@
         <w:rPr>
           <w:b/>
           <w:bCs/>
-          <w:i/>
-          <w:iCs/>
-        </w:rPr>
-      </w:pPr>
-      <w:r>
-        <w:rPr>
-          <w:b/>
-          <w:bCs/>
-          <w:i/>
-          <w:iCs/>
+        </w:rPr>
+      </w:pPr>
+      <w:r>
+        <w:rPr>
+          <w:b/>
+          <w:bCs/>
         </w:rPr>
         <w:t>A jelenlegi implementációm egy testreszabott ResNet-50 variáns, amely az alábbi komponensekből áll:</w:t>
       </w:r>
@@ -4593,73 +4231,37 @@
         </w:numPr>
         <w:spacing w:after="160" w:line="259" w:lineRule="auto"/>
         <w:jc w:val="left"/>
-        <w:rPr>
-          <w:i/>
-          <w:iCs/>
-        </w:rPr>
       </w:pPr>
       <w:proofErr w:type="spellStart"/>
       <w:r>
-        <w:rPr>
-          <w:i/>
-          <w:iCs/>
-        </w:rPr>
         <w:t>Konvolúciós</w:t>
       </w:r>
       <w:proofErr w:type="spellEnd"/>
       <w:r>
-        <w:rPr>
-          <w:i/>
-          <w:iCs/>
-        </w:rPr>
         <w:t xml:space="preserve"> blokkok (</w:t>
       </w:r>
       <w:proofErr w:type="spellStart"/>
       <w:r>
-        <w:rPr>
-          <w:i/>
-          <w:iCs/>
-        </w:rPr>
         <w:t>convBlock</w:t>
       </w:r>
       <w:proofErr w:type="spellEnd"/>
       <w:r>
-        <w:rPr>
-          <w:i/>
-          <w:iCs/>
-        </w:rPr>
         <w:t xml:space="preserve">): Ezek az alapvető építőelemek, amelyek </w:t>
       </w:r>
       <w:proofErr w:type="spellStart"/>
       <w:r>
-        <w:rPr>
-          <w:i/>
-          <w:iCs/>
-        </w:rPr>
         <w:t>konvolúciós</w:t>
       </w:r>
       <w:proofErr w:type="spellEnd"/>
       <w:r>
-        <w:rPr>
-          <w:i/>
-          <w:iCs/>
-        </w:rPr>
         <w:t xml:space="preserve"> rétegeken keresztül kiemelik a fontos vizuális </w:t>
       </w:r>
       <w:proofErr w:type="spellStart"/>
       <w:r>
-        <w:rPr>
-          <w:i/>
-          <w:iCs/>
-        </w:rPr>
         <w:t>mintázatokat</w:t>
       </w:r>
       <w:proofErr w:type="spellEnd"/>
       <w:r>
-        <w:rPr>
-          <w:i/>
-          <w:iCs/>
-        </w:rPr>
         <w:t>.</w:t>
       </w:r>
     </w:p>
@@ -4671,32 +4273,16 @@
         </w:numPr>
         <w:spacing w:after="160" w:line="259" w:lineRule="auto"/>
         <w:jc w:val="left"/>
-        <w:rPr>
-          <w:i/>
-          <w:iCs/>
-        </w:rPr>
-      </w:pPr>
-      <w:r>
-        <w:rPr>
-          <w:i/>
-          <w:iCs/>
-        </w:rPr>
+      </w:pPr>
+      <w:r>
         <w:t>Maradék blokkok (</w:t>
       </w:r>
       <w:proofErr w:type="spellStart"/>
       <w:r>
-        <w:rPr>
-          <w:i/>
-          <w:iCs/>
-        </w:rPr>
         <w:t>residualBlock</w:t>
       </w:r>
       <w:proofErr w:type="spellEnd"/>
       <w:r>
-        <w:rPr>
-          <w:i/>
-          <w:iCs/>
-        </w:rPr>
         <w:t>): Az eredeti bemenet és a feldolgozott rétegek összeadásával biztosítják a hatékony tanulást.</w:t>
       </w:r>
     </w:p>
@@ -4708,32 +4294,16 @@
         </w:numPr>
         <w:spacing w:after="160" w:line="259" w:lineRule="auto"/>
         <w:jc w:val="left"/>
-        <w:rPr>
-          <w:i/>
-          <w:iCs/>
-        </w:rPr>
-      </w:pPr>
-      <w:r>
-        <w:rPr>
-          <w:i/>
-          <w:iCs/>
-        </w:rPr>
+      </w:pPr>
+      <w:r>
         <w:t>Kimeneti osztályozó réteg: A háló végén egy teljesen összekapcsolt réteg biztosítja az arcok osztályozását vagy jellemzőik kinyerését (</w:t>
       </w:r>
       <w:proofErr w:type="spellStart"/>
       <w:r>
-        <w:rPr>
-          <w:i/>
-          <w:iCs/>
-        </w:rPr>
         <w:t>embeddingek</w:t>
       </w:r>
       <w:proofErr w:type="spellEnd"/>
       <w:r>
-        <w:rPr>
-          <w:i/>
-          <w:iCs/>
-        </w:rPr>
         <w:t xml:space="preserve"> formájában).</w:t>
       </w:r>
     </w:p>
@@ -4926,176 +4496,1209 @@
     </w:p>
     <w:p>
       <w:pPr>
-        <w:pStyle w:val="Cmsor1"/>
-      </w:pPr>
-      <w:bookmarkStart w:id="7" w:name="_Toc87521356"/>
-      <w:commentRangeStart w:id="8"/>
-      <w:r>
-        <w:lastRenderedPageBreak/>
-        <w:t>Összefoglalás és tovább</w:t>
-      </w:r>
-      <w:r>
-        <w:t>i fejlesztési lehetőségek</w:t>
-      </w:r>
-      <w:bookmarkEnd w:id="7"/>
-      <w:commentRangeEnd w:id="8"/>
-      <w:r>
-        <w:rPr>
-          <w:rStyle w:val="Jegyzethivatkozs"/>
-          <w:rFonts w:asciiTheme="minorHAnsi" w:eastAsiaTheme="minorHAnsi" w:hAnsiTheme="minorHAnsi" w:cstheme="minorBidi"/>
-        </w:rPr>
-        <w:commentReference w:id="8"/>
-      </w:r>
-    </w:p>
-    <w:p>
-      <w:pPr>
-        <w:rPr>
-          <w:b/>
-          <w:bCs/>
-          <w:sz w:val="28"/>
-          <w:szCs w:val="24"/>
-        </w:rPr>
-      </w:pPr>
-      <w:r>
-        <w:rPr>
-          <w:b/>
-          <w:bCs/>
-          <w:sz w:val="28"/>
-          <w:szCs w:val="24"/>
-        </w:rPr>
-        <w:t xml:space="preserve">4.1 </w:t>
-      </w:r>
-      <w:r>
-        <w:rPr>
-          <w:b/>
-          <w:bCs/>
-        </w:rPr>
-        <w:t>Arcfelismerő és Adatbázis Fejlesztési Lehetőségei</w:t>
-      </w:r>
-    </w:p>
-    <w:p>
-      <w:pPr>
         <w:numPr>
           <w:ilvl w:val="0"/>
-          <w:numId w:val="14"/>
+          <w:numId w:val="18"/>
         </w:numPr>
-        <w:rPr>
-          <w:b/>
-          <w:bCs/>
-        </w:rPr>
-      </w:pPr>
-      <w:r>
-        <w:rPr>
-          <w:b/>
-          <w:bCs/>
-        </w:rPr>
-        <w:t>4.1.</w:t>
-      </w:r>
-      <w:r>
-        <w:rPr>
-          <w:b/>
-          <w:bCs/>
-        </w:rPr>
-        <w:t>1. Bevezetés</w:t>
-      </w:r>
-    </w:p>
-    <w:p>
-      <w:r>
-        <w:t xml:space="preserve">Ebben a dokumentációban bemutatom a </w:t>
-      </w:r>
-      <w:proofErr w:type="spellStart"/>
-      <w:r>
-        <w:t>MySQL</w:t>
-      </w:r>
-      <w:proofErr w:type="spellEnd"/>
-      <w:r>
-        <w:t xml:space="preserve"> adatbázist, amelyet az arcfelismerő alkalmazásomhoz készítettem. Az adatbázis célja, hogy a későbbiekben lehetőséget biztosítson a belépési és kilépési események nyilvántartására. Ha az arcfelismerő felismer valakit, és az a személy szerepel az adatbázisban, akkor a rendszer automatikusan rögzíti a belépési és kilépési időpontokat.</w:t>
+        <w:jc w:val="left"/>
+        <w:rPr>
+          <w:rFonts w:asciiTheme="majorHAnsi" w:eastAsiaTheme="majorEastAsia" w:hAnsiTheme="majorHAnsi" w:cstheme="majorBidi"/>
+          <w:sz w:val="28"/>
+          <w:szCs w:val="28"/>
+        </w:rPr>
+      </w:pPr>
+      <w:r>
+        <w:rPr>
+          <w:rFonts w:asciiTheme="majorHAnsi" w:eastAsiaTheme="majorEastAsia" w:hAnsiTheme="majorHAnsi" w:cstheme="majorBidi"/>
+          <w:sz w:val="32"/>
+          <w:szCs w:val="32"/>
+        </w:rPr>
+        <w:lastRenderedPageBreak/>
+        <w:t>4.</w:t>
+      </w:r>
+      <w:r>
+        <w:rPr>
+          <w:rFonts w:asciiTheme="majorHAnsi" w:eastAsiaTheme="majorEastAsia" w:hAnsiTheme="majorHAnsi" w:cstheme="majorBidi"/>
+          <w:b/>
+          <w:bCs/>
+          <w:sz w:val="32"/>
+          <w:szCs w:val="32"/>
+        </w:rPr>
+        <w:t xml:space="preserve"> </w:t>
+      </w:r>
+      <w:r>
+        <w:rPr>
+          <w:rFonts w:asciiTheme="majorHAnsi" w:eastAsiaTheme="majorEastAsia" w:hAnsiTheme="majorHAnsi" w:cstheme="majorBidi"/>
+          <w:sz w:val="28"/>
+          <w:szCs w:val="28"/>
+        </w:rPr>
+        <w:t>Összefoglalás és további fejlesztési lehetőségek</w:t>
       </w:r>
     </w:p>
     <w:p>
       <w:pPr>
         <w:numPr>
           <w:ilvl w:val="0"/>
-          <w:numId w:val="14"/>
+          <w:numId w:val="18"/>
         </w:numPr>
-        <w:rPr>
-          <w:b/>
-          <w:bCs/>
-        </w:rPr>
-      </w:pPr>
-      <w:r>
-        <w:rPr>
-          <w:b/>
-          <w:bCs/>
-        </w:rPr>
-        <w:t>4.1.</w:t>
-      </w:r>
-      <w:r>
-        <w:rPr>
-          <w:b/>
-          <w:bCs/>
-        </w:rPr>
-        <w:t>2. Az adatbázis szerkezete</w:t>
-      </w:r>
-    </w:p>
-    <w:p>
-      <w:r>
-        <w:t>Az adatbázis két táblából áll:</w:t>
+        <w:jc w:val="left"/>
+        <w:rPr>
+          <w:rFonts w:asciiTheme="majorHAnsi" w:eastAsiaTheme="majorEastAsia" w:hAnsiTheme="majorHAnsi" w:cstheme="majorBidi"/>
+          <w:b/>
+          <w:bCs/>
+          <w:szCs w:val="24"/>
+        </w:rPr>
+      </w:pPr>
+      <w:r>
+        <w:rPr>
+          <w:rFonts w:asciiTheme="majorHAnsi" w:eastAsiaTheme="majorEastAsia" w:hAnsiTheme="majorHAnsi" w:cstheme="majorBidi"/>
+          <w:b/>
+          <w:bCs/>
+          <w:sz w:val="28"/>
+          <w:szCs w:val="28"/>
+        </w:rPr>
+        <w:t xml:space="preserve">4.1 </w:t>
+      </w:r>
+      <w:r>
+        <w:rPr>
+          <w:rFonts w:asciiTheme="majorHAnsi" w:eastAsiaTheme="majorEastAsia" w:hAnsiTheme="majorHAnsi" w:cstheme="majorBidi"/>
+          <w:b/>
+          <w:bCs/>
+          <w:szCs w:val="24"/>
+        </w:rPr>
+        <w:t>Arcfelismerő és Adatbázis Fejlesztési Lehetőségei</w:t>
       </w:r>
     </w:p>
     <w:p>
       <w:pPr>
         <w:numPr>
           <w:ilvl w:val="0"/>
-          <w:numId w:val="14"/>
+          <w:numId w:val="18"/>
         </w:numPr>
-      </w:pPr>
+        <w:jc w:val="left"/>
+        <w:rPr>
+          <w:rFonts w:asciiTheme="majorHAnsi" w:eastAsiaTheme="majorEastAsia" w:hAnsiTheme="majorHAnsi" w:cstheme="majorBidi"/>
+          <w:b/>
+          <w:bCs/>
+          <w:szCs w:val="24"/>
+        </w:rPr>
+      </w:pPr>
+      <w:r>
+        <w:rPr>
+          <w:rFonts w:asciiTheme="majorHAnsi" w:eastAsiaTheme="majorEastAsia" w:hAnsiTheme="majorHAnsi" w:cstheme="majorBidi"/>
+          <w:b/>
+          <w:bCs/>
+          <w:szCs w:val="24"/>
+        </w:rPr>
+        <w:t>4.1.1. Bevezetés</w:t>
+      </w:r>
+    </w:p>
+    <w:p>
+      <w:pPr>
+        <w:ind w:left="360"/>
+        <w:jc w:val="left"/>
+        <w:rPr>
+          <w:rFonts w:asciiTheme="majorHAnsi" w:eastAsiaTheme="majorEastAsia" w:hAnsiTheme="majorHAnsi" w:cstheme="majorBidi"/>
+          <w:szCs w:val="24"/>
+        </w:rPr>
+      </w:pPr>
+      <w:r>
+        <w:rPr>
+          <w:rFonts w:asciiTheme="majorHAnsi" w:eastAsiaTheme="majorEastAsia" w:hAnsiTheme="majorHAnsi" w:cstheme="majorBidi"/>
+          <w:szCs w:val="24"/>
+        </w:rPr>
+        <w:t xml:space="preserve">Ebben a dokumentációban bemutatom a </w:t>
+      </w:r>
       <w:proofErr w:type="spellStart"/>
       <w:r>
         <w:rPr>
-          <w:b/>
-          <w:bCs/>
-        </w:rPr>
-        <w:t>felhasznalok</w:t>
+          <w:rFonts w:asciiTheme="majorHAnsi" w:eastAsiaTheme="majorEastAsia" w:hAnsiTheme="majorHAnsi" w:cstheme="majorBidi"/>
+          <w:szCs w:val="24"/>
+        </w:rPr>
+        <w:t>MySQL</w:t>
       </w:r>
       <w:proofErr w:type="spellEnd"/>
       <w:r>
-        <w:t xml:space="preserve"> – A nyilvántartott személyeket tárolja.</w:t>
+        <w:rPr>
+          <w:rFonts w:asciiTheme="majorHAnsi" w:eastAsiaTheme="majorEastAsia" w:hAnsiTheme="majorHAnsi" w:cstheme="majorBidi"/>
+          <w:szCs w:val="24"/>
+        </w:rPr>
+        <w:t xml:space="preserve"> adatbázist, amelyet az arcfelismerő alkalmazásomhoz készítettem. Az adatbázis célja, hogy a későbbiekben lehetőséget biztosítson a belépési és kilépési események nyilvántartására. Ha az arcfelismerő felismer valakit, és az a személy szerepel az adatbázisban, akkor a rendszer automatikusan rögzíti a belépési és kilépési időpontokat.</w:t>
+      </w:r>
+    </w:p>
+    <w:p>
+      <w:pPr>
+        <w:ind w:left="360"/>
+        <w:jc w:val="left"/>
+        <w:rPr>
+          <w:rFonts w:asciiTheme="majorHAnsi" w:eastAsiaTheme="majorEastAsia" w:hAnsiTheme="majorHAnsi" w:cstheme="majorBidi"/>
+          <w:szCs w:val="24"/>
+        </w:rPr>
+      </w:pPr>
+      <w:r>
+        <w:rPr>
+          <w:rFonts w:asciiTheme="majorHAnsi" w:eastAsiaTheme="majorEastAsia" w:hAnsiTheme="majorHAnsi" w:cstheme="majorBidi"/>
+          <w:szCs w:val="24"/>
+        </w:rPr>
+        <w:t xml:space="preserve">A rendszer </w:t>
+      </w:r>
+      <w:r>
+        <w:rPr>
+          <w:rFonts w:asciiTheme="majorHAnsi" w:eastAsiaTheme="majorEastAsia" w:hAnsiTheme="majorHAnsi" w:cstheme="majorBidi"/>
+          <w:b/>
+          <w:bCs/>
+          <w:szCs w:val="24"/>
+        </w:rPr>
+        <w:t>fordított logikát</w:t>
+      </w:r>
+      <w:r>
+        <w:rPr>
+          <w:rFonts w:asciiTheme="majorHAnsi" w:eastAsiaTheme="majorEastAsia" w:hAnsiTheme="majorHAnsi" w:cstheme="majorBidi"/>
+          <w:szCs w:val="24"/>
+        </w:rPr>
+        <w:t xml:space="preserve"> alkalmaz: </w:t>
+      </w:r>
+      <w:r>
+        <w:rPr>
+          <w:rFonts w:asciiTheme="majorHAnsi" w:eastAsiaTheme="majorEastAsia" w:hAnsiTheme="majorHAnsi" w:cstheme="majorBidi"/>
+          <w:b/>
+          <w:bCs/>
+          <w:szCs w:val="24"/>
+        </w:rPr>
+        <w:t>alapértelmezett állapotként minden személy inaktív (</w:t>
+      </w:r>
+      <w:proofErr w:type="spellStart"/>
+      <w:r>
+        <w:rPr>
+          <w:rFonts w:asciiTheme="majorHAnsi" w:eastAsiaTheme="majorEastAsia" w:hAnsiTheme="majorHAnsi" w:cstheme="majorBidi"/>
+          <w:b/>
+          <w:bCs/>
+          <w:szCs w:val="24"/>
+        </w:rPr>
+        <w:t>inactive</w:t>
+      </w:r>
+      <w:proofErr w:type="spellEnd"/>
+      <w:r>
+        <w:rPr>
+          <w:rFonts w:asciiTheme="majorHAnsi" w:eastAsiaTheme="majorEastAsia" w:hAnsiTheme="majorHAnsi" w:cstheme="majorBidi"/>
+          <w:b/>
+          <w:bCs/>
+          <w:szCs w:val="24"/>
+        </w:rPr>
+        <w:t>)</w:t>
+      </w:r>
+      <w:r>
+        <w:rPr>
+          <w:rFonts w:asciiTheme="majorHAnsi" w:eastAsiaTheme="majorEastAsia" w:hAnsiTheme="majorHAnsi" w:cstheme="majorBidi"/>
+          <w:szCs w:val="24"/>
+        </w:rPr>
+        <w:t>, és csak akkor válik aktívvá (</w:t>
+      </w:r>
+      <w:proofErr w:type="spellStart"/>
+      <w:r>
+        <w:rPr>
+          <w:rFonts w:asciiTheme="majorHAnsi" w:eastAsiaTheme="majorEastAsia" w:hAnsiTheme="majorHAnsi" w:cstheme="majorBidi"/>
+          <w:szCs w:val="24"/>
+        </w:rPr>
+        <w:t>active</w:t>
+      </w:r>
+      <w:proofErr w:type="spellEnd"/>
+      <w:r>
+        <w:rPr>
+          <w:rFonts w:asciiTheme="majorHAnsi" w:eastAsiaTheme="majorEastAsia" w:hAnsiTheme="majorHAnsi" w:cstheme="majorBidi"/>
+          <w:szCs w:val="24"/>
+        </w:rPr>
+        <w:t>), ha az arcfelismerő felismeri és rögzíti a belépést.</w:t>
+      </w:r>
+    </w:p>
+    <w:p>
+      <w:pPr>
+        <w:ind w:left="360"/>
+        <w:jc w:val="left"/>
+        <w:rPr>
+          <w:rFonts w:asciiTheme="majorHAnsi" w:eastAsiaTheme="majorEastAsia" w:hAnsiTheme="majorHAnsi" w:cstheme="majorBidi"/>
+          <w:szCs w:val="24"/>
+        </w:rPr>
+      </w:pPr>
+      <w:r>
+        <w:rPr>
+          <w:rFonts w:asciiTheme="majorHAnsi" w:eastAsiaTheme="majorEastAsia" w:hAnsiTheme="majorHAnsi" w:cstheme="majorBidi"/>
+          <w:szCs w:val="24"/>
+        </w:rPr>
+        <w:pict w14:anchorId="64FF8BDE">
+          <v:rect id="_x0000_i1048" style="width:0;height:1.5pt" o:hralign="center" o:hrstd="t" o:hr="t" fillcolor="#a0a0a0" stroked="f"/>
+        </w:pict>
       </w:r>
     </w:p>
     <w:p>
       <w:pPr>
         <w:numPr>
           <w:ilvl w:val="0"/>
-          <w:numId w:val="14"/>
+          <w:numId w:val="18"/>
         </w:numPr>
-      </w:pPr>
-      <w:proofErr w:type="spellStart"/>
-      <w:r>
-        <w:rPr>
-          <w:b/>
-          <w:bCs/>
-        </w:rPr>
-        <w:t>belepesek</w:t>
-      </w:r>
-      <w:proofErr w:type="spellEnd"/>
-      <w:r>
-        <w:t xml:space="preserve"> – A belépési és kilépési eseményeket tartalmazza.</w:t>
+        <w:jc w:val="left"/>
+        <w:rPr>
+          <w:rFonts w:asciiTheme="majorHAnsi" w:eastAsiaTheme="majorEastAsia" w:hAnsiTheme="majorHAnsi" w:cstheme="majorBidi"/>
+          <w:b/>
+          <w:bCs/>
+          <w:szCs w:val="24"/>
+        </w:rPr>
+      </w:pPr>
+      <w:r>
+        <w:rPr>
+          <w:rFonts w:asciiTheme="majorHAnsi" w:eastAsiaTheme="majorEastAsia" w:hAnsiTheme="majorHAnsi" w:cstheme="majorBidi"/>
+          <w:b/>
+          <w:bCs/>
+          <w:sz w:val="28"/>
+          <w:szCs w:val="28"/>
+        </w:rPr>
+        <w:t xml:space="preserve">4.2. </w:t>
+      </w:r>
+      <w:r>
+        <w:rPr>
+          <w:rFonts w:asciiTheme="majorHAnsi" w:eastAsiaTheme="majorEastAsia" w:hAnsiTheme="majorHAnsi" w:cstheme="majorBidi"/>
+          <w:b/>
+          <w:bCs/>
+          <w:szCs w:val="24"/>
+        </w:rPr>
+        <w:t>Az adatbázis szerkezete</w:t>
+      </w:r>
+    </w:p>
+    <w:p>
+      <w:pPr>
+        <w:ind w:left="360"/>
+        <w:jc w:val="left"/>
+        <w:rPr>
+          <w:rFonts w:asciiTheme="majorHAnsi" w:eastAsiaTheme="majorEastAsia" w:hAnsiTheme="majorHAnsi" w:cstheme="majorBidi"/>
+          <w:szCs w:val="24"/>
+        </w:rPr>
+      </w:pPr>
+      <w:r>
+        <w:rPr>
+          <w:rFonts w:asciiTheme="majorHAnsi" w:eastAsiaTheme="majorEastAsia" w:hAnsiTheme="majorHAnsi" w:cstheme="majorBidi"/>
+          <w:szCs w:val="24"/>
+        </w:rPr>
+        <w:t>Az adatbázis két fő táblából áll:</w:t>
       </w:r>
     </w:p>
     <w:p>
       <w:pPr>
         <w:numPr>
           <w:ilvl w:val="0"/>
-          <w:numId w:val="14"/>
+          <w:numId w:val="18"/>
         </w:numPr>
-      </w:pPr>
-      <w:r>
+        <w:jc w:val="left"/>
+        <w:rPr>
+          <w:rFonts w:asciiTheme="majorHAnsi" w:eastAsiaTheme="majorEastAsia" w:hAnsiTheme="majorHAnsi" w:cstheme="majorBidi"/>
+          <w:szCs w:val="24"/>
+        </w:rPr>
+      </w:pPr>
+      <w:proofErr w:type="spellStart"/>
+      <w:r>
+        <w:rPr>
+          <w:rFonts w:asciiTheme="majorHAnsi" w:eastAsiaTheme="majorEastAsia" w:hAnsiTheme="majorHAnsi" w:cstheme="majorBidi"/>
+          <w:b/>
+          <w:bCs/>
+          <w:szCs w:val="24"/>
+        </w:rPr>
+        <w:t>users</w:t>
+      </w:r>
+      <w:proofErr w:type="spellEnd"/>
+      <w:r>
+        <w:rPr>
+          <w:rFonts w:asciiTheme="majorHAnsi" w:eastAsiaTheme="majorEastAsia" w:hAnsiTheme="majorHAnsi" w:cstheme="majorBidi"/>
+          <w:szCs w:val="24"/>
+        </w:rPr>
+        <w:t xml:space="preserve"> – A nyilvántartott személyeket tárolja.</w:t>
+      </w:r>
+    </w:p>
+    <w:p>
+      <w:pPr>
+        <w:numPr>
+          <w:ilvl w:val="0"/>
+          <w:numId w:val="18"/>
+        </w:numPr>
+        <w:jc w:val="left"/>
+        <w:rPr>
+          <w:rFonts w:asciiTheme="majorHAnsi" w:eastAsiaTheme="majorEastAsia" w:hAnsiTheme="majorHAnsi" w:cstheme="majorBidi"/>
+          <w:szCs w:val="24"/>
+        </w:rPr>
+      </w:pPr>
+      <w:proofErr w:type="spellStart"/>
+      <w:r>
+        <w:rPr>
+          <w:rFonts w:asciiTheme="majorHAnsi" w:eastAsiaTheme="majorEastAsia" w:hAnsiTheme="majorHAnsi" w:cstheme="majorBidi"/>
+          <w:b/>
+          <w:bCs/>
+          <w:szCs w:val="24"/>
+        </w:rPr>
+        <w:t>worklogs</w:t>
+      </w:r>
+      <w:proofErr w:type="spellEnd"/>
+      <w:r>
+        <w:rPr>
+          <w:rFonts w:asciiTheme="majorHAnsi" w:eastAsiaTheme="majorEastAsia" w:hAnsiTheme="majorHAnsi" w:cstheme="majorBidi"/>
+          <w:szCs w:val="24"/>
+        </w:rPr>
+        <w:t xml:space="preserve"> – A belépési és kilépési eseményeket tartalmazza.</w:t>
+      </w:r>
+    </w:p>
+    <w:p>
+      <w:pPr>
+        <w:numPr>
+          <w:ilvl w:val="0"/>
+          <w:numId w:val="18"/>
+        </w:numPr>
+        <w:jc w:val="left"/>
+        <w:rPr>
+          <w:rFonts w:asciiTheme="majorHAnsi" w:eastAsiaTheme="majorEastAsia" w:hAnsiTheme="majorHAnsi" w:cstheme="majorBidi"/>
+          <w:b/>
+          <w:bCs/>
+          <w:szCs w:val="24"/>
+        </w:rPr>
+      </w:pPr>
+      <w:r>
+        <w:rPr>
+          <w:rFonts w:asciiTheme="majorHAnsi" w:eastAsiaTheme="majorEastAsia" w:hAnsiTheme="majorHAnsi" w:cstheme="majorBidi"/>
+          <w:b/>
+          <w:bCs/>
+          <w:szCs w:val="24"/>
+        </w:rPr>
+        <w:t>4.2.1. Felhasználók táblája (</w:t>
+      </w:r>
+      <w:proofErr w:type="spellStart"/>
+      <w:r>
+        <w:rPr>
+          <w:rFonts w:asciiTheme="majorHAnsi" w:eastAsiaTheme="majorEastAsia" w:hAnsiTheme="majorHAnsi" w:cstheme="majorBidi"/>
+          <w:b/>
+          <w:bCs/>
+          <w:szCs w:val="24"/>
+        </w:rPr>
+        <w:t>users</w:t>
+      </w:r>
+      <w:proofErr w:type="spellEnd"/>
+      <w:r>
+        <w:rPr>
+          <w:rFonts w:asciiTheme="majorHAnsi" w:eastAsiaTheme="majorEastAsia" w:hAnsiTheme="majorHAnsi" w:cstheme="majorBidi"/>
+          <w:b/>
+          <w:bCs/>
+          <w:szCs w:val="24"/>
+        </w:rPr>
+        <w:t>)</w:t>
+      </w:r>
+    </w:p>
+    <w:p>
+      <w:pPr>
+        <w:numPr>
+          <w:ilvl w:val="0"/>
+          <w:numId w:val="19"/>
+        </w:numPr>
+        <w:jc w:val="left"/>
+        <w:rPr>
+          <w:rFonts w:asciiTheme="majorHAnsi" w:eastAsiaTheme="majorEastAsia" w:hAnsiTheme="majorHAnsi" w:cstheme="majorBidi"/>
+          <w:szCs w:val="24"/>
+        </w:rPr>
+      </w:pPr>
+      <w:proofErr w:type="spellStart"/>
+      <w:r>
+        <w:rPr>
+          <w:rFonts w:asciiTheme="majorHAnsi" w:eastAsiaTheme="majorEastAsia" w:hAnsiTheme="majorHAnsi" w:cstheme="majorBidi"/>
+          <w:b/>
+          <w:bCs/>
+          <w:szCs w:val="24"/>
+        </w:rPr>
+        <w:t>id</w:t>
+      </w:r>
+      <w:proofErr w:type="spellEnd"/>
+      <w:r>
+        <w:rPr>
+          <w:rFonts w:asciiTheme="majorHAnsi" w:eastAsiaTheme="majorEastAsia" w:hAnsiTheme="majorHAnsi" w:cstheme="majorBidi"/>
+          <w:szCs w:val="24"/>
+        </w:rPr>
+        <w:t xml:space="preserve"> – Egyedi azonosító minden felhasználónak.</w:t>
+      </w:r>
+    </w:p>
+    <w:p>
+      <w:pPr>
+        <w:numPr>
+          <w:ilvl w:val="0"/>
+          <w:numId w:val="19"/>
+        </w:numPr>
+        <w:jc w:val="left"/>
+        <w:rPr>
+          <w:rFonts w:asciiTheme="majorHAnsi" w:eastAsiaTheme="majorEastAsia" w:hAnsiTheme="majorHAnsi" w:cstheme="majorBidi"/>
+          <w:szCs w:val="24"/>
+        </w:rPr>
+      </w:pPr>
+      <w:proofErr w:type="spellStart"/>
+      <w:r>
+        <w:rPr>
+          <w:rFonts w:asciiTheme="majorHAnsi" w:eastAsiaTheme="majorEastAsia" w:hAnsiTheme="majorHAnsi" w:cstheme="majorBidi"/>
+          <w:b/>
+          <w:bCs/>
+          <w:szCs w:val="24"/>
+        </w:rPr>
+        <w:t>full_name</w:t>
+      </w:r>
+      <w:proofErr w:type="spellEnd"/>
+      <w:r>
+        <w:rPr>
+          <w:rFonts w:asciiTheme="majorHAnsi" w:eastAsiaTheme="majorEastAsia" w:hAnsiTheme="majorHAnsi" w:cstheme="majorBidi"/>
+          <w:szCs w:val="24"/>
+        </w:rPr>
+        <w:t xml:space="preserve"> – A személy teljes neve.</w:t>
+      </w:r>
+    </w:p>
+    <w:p>
+      <w:pPr>
+        <w:numPr>
+          <w:ilvl w:val="0"/>
+          <w:numId w:val="19"/>
+        </w:numPr>
+        <w:jc w:val="left"/>
+        <w:rPr>
+          <w:rFonts w:asciiTheme="majorHAnsi" w:eastAsiaTheme="majorEastAsia" w:hAnsiTheme="majorHAnsi" w:cstheme="majorBidi"/>
+          <w:szCs w:val="24"/>
+        </w:rPr>
+      </w:pPr>
+      <w:proofErr w:type="spellStart"/>
+      <w:r>
+        <w:rPr>
+          <w:rFonts w:asciiTheme="majorHAnsi" w:eastAsiaTheme="majorEastAsia" w:hAnsiTheme="majorHAnsi" w:cstheme="majorBidi"/>
+          <w:b/>
+          <w:bCs/>
+          <w:szCs w:val="24"/>
+        </w:rPr>
+        <w:t>employee_id</w:t>
+      </w:r>
+      <w:proofErr w:type="spellEnd"/>
+      <w:r>
+        <w:rPr>
+          <w:rFonts w:asciiTheme="majorHAnsi" w:eastAsiaTheme="majorEastAsia" w:hAnsiTheme="majorHAnsi" w:cstheme="majorBidi"/>
+          <w:szCs w:val="24"/>
+        </w:rPr>
+        <w:t xml:space="preserve"> – Egyedi törzsszám, amelyet az arcfelismerő használhat a személyek azonosítására.</w:t>
+      </w:r>
+    </w:p>
+    <w:p>
+      <w:pPr>
+        <w:numPr>
+          <w:ilvl w:val="0"/>
+          <w:numId w:val="19"/>
+        </w:numPr>
+        <w:jc w:val="left"/>
+        <w:rPr>
+          <w:rFonts w:asciiTheme="majorHAnsi" w:eastAsiaTheme="majorEastAsia" w:hAnsiTheme="majorHAnsi" w:cstheme="majorBidi"/>
+          <w:szCs w:val="24"/>
+        </w:rPr>
+      </w:pPr>
+      <w:proofErr w:type="spellStart"/>
+      <w:r>
+        <w:rPr>
+          <w:rFonts w:asciiTheme="majorHAnsi" w:eastAsiaTheme="majorEastAsia" w:hAnsiTheme="majorHAnsi" w:cstheme="majorBidi"/>
+          <w:b/>
+          <w:bCs/>
+          <w:szCs w:val="24"/>
+        </w:rPr>
+        <w:t>id_card_number</w:t>
+      </w:r>
+      <w:proofErr w:type="spellEnd"/>
+      <w:r>
+        <w:rPr>
+          <w:rFonts w:asciiTheme="majorHAnsi" w:eastAsiaTheme="majorEastAsia" w:hAnsiTheme="majorHAnsi" w:cstheme="majorBidi"/>
+          <w:szCs w:val="24"/>
+        </w:rPr>
+        <w:t xml:space="preserve"> – Személyi igazolvány száma.</w:t>
+      </w:r>
+    </w:p>
+    <w:p>
+      <w:pPr>
+        <w:numPr>
+          <w:ilvl w:val="0"/>
+          <w:numId w:val="19"/>
+        </w:numPr>
+        <w:jc w:val="left"/>
+        <w:rPr>
+          <w:rFonts w:asciiTheme="majorHAnsi" w:eastAsiaTheme="majorEastAsia" w:hAnsiTheme="majorHAnsi" w:cstheme="majorBidi"/>
+          <w:szCs w:val="24"/>
+        </w:rPr>
+      </w:pPr>
+      <w:r>
+        <w:rPr>
+          <w:rFonts w:asciiTheme="majorHAnsi" w:eastAsiaTheme="majorEastAsia" w:hAnsiTheme="majorHAnsi" w:cstheme="majorBidi"/>
+          <w:b/>
+          <w:bCs/>
+          <w:szCs w:val="24"/>
+        </w:rPr>
+        <w:t>email</w:t>
+      </w:r>
+      <w:r>
+        <w:rPr>
+          <w:rFonts w:asciiTheme="majorHAnsi" w:eastAsiaTheme="majorEastAsia" w:hAnsiTheme="majorHAnsi" w:cstheme="majorBidi"/>
+          <w:szCs w:val="24"/>
+        </w:rPr>
+        <w:t xml:space="preserve"> – A felhasználó email címe.</w:t>
+      </w:r>
+    </w:p>
+    <w:p>
+      <w:pPr>
+        <w:numPr>
+          <w:ilvl w:val="0"/>
+          <w:numId w:val="19"/>
+        </w:numPr>
+        <w:jc w:val="left"/>
+        <w:rPr>
+          <w:rFonts w:asciiTheme="majorHAnsi" w:eastAsiaTheme="majorEastAsia" w:hAnsiTheme="majorHAnsi" w:cstheme="majorBidi"/>
+          <w:szCs w:val="24"/>
+        </w:rPr>
+      </w:pPr>
+      <w:proofErr w:type="spellStart"/>
+      <w:r>
+        <w:rPr>
+          <w:rFonts w:asciiTheme="majorHAnsi" w:eastAsiaTheme="majorEastAsia" w:hAnsiTheme="majorHAnsi" w:cstheme="majorBidi"/>
+          <w:b/>
+          <w:bCs/>
+          <w:szCs w:val="24"/>
+        </w:rPr>
+        <w:t>phone_number</w:t>
+      </w:r>
+      <w:proofErr w:type="spellEnd"/>
+      <w:r>
+        <w:rPr>
+          <w:rFonts w:asciiTheme="majorHAnsi" w:eastAsiaTheme="majorEastAsia" w:hAnsiTheme="majorHAnsi" w:cstheme="majorBidi"/>
+          <w:szCs w:val="24"/>
+        </w:rPr>
+        <w:t xml:space="preserve"> – Telefonszám.</w:t>
+      </w:r>
+    </w:p>
+    <w:p>
+      <w:pPr>
+        <w:numPr>
+          <w:ilvl w:val="0"/>
+          <w:numId w:val="19"/>
+        </w:numPr>
+        <w:jc w:val="left"/>
+        <w:rPr>
+          <w:rFonts w:asciiTheme="majorHAnsi" w:eastAsiaTheme="majorEastAsia" w:hAnsiTheme="majorHAnsi" w:cstheme="majorBidi"/>
+          <w:szCs w:val="24"/>
+        </w:rPr>
+      </w:pPr>
+      <w:proofErr w:type="spellStart"/>
+      <w:r>
+        <w:rPr>
+          <w:rFonts w:asciiTheme="majorHAnsi" w:eastAsiaTheme="majorEastAsia" w:hAnsiTheme="majorHAnsi" w:cstheme="majorBidi"/>
+          <w:b/>
+          <w:bCs/>
+          <w:szCs w:val="24"/>
+        </w:rPr>
+        <w:lastRenderedPageBreak/>
+        <w:t>role</w:t>
+      </w:r>
+      <w:proofErr w:type="spellEnd"/>
+      <w:r>
+        <w:rPr>
+          <w:rFonts w:asciiTheme="majorHAnsi" w:eastAsiaTheme="majorEastAsia" w:hAnsiTheme="majorHAnsi" w:cstheme="majorBidi"/>
+          <w:szCs w:val="24"/>
+        </w:rPr>
+        <w:t xml:space="preserve"> – A személy szerepköre (</w:t>
+      </w:r>
+      <w:proofErr w:type="spellStart"/>
+      <w:r>
+        <w:rPr>
+          <w:rFonts w:asciiTheme="majorHAnsi" w:eastAsiaTheme="majorEastAsia" w:hAnsiTheme="majorHAnsi" w:cstheme="majorBidi"/>
+          <w:szCs w:val="24"/>
+        </w:rPr>
+        <w:t>admin</w:t>
+      </w:r>
+      <w:proofErr w:type="spellEnd"/>
+      <w:r>
+        <w:rPr>
+          <w:rFonts w:asciiTheme="majorHAnsi" w:eastAsiaTheme="majorEastAsia" w:hAnsiTheme="majorHAnsi" w:cstheme="majorBidi"/>
+          <w:szCs w:val="24"/>
+        </w:rPr>
+        <w:t xml:space="preserve">, </w:t>
+      </w:r>
+      <w:proofErr w:type="spellStart"/>
+      <w:r>
+        <w:rPr>
+          <w:rFonts w:asciiTheme="majorHAnsi" w:eastAsiaTheme="majorEastAsia" w:hAnsiTheme="majorHAnsi" w:cstheme="majorBidi"/>
+          <w:szCs w:val="24"/>
+        </w:rPr>
+        <w:t>employee</w:t>
+      </w:r>
+      <w:proofErr w:type="spellEnd"/>
+      <w:r>
+        <w:rPr>
+          <w:rFonts w:asciiTheme="majorHAnsi" w:eastAsiaTheme="majorEastAsia" w:hAnsiTheme="majorHAnsi" w:cstheme="majorBidi"/>
+          <w:szCs w:val="24"/>
+        </w:rPr>
+        <w:t xml:space="preserve">, </w:t>
+      </w:r>
+      <w:proofErr w:type="spellStart"/>
+      <w:r>
+        <w:rPr>
+          <w:rFonts w:asciiTheme="majorHAnsi" w:eastAsiaTheme="majorEastAsia" w:hAnsiTheme="majorHAnsi" w:cstheme="majorBidi"/>
+          <w:szCs w:val="24"/>
+        </w:rPr>
+        <w:t>guest</w:t>
+      </w:r>
+      <w:proofErr w:type="spellEnd"/>
+      <w:r>
+        <w:rPr>
+          <w:rFonts w:asciiTheme="majorHAnsi" w:eastAsiaTheme="majorEastAsia" w:hAnsiTheme="majorHAnsi" w:cstheme="majorBidi"/>
+          <w:szCs w:val="24"/>
+        </w:rPr>
+        <w:t>).</w:t>
+      </w:r>
+    </w:p>
+    <w:p>
+      <w:pPr>
+        <w:numPr>
+          <w:ilvl w:val="0"/>
+          <w:numId w:val="19"/>
+        </w:numPr>
+        <w:jc w:val="left"/>
+        <w:rPr>
+          <w:rFonts w:asciiTheme="majorHAnsi" w:eastAsiaTheme="majorEastAsia" w:hAnsiTheme="majorHAnsi" w:cstheme="majorBidi"/>
+          <w:szCs w:val="24"/>
+        </w:rPr>
+      </w:pPr>
+      <w:proofErr w:type="spellStart"/>
+      <w:r>
+        <w:rPr>
+          <w:rFonts w:asciiTheme="majorHAnsi" w:eastAsiaTheme="majorEastAsia" w:hAnsiTheme="majorHAnsi" w:cstheme="majorBidi"/>
+          <w:b/>
+          <w:bCs/>
+          <w:szCs w:val="24"/>
+        </w:rPr>
+        <w:t>folder_link</w:t>
+      </w:r>
+      <w:proofErr w:type="spellEnd"/>
+      <w:r>
+        <w:rPr>
+          <w:rFonts w:asciiTheme="majorHAnsi" w:eastAsiaTheme="majorEastAsia" w:hAnsiTheme="majorHAnsi" w:cstheme="majorBidi"/>
+          <w:szCs w:val="24"/>
+        </w:rPr>
+        <w:t xml:space="preserve"> – A személyhez kapcsolódó egyedi mappa elérési útvonala.</w:t>
+      </w:r>
+    </w:p>
+    <w:p>
+      <w:pPr>
+        <w:numPr>
+          <w:ilvl w:val="0"/>
+          <w:numId w:val="18"/>
+        </w:numPr>
+        <w:jc w:val="left"/>
+        <w:rPr>
+          <w:rFonts w:asciiTheme="majorHAnsi" w:eastAsiaTheme="majorEastAsia" w:hAnsiTheme="majorHAnsi" w:cstheme="majorBidi"/>
+          <w:b/>
+          <w:bCs/>
+          <w:szCs w:val="24"/>
+        </w:rPr>
+      </w:pPr>
+      <w:r>
+        <w:rPr>
+          <w:rFonts w:asciiTheme="majorHAnsi" w:eastAsiaTheme="majorEastAsia" w:hAnsiTheme="majorHAnsi" w:cstheme="majorBidi"/>
+          <w:b/>
+          <w:bCs/>
+          <w:szCs w:val="24"/>
+        </w:rPr>
+        <w:t>4.2.2. Belépések/Kilépések táblája (</w:t>
+      </w:r>
+      <w:proofErr w:type="spellStart"/>
+      <w:r>
+        <w:rPr>
+          <w:rFonts w:asciiTheme="majorHAnsi" w:eastAsiaTheme="majorEastAsia" w:hAnsiTheme="majorHAnsi" w:cstheme="majorBidi"/>
+          <w:b/>
+          <w:bCs/>
+          <w:szCs w:val="24"/>
+        </w:rPr>
+        <w:t>worklogs</w:t>
+      </w:r>
+      <w:proofErr w:type="spellEnd"/>
+      <w:r>
+        <w:rPr>
+          <w:rFonts w:asciiTheme="majorHAnsi" w:eastAsiaTheme="majorEastAsia" w:hAnsiTheme="majorHAnsi" w:cstheme="majorBidi"/>
+          <w:b/>
+          <w:bCs/>
+          <w:szCs w:val="24"/>
+        </w:rPr>
+        <w:t>)</w:t>
+      </w:r>
+    </w:p>
+    <w:p>
+      <w:pPr>
+        <w:numPr>
+          <w:ilvl w:val="0"/>
+          <w:numId w:val="20"/>
+        </w:numPr>
+        <w:jc w:val="left"/>
+        <w:rPr>
+          <w:rFonts w:asciiTheme="majorHAnsi" w:eastAsiaTheme="majorEastAsia" w:hAnsiTheme="majorHAnsi" w:cstheme="majorBidi"/>
+          <w:szCs w:val="24"/>
+        </w:rPr>
+      </w:pPr>
+      <w:proofErr w:type="spellStart"/>
+      <w:r>
+        <w:rPr>
+          <w:rFonts w:asciiTheme="majorHAnsi" w:eastAsiaTheme="majorEastAsia" w:hAnsiTheme="majorHAnsi" w:cstheme="majorBidi"/>
+          <w:b/>
+          <w:bCs/>
+          <w:szCs w:val="24"/>
+        </w:rPr>
+        <w:t>id</w:t>
+      </w:r>
+      <w:proofErr w:type="spellEnd"/>
+      <w:r>
+        <w:rPr>
+          <w:rFonts w:asciiTheme="majorHAnsi" w:eastAsiaTheme="majorEastAsia" w:hAnsiTheme="majorHAnsi" w:cstheme="majorBidi"/>
+          <w:szCs w:val="24"/>
+        </w:rPr>
+        <w:t xml:space="preserve"> – Egyedi azonosító minden eseményhez.</w:t>
+      </w:r>
+    </w:p>
+    <w:p>
+      <w:pPr>
+        <w:numPr>
+          <w:ilvl w:val="0"/>
+          <w:numId w:val="20"/>
+        </w:numPr>
+        <w:jc w:val="left"/>
+        <w:rPr>
+          <w:rFonts w:asciiTheme="majorHAnsi" w:eastAsiaTheme="majorEastAsia" w:hAnsiTheme="majorHAnsi" w:cstheme="majorBidi"/>
+          <w:szCs w:val="24"/>
+        </w:rPr>
+      </w:pPr>
+      <w:proofErr w:type="spellStart"/>
+      <w:r>
+        <w:rPr>
+          <w:rFonts w:asciiTheme="majorHAnsi" w:eastAsiaTheme="majorEastAsia" w:hAnsiTheme="majorHAnsi" w:cstheme="majorBidi"/>
+          <w:b/>
+          <w:bCs/>
+          <w:szCs w:val="24"/>
+        </w:rPr>
+        <w:t>user_id</w:t>
+      </w:r>
+      <w:proofErr w:type="spellEnd"/>
+      <w:r>
+        <w:rPr>
+          <w:rFonts w:asciiTheme="majorHAnsi" w:eastAsiaTheme="majorEastAsia" w:hAnsiTheme="majorHAnsi" w:cstheme="majorBidi"/>
+          <w:szCs w:val="24"/>
+        </w:rPr>
+        <w:t xml:space="preserve"> – Kapcsolat a </w:t>
+      </w:r>
+      <w:proofErr w:type="spellStart"/>
+      <w:r>
+        <w:rPr>
+          <w:rFonts w:asciiTheme="majorHAnsi" w:eastAsiaTheme="majorEastAsia" w:hAnsiTheme="majorHAnsi" w:cstheme="majorBidi"/>
+          <w:szCs w:val="24"/>
+        </w:rPr>
+        <w:t>users</w:t>
+      </w:r>
+      <w:proofErr w:type="spellEnd"/>
+      <w:r>
+        <w:rPr>
+          <w:rFonts w:asciiTheme="majorHAnsi" w:eastAsiaTheme="majorEastAsia" w:hAnsiTheme="majorHAnsi" w:cstheme="majorBidi"/>
+          <w:szCs w:val="24"/>
+        </w:rPr>
+        <w:t xml:space="preserve"> táblához, így meg tudom határozni, hogy ki lépett be.</w:t>
+      </w:r>
+    </w:p>
+    <w:p>
+      <w:pPr>
+        <w:numPr>
+          <w:ilvl w:val="0"/>
+          <w:numId w:val="20"/>
+        </w:numPr>
+        <w:jc w:val="left"/>
+        <w:rPr>
+          <w:rFonts w:asciiTheme="majorHAnsi" w:eastAsiaTheme="majorEastAsia" w:hAnsiTheme="majorHAnsi" w:cstheme="majorBidi"/>
+          <w:szCs w:val="24"/>
+        </w:rPr>
+      </w:pPr>
+      <w:proofErr w:type="spellStart"/>
+      <w:r>
+        <w:rPr>
+          <w:rFonts w:asciiTheme="majorHAnsi" w:eastAsiaTheme="majorEastAsia" w:hAnsiTheme="majorHAnsi" w:cstheme="majorBidi"/>
+          <w:b/>
+          <w:bCs/>
+          <w:szCs w:val="24"/>
+        </w:rPr>
+        <w:t>entry_time</w:t>
+      </w:r>
+      <w:proofErr w:type="spellEnd"/>
+      <w:r>
+        <w:rPr>
+          <w:rFonts w:asciiTheme="majorHAnsi" w:eastAsiaTheme="majorEastAsia" w:hAnsiTheme="majorHAnsi" w:cstheme="majorBidi"/>
+          <w:szCs w:val="24"/>
+        </w:rPr>
+        <w:t xml:space="preserve"> – Automatikusan felveszi az aktuális időpontot, amikor egy személy belép.</w:t>
+      </w:r>
+    </w:p>
+    <w:p>
+      <w:pPr>
+        <w:numPr>
+          <w:ilvl w:val="0"/>
+          <w:numId w:val="20"/>
+        </w:numPr>
+        <w:jc w:val="left"/>
+        <w:rPr>
+          <w:rFonts w:asciiTheme="majorHAnsi" w:eastAsiaTheme="majorEastAsia" w:hAnsiTheme="majorHAnsi" w:cstheme="majorBidi"/>
+          <w:szCs w:val="24"/>
+        </w:rPr>
+      </w:pPr>
+      <w:proofErr w:type="spellStart"/>
+      <w:r>
+        <w:rPr>
+          <w:rFonts w:asciiTheme="majorHAnsi" w:eastAsiaTheme="majorEastAsia" w:hAnsiTheme="majorHAnsi" w:cstheme="majorBidi"/>
+          <w:b/>
+          <w:bCs/>
+          <w:szCs w:val="24"/>
+        </w:rPr>
+        <w:t>exit_time</w:t>
+      </w:r>
+      <w:proofErr w:type="spellEnd"/>
+      <w:r>
+        <w:rPr>
+          <w:rFonts w:asciiTheme="majorHAnsi" w:eastAsiaTheme="majorEastAsia" w:hAnsiTheme="majorHAnsi" w:cstheme="majorBidi"/>
+          <w:szCs w:val="24"/>
+        </w:rPr>
+        <w:t xml:space="preserve"> – Kilépési időpont, amely akkor töltődik ki, amikor a személy elhagyja az adott területet.</w:t>
+      </w:r>
+    </w:p>
+    <w:p>
+      <w:pPr>
+        <w:numPr>
+          <w:ilvl w:val="0"/>
+          <w:numId w:val="20"/>
+        </w:numPr>
+        <w:jc w:val="left"/>
+        <w:rPr>
+          <w:rFonts w:asciiTheme="majorHAnsi" w:eastAsiaTheme="majorEastAsia" w:hAnsiTheme="majorHAnsi" w:cstheme="majorBidi"/>
+          <w:szCs w:val="24"/>
+        </w:rPr>
+      </w:pPr>
+      <w:r>
+        <w:rPr>
+          <w:rFonts w:asciiTheme="majorHAnsi" w:eastAsiaTheme="majorEastAsia" w:hAnsiTheme="majorHAnsi" w:cstheme="majorBidi"/>
+          <w:b/>
+          <w:bCs/>
+          <w:szCs w:val="24"/>
+        </w:rPr>
+        <w:t>status</w:t>
+      </w:r>
+      <w:r>
+        <w:rPr>
+          <w:rFonts w:asciiTheme="majorHAnsi" w:eastAsiaTheme="majorEastAsia" w:hAnsiTheme="majorHAnsi" w:cstheme="majorBidi"/>
+          <w:szCs w:val="24"/>
+        </w:rPr>
+        <w:t xml:space="preserve"> – A személy állapota, amely lehet: </w:t>
+      </w:r>
+    </w:p>
+    <w:p>
+      <w:pPr>
+        <w:numPr>
+          <w:ilvl w:val="1"/>
+          <w:numId w:val="20"/>
+        </w:numPr>
+        <w:jc w:val="left"/>
+        <w:rPr>
+          <w:rFonts w:asciiTheme="majorHAnsi" w:eastAsiaTheme="majorEastAsia" w:hAnsiTheme="majorHAnsi" w:cstheme="majorBidi"/>
+          <w:szCs w:val="24"/>
+        </w:rPr>
+      </w:pPr>
+      <w:proofErr w:type="spellStart"/>
+      <w:r>
+        <w:rPr>
+          <w:rFonts w:asciiTheme="majorHAnsi" w:eastAsiaTheme="majorEastAsia" w:hAnsiTheme="majorHAnsi" w:cstheme="majorBidi"/>
+          <w:szCs w:val="24"/>
+        </w:rPr>
+        <w:t>inactive</w:t>
+      </w:r>
+      <w:proofErr w:type="spellEnd"/>
+      <w:r>
+        <w:rPr>
+          <w:rFonts w:asciiTheme="majorHAnsi" w:eastAsiaTheme="majorEastAsia" w:hAnsiTheme="majorHAnsi" w:cstheme="majorBidi"/>
+          <w:szCs w:val="24"/>
+        </w:rPr>
+        <w:t>: Alapértelmezett érték, ha a személy nincs bent.</w:t>
+      </w:r>
+    </w:p>
+    <w:p>
+      <w:pPr>
+        <w:numPr>
+          <w:ilvl w:val="1"/>
+          <w:numId w:val="20"/>
+        </w:numPr>
+        <w:jc w:val="left"/>
+        <w:rPr>
+          <w:rFonts w:asciiTheme="majorHAnsi" w:eastAsiaTheme="majorEastAsia" w:hAnsiTheme="majorHAnsi" w:cstheme="majorBidi"/>
+          <w:szCs w:val="24"/>
+        </w:rPr>
+      </w:pPr>
+      <w:proofErr w:type="spellStart"/>
+      <w:r>
+        <w:rPr>
+          <w:rFonts w:asciiTheme="majorHAnsi" w:eastAsiaTheme="majorEastAsia" w:hAnsiTheme="majorHAnsi" w:cstheme="majorBidi"/>
+          <w:szCs w:val="24"/>
+        </w:rPr>
+        <w:t>active</w:t>
+      </w:r>
+      <w:proofErr w:type="spellEnd"/>
+      <w:r>
+        <w:rPr>
+          <w:rFonts w:asciiTheme="majorHAnsi" w:eastAsiaTheme="majorEastAsia" w:hAnsiTheme="majorHAnsi" w:cstheme="majorBidi"/>
+          <w:szCs w:val="24"/>
+        </w:rPr>
+        <w:t>: Ha a személy belépett.</w:t>
+      </w:r>
+    </w:p>
+    <w:p>
+      <w:pPr>
+        <w:ind w:left="360"/>
+        <w:jc w:val="left"/>
+        <w:rPr>
+          <w:rFonts w:asciiTheme="majorHAnsi" w:eastAsiaTheme="majorEastAsia" w:hAnsiTheme="majorHAnsi" w:cstheme="majorBidi"/>
+          <w:szCs w:val="24"/>
+        </w:rPr>
+      </w:pPr>
+      <w:r>
+        <w:rPr>
+          <w:rFonts w:asciiTheme="majorHAnsi" w:eastAsiaTheme="majorEastAsia" w:hAnsiTheme="majorHAnsi" w:cstheme="majorBidi"/>
+          <w:szCs w:val="24"/>
+        </w:rPr>
+        <w:t>A rendszer automatikusan kezeli a státuszváltásokat az arcbeolvasások alapján.</w:t>
+      </w:r>
+    </w:p>
+    <w:p>
+      <w:pPr>
+        <w:ind w:left="360"/>
+        <w:jc w:val="left"/>
+        <w:rPr>
+          <w:rFonts w:asciiTheme="majorHAnsi" w:eastAsiaTheme="majorEastAsia" w:hAnsiTheme="majorHAnsi" w:cstheme="majorBidi"/>
+          <w:szCs w:val="24"/>
+        </w:rPr>
+      </w:pPr>
+      <w:r>
+        <w:rPr>
+          <w:rFonts w:asciiTheme="majorHAnsi" w:eastAsiaTheme="majorEastAsia" w:hAnsiTheme="majorHAnsi" w:cstheme="majorBidi"/>
+          <w:szCs w:val="24"/>
+        </w:rPr>
+        <w:pict w14:anchorId="3AA5ADF9">
+          <v:rect id="_x0000_i1049" style="width:0;height:1.5pt" o:hralign="center" o:hrstd="t" o:hr="t" fillcolor="#a0a0a0" stroked="f"/>
+        </w:pict>
+      </w:r>
+    </w:p>
+    <w:p>
+      <w:pPr>
+        <w:numPr>
+          <w:ilvl w:val="0"/>
+          <w:numId w:val="18"/>
+        </w:numPr>
+        <w:jc w:val="left"/>
+        <w:rPr>
+          <w:rFonts w:asciiTheme="majorHAnsi" w:eastAsiaTheme="majorEastAsia" w:hAnsiTheme="majorHAnsi" w:cstheme="majorBidi"/>
+          <w:b/>
+          <w:bCs/>
+          <w:szCs w:val="24"/>
+        </w:rPr>
+      </w:pPr>
+      <w:r>
+        <w:rPr>
+          <w:rFonts w:asciiTheme="majorHAnsi" w:eastAsiaTheme="majorEastAsia" w:hAnsiTheme="majorHAnsi" w:cstheme="majorBidi"/>
+          <w:b/>
+          <w:bCs/>
+          <w:sz w:val="28"/>
+          <w:szCs w:val="28"/>
+        </w:rPr>
+        <w:t xml:space="preserve">4.3. </w:t>
+      </w:r>
+      <w:r>
+        <w:rPr>
+          <w:rFonts w:asciiTheme="majorHAnsi" w:eastAsiaTheme="majorEastAsia" w:hAnsiTheme="majorHAnsi" w:cstheme="majorBidi"/>
+          <w:b/>
+          <w:bCs/>
+          <w:szCs w:val="24"/>
+        </w:rPr>
+        <w:t>Adatok kezelése</w:t>
+      </w:r>
+    </w:p>
+    <w:p>
+      <w:pPr>
+        <w:numPr>
+          <w:ilvl w:val="0"/>
+          <w:numId w:val="18"/>
+        </w:numPr>
+        <w:jc w:val="left"/>
+        <w:rPr>
+          <w:rFonts w:asciiTheme="majorHAnsi" w:eastAsiaTheme="majorEastAsia" w:hAnsiTheme="majorHAnsi" w:cstheme="majorBidi"/>
+          <w:b/>
+          <w:bCs/>
+          <w:szCs w:val="24"/>
+        </w:rPr>
+      </w:pPr>
+      <w:r>
+        <w:rPr>
+          <w:rFonts w:asciiTheme="majorHAnsi" w:eastAsiaTheme="majorEastAsia" w:hAnsiTheme="majorHAnsi" w:cstheme="majorBidi"/>
+          <w:b/>
+          <w:bCs/>
+          <w:szCs w:val="24"/>
+        </w:rPr>
+        <w:t>4.3.1. Új felhasználók hozzáadása</w:t>
+      </w:r>
+    </w:p>
+    <w:p>
+      <w:pPr>
+        <w:ind w:left="360"/>
+        <w:jc w:val="left"/>
+        <w:rPr>
+          <w:rFonts w:asciiTheme="majorHAnsi" w:eastAsiaTheme="majorEastAsia" w:hAnsiTheme="majorHAnsi" w:cstheme="majorBidi"/>
+          <w:szCs w:val="24"/>
+        </w:rPr>
+      </w:pPr>
+      <w:r>
+        <w:rPr>
+          <w:rFonts w:asciiTheme="majorHAnsi" w:eastAsiaTheme="majorEastAsia" w:hAnsiTheme="majorHAnsi" w:cstheme="majorBidi"/>
+          <w:szCs w:val="24"/>
+        </w:rPr>
+        <w:t>Az alábbi SQL-paranccsal új személyeket adok hozzá az adatbázishoz.</w:t>
+      </w:r>
+    </w:p>
+    <w:p>
+      <w:pPr>
+        <w:numPr>
+          <w:ilvl w:val="0"/>
+          <w:numId w:val="18"/>
+        </w:numPr>
+        <w:jc w:val="left"/>
+        <w:rPr>
+          <w:rFonts w:asciiTheme="majorHAnsi" w:eastAsiaTheme="majorEastAsia" w:hAnsiTheme="majorHAnsi" w:cstheme="majorBidi"/>
+          <w:b/>
+          <w:bCs/>
+          <w:szCs w:val="24"/>
+        </w:rPr>
+      </w:pPr>
+      <w:r>
+        <w:rPr>
+          <w:rFonts w:asciiTheme="majorHAnsi" w:eastAsiaTheme="majorEastAsia" w:hAnsiTheme="majorHAnsi" w:cstheme="majorBidi"/>
+          <w:b/>
+          <w:bCs/>
+          <w:szCs w:val="24"/>
+        </w:rPr>
+        <w:t>4.3.2. Belépési esemény rögzítése</w:t>
+      </w:r>
+    </w:p>
+    <w:p>
+      <w:pPr>
+        <w:ind w:left="360"/>
+        <w:jc w:val="left"/>
+        <w:rPr>
+          <w:rFonts w:asciiTheme="majorHAnsi" w:eastAsiaTheme="majorEastAsia" w:hAnsiTheme="majorHAnsi" w:cstheme="majorBidi"/>
+          <w:szCs w:val="24"/>
+        </w:rPr>
+      </w:pPr>
+      <w:r>
+        <w:rPr>
+          <w:rFonts w:asciiTheme="majorHAnsi" w:eastAsiaTheme="majorEastAsia" w:hAnsiTheme="majorHAnsi" w:cstheme="majorBidi"/>
+          <w:szCs w:val="24"/>
+        </w:rPr>
+        <w:t>Ha az arcfelismerő felismeri a személyt, és ő korábban kilépett (</w:t>
+      </w:r>
+      <w:proofErr w:type="spellStart"/>
+      <w:r>
+        <w:rPr>
+          <w:rFonts w:asciiTheme="majorHAnsi" w:eastAsiaTheme="majorEastAsia" w:hAnsiTheme="majorHAnsi" w:cstheme="majorBidi"/>
+          <w:szCs w:val="24"/>
+        </w:rPr>
+        <w:t>inactive</w:t>
+      </w:r>
+      <w:proofErr w:type="spellEnd"/>
+      <w:r>
+        <w:rPr>
+          <w:rFonts w:asciiTheme="majorHAnsi" w:eastAsiaTheme="majorEastAsia" w:hAnsiTheme="majorHAnsi" w:cstheme="majorBidi"/>
+          <w:szCs w:val="24"/>
+        </w:rPr>
+        <w:t xml:space="preserve"> állapotban van), akkor a legutóbbi </w:t>
+      </w:r>
+      <w:proofErr w:type="spellStart"/>
+      <w:r>
+        <w:rPr>
+          <w:rFonts w:asciiTheme="majorHAnsi" w:eastAsiaTheme="majorEastAsia" w:hAnsiTheme="majorHAnsi" w:cstheme="majorBidi"/>
+          <w:szCs w:val="24"/>
+        </w:rPr>
+        <w:t>inactive</w:t>
+      </w:r>
+      <w:proofErr w:type="spellEnd"/>
+      <w:r>
+        <w:rPr>
+          <w:rFonts w:asciiTheme="majorHAnsi" w:eastAsiaTheme="majorEastAsia" w:hAnsiTheme="majorHAnsi" w:cstheme="majorBidi"/>
+          <w:szCs w:val="24"/>
+        </w:rPr>
+        <w:t xml:space="preserve"> bejegyzés </w:t>
+      </w:r>
+      <w:proofErr w:type="spellStart"/>
+      <w:r>
+        <w:rPr>
+          <w:rFonts w:asciiTheme="majorHAnsi" w:eastAsiaTheme="majorEastAsia" w:hAnsiTheme="majorHAnsi" w:cstheme="majorBidi"/>
+          <w:b/>
+          <w:bCs/>
+          <w:szCs w:val="24"/>
+        </w:rPr>
+        <w:t>active</w:t>
+      </w:r>
+      <w:proofErr w:type="spellEnd"/>
+      <w:r>
+        <w:rPr>
+          <w:rFonts w:asciiTheme="majorHAnsi" w:eastAsiaTheme="majorEastAsia" w:hAnsiTheme="majorHAnsi" w:cstheme="majorBidi"/>
+          <w:b/>
+          <w:bCs/>
+          <w:szCs w:val="24"/>
+        </w:rPr>
+        <w:t xml:space="preserve"> státuszra vált</w:t>
+      </w:r>
+      <w:r>
+        <w:rPr>
+          <w:rFonts w:asciiTheme="majorHAnsi" w:eastAsiaTheme="majorEastAsia" w:hAnsiTheme="majorHAnsi" w:cstheme="majorBidi"/>
+          <w:szCs w:val="24"/>
+        </w:rPr>
+        <w:t xml:space="preserve">, és frissíti az </w:t>
+      </w:r>
+      <w:proofErr w:type="spellStart"/>
+      <w:r>
+        <w:rPr>
+          <w:rFonts w:asciiTheme="majorHAnsi" w:eastAsiaTheme="majorEastAsia" w:hAnsiTheme="majorHAnsi" w:cstheme="majorBidi"/>
+          <w:szCs w:val="24"/>
+        </w:rPr>
+        <w:t>entry_time</w:t>
+      </w:r>
+      <w:proofErr w:type="spellEnd"/>
+      <w:r>
+        <w:rPr>
+          <w:rFonts w:asciiTheme="majorHAnsi" w:eastAsiaTheme="majorEastAsia" w:hAnsiTheme="majorHAnsi" w:cstheme="majorBidi"/>
+          <w:szCs w:val="24"/>
+        </w:rPr>
+        <w:t xml:space="preserve"> mezőt.</w:t>
+      </w:r>
+    </w:p>
+    <w:p>
+      <w:pPr>
+        <w:ind w:left="360"/>
+        <w:jc w:val="left"/>
+        <w:rPr>
+          <w:rFonts w:asciiTheme="majorHAnsi" w:eastAsiaTheme="majorEastAsia" w:hAnsiTheme="majorHAnsi" w:cstheme="majorBidi"/>
+          <w:szCs w:val="24"/>
+        </w:rPr>
+      </w:pPr>
+      <w:r>
+        <w:rPr>
+          <w:rFonts w:asciiTheme="majorHAnsi" w:eastAsiaTheme="majorEastAsia" w:hAnsiTheme="majorHAnsi" w:cstheme="majorBidi"/>
+          <w:szCs w:val="24"/>
+        </w:rPr>
         <w:drawing>
-          <wp:inline distT="0" distB="0" distL="0" distR="0" wp14:anchorId="5256FEB9" wp14:editId="7408A9D8">
-            <wp:extent cx="3537858" cy="1290047"/>
-            <wp:effectExtent l="0" t="0" r="5715" b="5715"/>
-            <wp:docPr id="1637919234" name="Kép 1" descr="A képen szöveg, Betűtípus, képernyőkép, sor látható&#10;&#10;Előfordulhat, hogy a mesterséges intelligencia által létrehozott tartalom helytelen."/>
+          <wp:inline distT="0" distB="0" distL="0" distR="0" wp14:anchorId="003FCDEC" wp14:editId="4053DA57">
+            <wp:extent cx="5759450" cy="1193165"/>
+            <wp:effectExtent l="0" t="0" r="0" b="6985"/>
+            <wp:docPr id="1147780174" name="Kép 1" descr="A képen szöveg, Betűtípus, képernyőkép látható&#10;&#10;Előfordulhat, hogy a mesterséges intelligencia által létrehozott tartalom helytelen."/>
             <wp:cNvGraphicFramePr>
               <a:graphicFrameLocks xmlns:a="http://schemas.openxmlformats.org/drawingml/2006/main" noChangeAspect="1"/>
             </wp:cNvGraphicFramePr>
@@ -5103,7 +5706,7 @@
               <a:graphicData uri="http://schemas.openxmlformats.org/drawingml/2006/picture">
                 <pic:pic xmlns:pic="http://schemas.openxmlformats.org/drawingml/2006/picture">
                   <pic:nvPicPr>
-                    <pic:cNvPr id="1637919234" name="Kép 1" descr="A képen szöveg, Betűtípus, képernyőkép, sor látható&#10;&#10;Előfordulhat, hogy a mesterséges intelligencia által létrehozott tartalom helytelen."/>
+                    <pic:cNvPr id="1147780174" name="Kép 1" descr="A képen szöveg, Betűtípus, képernyőkép látható&#10;&#10;Előfordulhat, hogy a mesterséges intelligencia által létrehozott tartalom helytelen."/>
                     <pic:cNvPicPr/>
                   </pic:nvPicPr>
                   <pic:blipFill>
@@ -5115,7 +5718,7 @@
                   <pic:spPr>
                     <a:xfrm>
                       <a:off x="0" y="0"/>
-                      <a:ext cx="3568612" cy="1301261"/>
+                      <a:ext cx="5759450" cy="1193165"/>
                     </a:xfrm>
                     <a:prstGeom prst="rect">
                       <a:avLst/>
@@ -5130,153 +5733,73 @@
     </w:p>
     <w:p>
       <w:pPr>
-        <w:numPr>
-          <w:ilvl w:val="1"/>
-          <w:numId w:val="14"/>
-        </w:numPr>
-      </w:pPr>
-      <w:r>
-        <w:t>I</w:t>
-      </w:r>
-      <w:r>
-        <w:t xml:space="preserve">tt tárolom a rendszerben lévő személyeket. </w:t>
-      </w:r>
-    </w:p>
-    <w:p>
-      <w:pPr>
-        <w:numPr>
-          <w:ilvl w:val="1"/>
-          <w:numId w:val="14"/>
-        </w:numPr>
-      </w:pPr>
-      <w:r>
-        <w:t xml:space="preserve">Az </w:t>
+        <w:ind w:left="360"/>
+        <w:jc w:val="left"/>
+        <w:rPr>
+          <w:rFonts w:asciiTheme="majorHAnsi" w:eastAsiaTheme="majorEastAsia" w:hAnsiTheme="majorHAnsi" w:cstheme="majorBidi"/>
+          <w:szCs w:val="24"/>
+        </w:rPr>
+      </w:pPr>
+      <w:r>
+        <w:rPr>
+          <w:rFonts w:asciiTheme="majorHAnsi" w:eastAsiaTheme="majorEastAsia" w:hAnsiTheme="majorHAnsi" w:cstheme="majorBidi"/>
+          <w:szCs w:val="24"/>
+        </w:rPr>
+        <w:lastRenderedPageBreak/>
+        <w:t xml:space="preserve">Ha nincs korábbi </w:t>
       </w:r>
       <w:proofErr w:type="spellStart"/>
       <w:r>
         <w:rPr>
-          <w:b/>
-          <w:bCs/>
-        </w:rPr>
-        <w:t>id</w:t>
+          <w:rFonts w:asciiTheme="majorHAnsi" w:eastAsiaTheme="majorEastAsia" w:hAnsiTheme="majorHAnsi" w:cstheme="majorBidi"/>
+          <w:szCs w:val="24"/>
+        </w:rPr>
+        <w:t>inactive</w:t>
       </w:r>
       <w:proofErr w:type="spellEnd"/>
       <w:r>
-        <w:t xml:space="preserve"> egy egyedi azonosító minden felhasználónak. </w:t>
-      </w:r>
-    </w:p>
-    <w:p>
-      <w:pPr>
-        <w:numPr>
-          <w:ilvl w:val="1"/>
-          <w:numId w:val="14"/>
-        </w:numPr>
-      </w:pPr>
-      <w:r>
-        <w:t xml:space="preserve">A </w:t>
-      </w:r>
-      <w:proofErr w:type="spellStart"/>
-      <w:r>
-        <w:rPr>
-          <w:b/>
-          <w:bCs/>
-        </w:rPr>
-        <w:t>nev</w:t>
-      </w:r>
-      <w:proofErr w:type="spellEnd"/>
-      <w:r>
-        <w:t xml:space="preserve"> oszlop tartalmazza a nevüket. </w:t>
-      </w:r>
-    </w:p>
-    <w:p>
-      <w:pPr>
-        <w:numPr>
-          <w:ilvl w:val="1"/>
-          <w:numId w:val="14"/>
-        </w:numPr>
-      </w:pPr>
-      <w:r>
-        <w:t xml:space="preserve">A </w:t>
-      </w:r>
-      <w:r>
-        <w:rPr>
-          <w:b/>
-          <w:bCs/>
-        </w:rPr>
-        <w:t>torzsszam</w:t>
-      </w:r>
-      <w:r>
-        <w:t xml:space="preserve"> egyedi azonosítóként szolgál, amelyet az arcfelismerő használhat a személyek azonosítására.</w:t>
-      </w:r>
-    </w:p>
-    <w:p>
-      <w:pPr>
-        <w:spacing w:after="160" w:line="259" w:lineRule="auto"/>
+        <w:rPr>
+          <w:rFonts w:asciiTheme="majorHAnsi" w:eastAsiaTheme="majorEastAsia" w:hAnsiTheme="majorHAnsi" w:cstheme="majorBidi"/>
+          <w:szCs w:val="24"/>
+        </w:rPr>
+        <w:t xml:space="preserve"> bejegyzése, akkor </w:t>
+      </w:r>
+      <w:r>
+        <w:rPr>
+          <w:rFonts w:asciiTheme="majorHAnsi" w:eastAsiaTheme="majorEastAsia" w:hAnsiTheme="majorHAnsi" w:cstheme="majorBidi"/>
+          <w:b/>
+          <w:bCs/>
+          <w:szCs w:val="24"/>
+        </w:rPr>
+        <w:t>új aktív bejegyzés</w:t>
+      </w:r>
+      <w:r>
+        <w:rPr>
+          <w:rFonts w:asciiTheme="majorHAnsi" w:eastAsiaTheme="majorEastAsia" w:hAnsiTheme="majorHAnsi" w:cstheme="majorBidi"/>
+          <w:szCs w:val="24"/>
+        </w:rPr>
+        <w:t xml:space="preserve"> jön létre:</w:t>
+      </w:r>
+    </w:p>
+    <w:p>
+      <w:pPr>
+        <w:ind w:left="360"/>
         <w:jc w:val="left"/>
-      </w:pPr>
-      <w:r>
-        <w:br w:type="page"/>
-      </w:r>
-    </w:p>
-    <w:p>
-      <w:pPr>
-        <w:rPr>
-          <w:b/>
-          <w:bCs/>
-        </w:rPr>
-      </w:pPr>
-      <w:r>
-        <w:rPr>
-          <w:b/>
-          <w:bCs/>
-          <w:sz w:val="28"/>
-          <w:szCs w:val="24"/>
-        </w:rPr>
-        <w:lastRenderedPageBreak/>
-        <w:t>4</w:t>
-      </w:r>
-      <w:r>
-        <w:rPr>
-          <w:b/>
-          <w:bCs/>
-          <w:sz w:val="28"/>
-          <w:szCs w:val="24"/>
-        </w:rPr>
-        <w:t>.2</w:t>
-      </w:r>
-      <w:r>
-        <w:rPr>
-          <w:b/>
-          <w:bCs/>
-          <w:sz w:val="28"/>
-          <w:szCs w:val="24"/>
-        </w:rPr>
-        <w:t>.</w:t>
-      </w:r>
-      <w:r>
-        <w:rPr>
-          <w:b/>
-          <w:bCs/>
-          <w:sz w:val="28"/>
-          <w:szCs w:val="24"/>
-        </w:rPr>
-        <w:t xml:space="preserve"> </w:t>
-      </w:r>
-      <w:r>
-        <w:rPr>
-          <w:b/>
-          <w:bCs/>
-        </w:rPr>
-        <w:t>Belépések/Kilépések táblája</w:t>
-      </w:r>
-    </w:p>
-    <w:p>
-      <w:r>
+        <w:rPr>
+          <w:rFonts w:asciiTheme="majorHAnsi" w:eastAsiaTheme="majorEastAsia" w:hAnsiTheme="majorHAnsi" w:cstheme="majorBidi"/>
+          <w:szCs w:val="24"/>
+        </w:rPr>
+      </w:pPr>
+      <w:r>
+        <w:rPr>
+          <w:rFonts w:asciiTheme="majorHAnsi" w:eastAsiaTheme="majorEastAsia" w:hAnsiTheme="majorHAnsi" w:cstheme="majorBidi"/>
+          <w:szCs w:val="24"/>
+        </w:rPr>
         <w:drawing>
-          <wp:inline distT="0" distB="0" distL="0" distR="0" wp14:anchorId="2132719F" wp14:editId="374173D7">
-            <wp:extent cx="4816781" cy="1246415"/>
-            <wp:effectExtent l="0" t="0" r="3175" b="0"/>
-            <wp:docPr id="618649457" name="Kép 1" descr="A képen szöveg, Betűtípus, képernyőkép látható&#10;&#10;Előfordulhat, hogy a mesterséges intelligencia által létrehozott tartalom helytelen."/>
+          <wp:inline distT="0" distB="0" distL="0" distR="0" wp14:anchorId="050B8841" wp14:editId="36930EA0">
+            <wp:extent cx="4772691" cy="1762371"/>
+            <wp:effectExtent l="0" t="0" r="8890" b="9525"/>
+            <wp:docPr id="182056" name="Kép 1" descr="A képen szöveg, képernyőkép, Betűtípus látható&#10;&#10;Előfordulhat, hogy a mesterséges intelligencia által létrehozott tartalom helytelen."/>
             <wp:cNvGraphicFramePr>
               <a:graphicFrameLocks xmlns:a="http://schemas.openxmlformats.org/drawingml/2006/main" noChangeAspect="1"/>
             </wp:cNvGraphicFramePr>
@@ -5284,7 +5807,7 @@
               <a:graphicData uri="http://schemas.openxmlformats.org/drawingml/2006/picture">
                 <pic:pic xmlns:pic="http://schemas.openxmlformats.org/drawingml/2006/picture">
                   <pic:nvPicPr>
-                    <pic:cNvPr id="618649457" name="Kép 1" descr="A képen szöveg, Betűtípus, képernyőkép látható&#10;&#10;Előfordulhat, hogy a mesterséges intelligencia által létrehozott tartalom helytelen."/>
+                    <pic:cNvPr id="182056" name="Kép 1" descr="A képen szöveg, képernyőkép, Betűtípus látható&#10;&#10;Előfordulhat, hogy a mesterséges intelligencia által létrehozott tartalom helytelen."/>
                     <pic:cNvPicPr/>
                   </pic:nvPicPr>
                   <pic:blipFill>
@@ -5296,7 +5819,7 @@
                   <pic:spPr>
                     <a:xfrm>
                       <a:off x="0" y="0"/>
-                      <a:ext cx="4976598" cy="1287770"/>
+                      <a:ext cx="4772691" cy="1762371"/>
                     </a:xfrm>
                     <a:prstGeom prst="rect">
                       <a:avLst/>
@@ -5311,187 +5834,132 @@
     </w:p>
     <w:p>
       <w:pPr>
-        <w:pStyle w:val="Listaszerbekezds"/>
-        <w:numPr>
-          <w:ilvl w:val="0"/>
-          <w:numId w:val="15"/>
-        </w:numPr>
-      </w:pPr>
-      <w:r>
-        <w:t xml:space="preserve">Ez a tábla tárolja a belépési és kilépési eseményeket. </w:t>
-      </w:r>
-    </w:p>
-    <w:p>
-      <w:pPr>
-        <w:pStyle w:val="Listaszerbekezds"/>
-        <w:numPr>
-          <w:ilvl w:val="0"/>
-          <w:numId w:val="15"/>
-        </w:numPr>
-      </w:pPr>
-      <w:r>
-        <w:t xml:space="preserve">Az </w:t>
+        <w:jc w:val="left"/>
+        <w:rPr>
+          <w:rFonts w:asciiTheme="majorHAnsi" w:eastAsiaTheme="majorEastAsia" w:hAnsiTheme="majorHAnsi" w:cstheme="majorBidi"/>
+          <w:b/>
+          <w:bCs/>
+          <w:szCs w:val="24"/>
+        </w:rPr>
+      </w:pPr>
+      <w:r>
+        <w:rPr>
+          <w:rFonts w:asciiTheme="majorHAnsi" w:eastAsiaTheme="majorEastAsia" w:hAnsiTheme="majorHAnsi" w:cstheme="majorBidi"/>
+          <w:b/>
+          <w:bCs/>
+          <w:szCs w:val="24"/>
+        </w:rPr>
+        <w:t>4.3.3. Kilépési esemény rögzítése</w:t>
+      </w:r>
+    </w:p>
+    <w:p>
+      <w:pPr>
+        <w:ind w:left="360"/>
+        <w:jc w:val="left"/>
+        <w:rPr>
+          <w:rFonts w:asciiTheme="majorHAnsi" w:eastAsiaTheme="majorEastAsia" w:hAnsiTheme="majorHAnsi" w:cstheme="majorBidi"/>
+          <w:szCs w:val="24"/>
+        </w:rPr>
+      </w:pPr>
+      <w:r>
+        <w:rPr>
+          <w:rFonts w:asciiTheme="majorHAnsi" w:eastAsiaTheme="majorEastAsia" w:hAnsiTheme="majorHAnsi" w:cstheme="majorBidi"/>
+          <w:szCs w:val="24"/>
+        </w:rPr>
+        <w:t>Ha az arcfelismerő újra felismeri a személyt, és az illető már aktív (</w:t>
       </w:r>
       <w:proofErr w:type="spellStart"/>
       <w:r>
         <w:rPr>
-          <w:b/>
-          <w:bCs/>
-        </w:rPr>
-        <w:t>id</w:t>
+          <w:rFonts w:asciiTheme="majorHAnsi" w:eastAsiaTheme="majorEastAsia" w:hAnsiTheme="majorHAnsi" w:cstheme="majorBidi"/>
+          <w:szCs w:val="24"/>
+        </w:rPr>
+        <w:t>active</w:t>
       </w:r>
       <w:proofErr w:type="spellEnd"/>
       <w:r>
-        <w:t xml:space="preserve"> egyedi azonosító minden eseményhez. </w:t>
-      </w:r>
-    </w:p>
-    <w:p>
-      <w:pPr>
-        <w:pStyle w:val="Listaszerbekezds"/>
-        <w:numPr>
-          <w:ilvl w:val="0"/>
-          <w:numId w:val="15"/>
-        </w:numPr>
-      </w:pPr>
-      <w:r>
-        <w:t xml:space="preserve">A </w:t>
+        <w:rPr>
+          <w:rFonts w:asciiTheme="majorHAnsi" w:eastAsiaTheme="majorEastAsia" w:hAnsiTheme="majorHAnsi" w:cstheme="majorBidi"/>
+          <w:szCs w:val="24"/>
+        </w:rPr>
+        <w:t xml:space="preserve"> állapotban van), akkor </w:t>
+      </w:r>
+      <w:r>
+        <w:rPr>
+          <w:rFonts w:asciiTheme="majorHAnsi" w:eastAsiaTheme="majorEastAsia" w:hAnsiTheme="majorHAnsi" w:cstheme="majorBidi"/>
+          <w:b/>
+          <w:bCs/>
+          <w:szCs w:val="24"/>
+        </w:rPr>
+        <w:t xml:space="preserve">új </w:t>
       </w:r>
       <w:proofErr w:type="spellStart"/>
       <w:r>
         <w:rPr>
-          <w:b/>
-          <w:bCs/>
-        </w:rPr>
-        <w:t>felhasznalo_id</w:t>
+          <w:rFonts w:asciiTheme="majorHAnsi" w:eastAsiaTheme="majorEastAsia" w:hAnsiTheme="majorHAnsi" w:cstheme="majorBidi"/>
+          <w:b/>
+          <w:bCs/>
+          <w:szCs w:val="24"/>
+        </w:rPr>
+        <w:t>inactive</w:t>
       </w:r>
       <w:proofErr w:type="spellEnd"/>
       <w:r>
-        <w:t xml:space="preserve"> kapcsolódik a </w:t>
+        <w:rPr>
+          <w:rFonts w:asciiTheme="majorHAnsi" w:eastAsiaTheme="majorEastAsia" w:hAnsiTheme="majorHAnsi" w:cstheme="majorBidi"/>
+          <w:b/>
+          <w:bCs/>
+          <w:szCs w:val="24"/>
+        </w:rPr>
+        <w:t xml:space="preserve"> bejegyzés jön létre az </w:t>
       </w:r>
       <w:proofErr w:type="spellStart"/>
       <w:r>
-        <w:t>felhasznalok</w:t>
+        <w:rPr>
+          <w:rFonts w:asciiTheme="majorHAnsi" w:eastAsiaTheme="majorEastAsia" w:hAnsiTheme="majorHAnsi" w:cstheme="majorBidi"/>
+          <w:b/>
+          <w:bCs/>
+          <w:szCs w:val="24"/>
+        </w:rPr>
+        <w:t>exit_time</w:t>
       </w:r>
       <w:proofErr w:type="spellEnd"/>
       <w:r>
-        <w:t xml:space="preserve"> táblához, így tudom, hogy ki lépett be. </w:t>
-      </w:r>
-    </w:p>
-    <w:p>
-      <w:pPr>
-        <w:pStyle w:val="Listaszerbekezds"/>
-        <w:numPr>
-          <w:ilvl w:val="0"/>
-          <w:numId w:val="15"/>
-        </w:numPr>
-      </w:pPr>
-      <w:r>
-        <w:t xml:space="preserve">A </w:t>
-      </w:r>
-      <w:proofErr w:type="spellStart"/>
-      <w:r>
-        <w:rPr>
-          <w:b/>
-          <w:bCs/>
-        </w:rPr>
-        <w:t>belepes_idopont</w:t>
-      </w:r>
-      <w:proofErr w:type="spellEnd"/>
-      <w:r>
-        <w:t xml:space="preserve"> automatikusan felveszi az aktuális időpontot, amikor egy személy belép. </w:t>
-      </w:r>
-    </w:p>
-    <w:p>
-      <w:pPr>
-        <w:pStyle w:val="Listaszerbekezds"/>
-        <w:numPr>
-          <w:ilvl w:val="0"/>
-          <w:numId w:val="15"/>
-        </w:numPr>
-      </w:pPr>
-      <w:r>
-        <w:t xml:space="preserve">A </w:t>
-      </w:r>
-      <w:proofErr w:type="spellStart"/>
-      <w:r>
-        <w:rPr>
-          <w:b/>
-          <w:bCs/>
-        </w:rPr>
-        <w:t>kilepes_idopont</w:t>
-      </w:r>
-      <w:proofErr w:type="spellEnd"/>
-      <w:r>
-        <w:t xml:space="preserve"> akkor töltődik ki, amikor a személy elhagyja az adott területet.</w:t>
-      </w:r>
-    </w:p>
-    <w:p>
-      <w:pPr>
-        <w:rPr>
-          <w:b/>
-          <w:bCs/>
-        </w:rPr>
-      </w:pPr>
-      <w:r>
-        <w:rPr>
-          <w:b/>
-          <w:bCs/>
-          <w:sz w:val="28"/>
-          <w:szCs w:val="24"/>
-        </w:rPr>
-        <w:t xml:space="preserve">4.3. </w:t>
-      </w:r>
-      <w:r>
-        <w:rPr>
-          <w:b/>
-          <w:bCs/>
-        </w:rPr>
-        <w:t>Adatok kezelése</w:t>
-      </w:r>
-    </w:p>
-    <w:p>
-      <w:pPr>
-        <w:rPr>
-          <w:b/>
-          <w:bCs/>
-        </w:rPr>
-      </w:pPr>
-      <w:r>
-        <w:tab/>
-      </w:r>
-      <w:r>
-        <w:rPr>
-          <w:b/>
-          <w:bCs/>
-        </w:rPr>
-        <w:t>4.</w:t>
-      </w:r>
-      <w:r>
-        <w:rPr>
-          <w:b/>
-          <w:bCs/>
-        </w:rPr>
-        <w:t>3.1 Új felhasználók hozzáadása</w:t>
-      </w:r>
-    </w:p>
-    <w:p>
-      <w:pPr>
-        <w:jc w:val="center"/>
-        <w:rPr>
-          <w:b/>
-          <w:bCs/>
-        </w:rPr>
-      </w:pPr>
-      <w:r>
-        <w:rPr>
-          <w:b/>
-          <w:bCs/>
+        <w:rPr>
+          <w:rFonts w:asciiTheme="majorHAnsi" w:eastAsiaTheme="majorEastAsia" w:hAnsiTheme="majorHAnsi" w:cstheme="majorBidi"/>
+          <w:b/>
+          <w:bCs/>
+          <w:szCs w:val="24"/>
+        </w:rPr>
+        <w:t xml:space="preserve"> rögzítésével</w:t>
+      </w:r>
+      <w:r>
+        <w:rPr>
+          <w:rFonts w:asciiTheme="majorHAnsi" w:eastAsiaTheme="majorEastAsia" w:hAnsiTheme="majorHAnsi" w:cstheme="majorBidi"/>
+          <w:szCs w:val="24"/>
+        </w:rPr>
+        <w:t>.</w:t>
+      </w:r>
+    </w:p>
+    <w:p>
+      <w:pPr>
+        <w:ind w:left="360"/>
+        <w:jc w:val="left"/>
+        <w:rPr>
+          <w:rFonts w:asciiTheme="majorHAnsi" w:eastAsiaTheme="majorEastAsia" w:hAnsiTheme="majorHAnsi" w:cstheme="majorBidi"/>
+          <w:szCs w:val="24"/>
+        </w:rPr>
+      </w:pPr>
+      <w:r>
+        <w:rPr>
+          <w:rFonts w:asciiTheme="majorHAnsi" w:eastAsiaTheme="majorEastAsia" w:hAnsiTheme="majorHAnsi" w:cstheme="majorBidi"/>
+          <w:szCs w:val="24"/>
         </w:rPr>
         <w:drawing>
-          <wp:inline distT="0" distB="0" distL="0" distR="0" wp14:anchorId="0D6F606A" wp14:editId="1BE0B814">
-            <wp:extent cx="3684815" cy="674398"/>
+          <wp:inline distT="0" distB="0" distL="0" distR="0" wp14:anchorId="3BC68850" wp14:editId="1A002F96">
+            <wp:extent cx="5058481" cy="1810003"/>
             <wp:effectExtent l="0" t="0" r="0" b="0"/>
-            <wp:docPr id="1239984059" name="Kép 1" descr="A képen szöveg, Betűtípus, képernyőkép látható&#10;&#10;Előfordulhat, hogy a mesterséges intelligencia által létrehozott tartalom helytelen."/>
+            <wp:docPr id="1114067566" name="Kép 1" descr="A képen szöveg, képernyőkép, Betűtípus, szám látható&#10;&#10;Előfordulhat, hogy a mesterséges intelligencia által létrehozott tartalom helytelen."/>
             <wp:cNvGraphicFramePr>
               <a:graphicFrameLocks xmlns:a="http://schemas.openxmlformats.org/drawingml/2006/main" noChangeAspect="1"/>
             </wp:cNvGraphicFramePr>
@@ -5499,7 +5967,7 @@
               <a:graphicData uri="http://schemas.openxmlformats.org/drawingml/2006/picture">
                 <pic:pic xmlns:pic="http://schemas.openxmlformats.org/drawingml/2006/picture">
                   <pic:nvPicPr>
-                    <pic:cNvPr id="1239984059" name="Kép 1" descr="A képen szöveg, Betűtípus, képernyőkép látható&#10;&#10;Előfordulhat, hogy a mesterséges intelligencia által létrehozott tartalom helytelen."/>
+                    <pic:cNvPr id="1114067566" name="Kép 1" descr="A képen szöveg, képernyőkép, Betűtípus, szám látható&#10;&#10;Előfordulhat, hogy a mesterséges intelligencia által létrehozott tartalom helytelen."/>
                     <pic:cNvPicPr/>
                   </pic:nvPicPr>
                   <pic:blipFill>
@@ -5511,7 +5979,7 @@
                   <pic:spPr>
                     <a:xfrm>
                       <a:off x="0" y="0"/>
-                      <a:ext cx="3704951" cy="678083"/>
+                      <a:ext cx="5058481" cy="1810003"/>
                     </a:xfrm>
                     <a:prstGeom prst="rect">
                       <a:avLst/>
@@ -5526,445 +5994,390 @@
     </w:p>
     <w:p>
       <w:pPr>
-        <w:jc w:val="center"/>
+        <w:ind w:left="360"/>
+        <w:jc w:val="left"/>
+        <w:rPr>
+          <w:rFonts w:asciiTheme="majorHAnsi" w:eastAsiaTheme="majorEastAsia" w:hAnsiTheme="majorHAnsi" w:cstheme="majorBidi"/>
+          <w:b/>
+          <w:bCs/>
+          <w:szCs w:val="24"/>
+        </w:rPr>
+      </w:pPr>
+      <w:r>
+        <w:rPr>
+          <w:rFonts w:asciiTheme="majorHAnsi" w:eastAsiaTheme="majorEastAsia" w:hAnsiTheme="majorHAnsi" w:cstheme="majorBidi"/>
+          <w:b/>
+          <w:bCs/>
+          <w:sz w:val="28"/>
+          <w:szCs w:val="28"/>
+        </w:rPr>
+        <w:t xml:space="preserve">4.4. </w:t>
+      </w:r>
+      <w:r>
+        <w:rPr>
+          <w:rFonts w:asciiTheme="majorHAnsi" w:eastAsiaTheme="majorEastAsia" w:hAnsiTheme="majorHAnsi" w:cstheme="majorBidi"/>
+          <w:b/>
+          <w:bCs/>
+          <w:szCs w:val="24"/>
+        </w:rPr>
+        <w:t>Fejlesztési lehetőségek</w:t>
+      </w:r>
+    </w:p>
+    <w:p>
+      <w:pPr>
+        <w:ind w:left="360"/>
+        <w:jc w:val="left"/>
+        <w:rPr>
+          <w:rFonts w:asciiTheme="majorHAnsi" w:eastAsiaTheme="majorEastAsia" w:hAnsiTheme="majorHAnsi" w:cstheme="majorBidi"/>
+          <w:b/>
+          <w:bCs/>
+          <w:szCs w:val="24"/>
+        </w:rPr>
+      </w:pPr>
+      <w:r>
+        <w:rPr>
+          <w:rFonts w:asciiTheme="majorHAnsi" w:eastAsiaTheme="majorEastAsia" w:hAnsiTheme="majorHAnsi" w:cstheme="majorBidi"/>
+          <w:b/>
+          <w:bCs/>
+          <w:szCs w:val="24"/>
+        </w:rPr>
+        <w:t>4.4.1. Az arcfelismerő összekötése az adatbázissal</w:t>
+      </w:r>
+    </w:p>
+    <w:p>
+      <w:pPr>
+        <w:tabs>
+          <w:tab w:val="num" w:pos="720"/>
+        </w:tabs>
+        <w:ind w:left="360"/>
+        <w:jc w:val="left"/>
+        <w:rPr>
+          <w:rFonts w:asciiTheme="majorHAnsi" w:eastAsiaTheme="majorEastAsia" w:hAnsiTheme="majorHAnsi" w:cstheme="majorBidi"/>
+          <w:szCs w:val="24"/>
+        </w:rPr>
+      </w:pPr>
+      <w:r>
+        <w:rPr>
+          <w:rFonts w:asciiTheme="majorHAnsi" w:eastAsiaTheme="majorEastAsia" w:hAnsiTheme="majorHAnsi" w:cstheme="majorBidi"/>
+          <w:szCs w:val="24"/>
+        </w:rPr>
+        <w:t xml:space="preserve">Az </w:t>
+      </w:r>
+      <w:proofErr w:type="spellStart"/>
+      <w:r>
+        <w:rPr>
+          <w:rFonts w:asciiTheme="majorHAnsi" w:eastAsiaTheme="majorEastAsia" w:hAnsiTheme="majorHAnsi" w:cstheme="majorBidi"/>
+          <w:b/>
+          <w:bCs/>
+          <w:szCs w:val="24"/>
+        </w:rPr>
+        <w:t>OpenCV</w:t>
+      </w:r>
+      <w:proofErr w:type="spellEnd"/>
+      <w:r>
+        <w:rPr>
+          <w:rFonts w:asciiTheme="majorHAnsi" w:eastAsiaTheme="majorEastAsia" w:hAnsiTheme="majorHAnsi" w:cstheme="majorBidi"/>
+          <w:szCs w:val="24"/>
+        </w:rPr>
+        <w:t xml:space="preserve"> és </w:t>
+      </w:r>
+      <w:proofErr w:type="spellStart"/>
+      <w:r>
+        <w:rPr>
+          <w:rFonts w:asciiTheme="majorHAnsi" w:eastAsiaTheme="majorEastAsia" w:hAnsiTheme="majorHAnsi" w:cstheme="majorBidi"/>
+          <w:b/>
+          <w:bCs/>
+          <w:szCs w:val="24"/>
+        </w:rPr>
+        <w:t>ResNet</w:t>
+      </w:r>
+      <w:proofErr w:type="spellEnd"/>
+      <w:r>
+        <w:rPr>
+          <w:rFonts w:asciiTheme="majorHAnsi" w:eastAsiaTheme="majorEastAsia" w:hAnsiTheme="majorHAnsi" w:cstheme="majorBidi"/>
+          <w:szCs w:val="24"/>
+        </w:rPr>
+        <w:t xml:space="preserve"> modell segítségével azonosítani tudom a személyeket, és az adatbázisból lekérdezhetem, hogy szerepelnek-e benne.</w:t>
+      </w:r>
+    </w:p>
+    <w:p>
+      <w:pPr>
+        <w:tabs>
+          <w:tab w:val="num" w:pos="720"/>
+        </w:tabs>
+        <w:ind w:left="360"/>
+        <w:jc w:val="left"/>
+        <w:rPr>
+          <w:rFonts w:asciiTheme="majorHAnsi" w:eastAsiaTheme="majorEastAsia" w:hAnsiTheme="majorHAnsi" w:cstheme="majorBidi"/>
+          <w:szCs w:val="24"/>
+        </w:rPr>
+      </w:pPr>
+      <w:r>
+        <w:rPr>
+          <w:rFonts w:asciiTheme="majorHAnsi" w:eastAsiaTheme="majorEastAsia" w:hAnsiTheme="majorHAnsi" w:cstheme="majorBidi"/>
+          <w:szCs w:val="24"/>
+        </w:rPr>
+        <w:t xml:space="preserve">Ha a személy ismert, </w:t>
+      </w:r>
+      <w:r>
+        <w:rPr>
+          <w:rFonts w:asciiTheme="majorHAnsi" w:eastAsiaTheme="majorEastAsia" w:hAnsiTheme="majorHAnsi" w:cstheme="majorBidi"/>
+          <w:b/>
+          <w:bCs/>
+          <w:szCs w:val="24"/>
+        </w:rPr>
+        <w:t>automatikusan</w:t>
+      </w:r>
+      <w:r>
+        <w:rPr>
+          <w:rFonts w:asciiTheme="majorHAnsi" w:eastAsiaTheme="majorEastAsia" w:hAnsiTheme="majorHAnsi" w:cstheme="majorBidi"/>
+          <w:szCs w:val="24"/>
+        </w:rPr>
+        <w:t xml:space="preserve"> rögzíthetem a belépését.</w:t>
+      </w:r>
+    </w:p>
+    <w:p>
+      <w:pPr>
+        <w:ind w:left="360"/>
+        <w:jc w:val="left"/>
+        <w:rPr>
+          <w:rFonts w:asciiTheme="majorHAnsi" w:eastAsiaTheme="majorEastAsia" w:hAnsiTheme="majorHAnsi" w:cstheme="majorBidi"/>
+          <w:b/>
+          <w:bCs/>
+          <w:szCs w:val="24"/>
+        </w:rPr>
+      </w:pPr>
+      <w:r>
+        <w:rPr>
+          <w:rFonts w:asciiTheme="majorHAnsi" w:eastAsiaTheme="majorEastAsia" w:hAnsiTheme="majorHAnsi" w:cstheme="majorBidi"/>
+          <w:b/>
+          <w:bCs/>
+          <w:szCs w:val="24"/>
+        </w:rPr>
+        <w:t>4.4.2. Automatikus belépés és kilépés követése</w:t>
+      </w:r>
+    </w:p>
+    <w:p>
+      <w:pPr>
+        <w:tabs>
+          <w:tab w:val="num" w:pos="720"/>
+        </w:tabs>
+        <w:ind w:left="360"/>
+        <w:jc w:val="left"/>
+        <w:rPr>
+          <w:rFonts w:asciiTheme="majorHAnsi" w:eastAsiaTheme="majorEastAsia" w:hAnsiTheme="majorHAnsi" w:cstheme="majorBidi"/>
+          <w:szCs w:val="24"/>
+        </w:rPr>
+      </w:pPr>
+      <w:r>
+        <w:rPr>
+          <w:rFonts w:asciiTheme="majorHAnsi" w:eastAsiaTheme="majorEastAsia" w:hAnsiTheme="majorHAnsi" w:cstheme="majorBidi"/>
+          <w:szCs w:val="24"/>
+        </w:rPr>
+        <w:t xml:space="preserve">Ha egy személyt </w:t>
+      </w:r>
+      <w:r>
+        <w:rPr>
+          <w:rFonts w:asciiTheme="majorHAnsi" w:eastAsiaTheme="majorEastAsia" w:hAnsiTheme="majorHAnsi" w:cstheme="majorBidi"/>
+          <w:b/>
+          <w:bCs/>
+          <w:szCs w:val="24"/>
+        </w:rPr>
+        <w:t>először</w:t>
+      </w:r>
+      <w:r>
+        <w:rPr>
+          <w:rFonts w:asciiTheme="majorHAnsi" w:eastAsiaTheme="majorEastAsia" w:hAnsiTheme="majorHAnsi" w:cstheme="majorBidi"/>
+          <w:szCs w:val="24"/>
+        </w:rPr>
+        <w:t xml:space="preserve"> ismer fel a rendszer, akkor frissítjük az utolsó </w:t>
+      </w:r>
+      <w:proofErr w:type="spellStart"/>
+      <w:r>
+        <w:rPr>
+          <w:rFonts w:asciiTheme="majorHAnsi" w:eastAsiaTheme="majorEastAsia" w:hAnsiTheme="majorHAnsi" w:cstheme="majorBidi"/>
+          <w:b/>
+          <w:bCs/>
+          <w:szCs w:val="24"/>
+        </w:rPr>
+        <w:t>inactive</w:t>
+      </w:r>
+      <w:proofErr w:type="spellEnd"/>
+      <w:r>
+        <w:rPr>
+          <w:rFonts w:asciiTheme="majorHAnsi" w:eastAsiaTheme="majorEastAsia" w:hAnsiTheme="majorHAnsi" w:cstheme="majorBidi"/>
+          <w:szCs w:val="24"/>
+        </w:rPr>
+        <w:t xml:space="preserve"> státuszú bejegyzést </w:t>
+      </w:r>
+      <w:proofErr w:type="spellStart"/>
+      <w:r>
+        <w:rPr>
+          <w:rFonts w:asciiTheme="majorHAnsi" w:eastAsiaTheme="majorEastAsia" w:hAnsiTheme="majorHAnsi" w:cstheme="majorBidi"/>
+          <w:b/>
+          <w:bCs/>
+          <w:szCs w:val="24"/>
+        </w:rPr>
+        <w:t>active</w:t>
+      </w:r>
+      <w:r>
+        <w:rPr>
+          <w:rFonts w:asciiTheme="majorHAnsi" w:eastAsiaTheme="majorEastAsia" w:hAnsiTheme="majorHAnsi" w:cstheme="majorBidi"/>
+          <w:szCs w:val="24"/>
+        </w:rPr>
+        <w:t>-ra</w:t>
+      </w:r>
+      <w:proofErr w:type="spellEnd"/>
+      <w:r>
+        <w:rPr>
+          <w:rFonts w:asciiTheme="majorHAnsi" w:eastAsiaTheme="majorEastAsia" w:hAnsiTheme="majorHAnsi" w:cstheme="majorBidi"/>
+          <w:szCs w:val="24"/>
+        </w:rPr>
+        <w:t xml:space="preserve">, és mentjük az </w:t>
+      </w:r>
+      <w:proofErr w:type="spellStart"/>
+      <w:r>
+        <w:rPr>
+          <w:rFonts w:asciiTheme="majorHAnsi" w:eastAsiaTheme="majorEastAsia" w:hAnsiTheme="majorHAnsi" w:cstheme="majorBidi"/>
+          <w:b/>
+          <w:bCs/>
+          <w:szCs w:val="24"/>
+        </w:rPr>
+        <w:t>entry_time</w:t>
+      </w:r>
+      <w:proofErr w:type="spellEnd"/>
+      <w:r>
+        <w:rPr>
+          <w:rFonts w:asciiTheme="majorHAnsi" w:eastAsiaTheme="majorEastAsia" w:hAnsiTheme="majorHAnsi" w:cstheme="majorBidi"/>
+          <w:szCs w:val="24"/>
+        </w:rPr>
+        <w:t>-ot.</w:t>
+      </w:r>
+    </w:p>
+    <w:p>
+      <w:pPr>
+        <w:tabs>
+          <w:tab w:val="num" w:pos="720"/>
+        </w:tabs>
+        <w:ind w:left="360"/>
+        <w:jc w:val="left"/>
+        <w:rPr>
+          <w:rFonts w:asciiTheme="majorHAnsi" w:eastAsiaTheme="majorEastAsia" w:hAnsiTheme="majorHAnsi" w:cstheme="majorBidi"/>
+          <w:szCs w:val="24"/>
+        </w:rPr>
+      </w:pPr>
+      <w:r>
+        <w:rPr>
+          <w:rFonts w:asciiTheme="majorHAnsi" w:eastAsiaTheme="majorEastAsia" w:hAnsiTheme="majorHAnsi" w:cstheme="majorBidi"/>
+          <w:szCs w:val="24"/>
+        </w:rPr>
+        <w:lastRenderedPageBreak/>
+        <w:t xml:space="preserve">Ha a személy már </w:t>
+      </w:r>
+      <w:r>
+        <w:rPr>
+          <w:rFonts w:asciiTheme="majorHAnsi" w:eastAsiaTheme="majorEastAsia" w:hAnsiTheme="majorHAnsi" w:cstheme="majorBidi"/>
+          <w:b/>
+          <w:bCs/>
+          <w:szCs w:val="24"/>
+        </w:rPr>
+        <w:t>bent van</w:t>
+      </w:r>
+      <w:r>
+        <w:rPr>
+          <w:rFonts w:asciiTheme="majorHAnsi" w:eastAsiaTheme="majorEastAsia" w:hAnsiTheme="majorHAnsi" w:cstheme="majorBidi"/>
+          <w:szCs w:val="24"/>
+        </w:rPr>
+        <w:t xml:space="preserve"> (</w:t>
+      </w:r>
+      <w:proofErr w:type="spellStart"/>
+      <w:r>
+        <w:rPr>
+          <w:rFonts w:asciiTheme="majorHAnsi" w:eastAsiaTheme="majorEastAsia" w:hAnsiTheme="majorHAnsi" w:cstheme="majorBidi"/>
+          <w:szCs w:val="24"/>
+        </w:rPr>
+        <w:t>active</w:t>
+      </w:r>
+      <w:proofErr w:type="spellEnd"/>
+      <w:r>
+        <w:rPr>
+          <w:rFonts w:asciiTheme="majorHAnsi" w:eastAsiaTheme="majorEastAsia" w:hAnsiTheme="majorHAnsi" w:cstheme="majorBidi"/>
+          <w:szCs w:val="24"/>
+        </w:rPr>
+        <w:t xml:space="preserve"> státusszal rendelkezik), akkor </w:t>
+      </w:r>
+      <w:r>
+        <w:rPr>
+          <w:rFonts w:asciiTheme="majorHAnsi" w:eastAsiaTheme="majorEastAsia" w:hAnsiTheme="majorHAnsi" w:cstheme="majorBidi"/>
+          <w:b/>
+          <w:bCs/>
+          <w:szCs w:val="24"/>
+        </w:rPr>
+        <w:t xml:space="preserve">új </w:t>
+      </w:r>
+      <w:proofErr w:type="spellStart"/>
+      <w:r>
+        <w:rPr>
+          <w:rFonts w:asciiTheme="majorHAnsi" w:eastAsiaTheme="majorEastAsia" w:hAnsiTheme="majorHAnsi" w:cstheme="majorBidi"/>
+          <w:b/>
+          <w:bCs/>
+          <w:szCs w:val="24"/>
+        </w:rPr>
+        <w:t>inactive</w:t>
+      </w:r>
+      <w:proofErr w:type="spellEnd"/>
+      <w:r>
+        <w:rPr>
+          <w:rFonts w:asciiTheme="majorHAnsi" w:eastAsiaTheme="majorEastAsia" w:hAnsiTheme="majorHAnsi" w:cstheme="majorBidi"/>
+          <w:szCs w:val="24"/>
+        </w:rPr>
+        <w:t xml:space="preserve"> bejegyzést hozunk létre az </w:t>
+      </w:r>
+      <w:proofErr w:type="spellStart"/>
+      <w:r>
+        <w:rPr>
+          <w:rFonts w:asciiTheme="majorHAnsi" w:eastAsiaTheme="majorEastAsia" w:hAnsiTheme="majorHAnsi" w:cstheme="majorBidi"/>
+          <w:b/>
+          <w:bCs/>
+          <w:szCs w:val="24"/>
+        </w:rPr>
+        <w:t>exit_time</w:t>
+      </w:r>
+      <w:proofErr w:type="spellEnd"/>
+      <w:r>
+        <w:rPr>
+          <w:rFonts w:asciiTheme="majorHAnsi" w:eastAsiaTheme="majorEastAsia" w:hAnsiTheme="majorHAnsi" w:cstheme="majorBidi"/>
+          <w:szCs w:val="24"/>
+        </w:rPr>
+        <w:t xml:space="preserve"> kitöltésével.</w:t>
+      </w:r>
+    </w:p>
+    <w:p>
+      <w:pPr>
+        <w:ind w:left="360"/>
+        <w:jc w:val="left"/>
+        <w:rPr>
+          <w:rFonts w:asciiTheme="majorHAnsi" w:eastAsiaTheme="majorEastAsia" w:hAnsiTheme="majorHAnsi" w:cstheme="majorBidi"/>
+          <w:szCs w:val="24"/>
+        </w:rPr>
+      </w:pPr>
+      <w:r>
+        <w:rPr>
+          <w:rFonts w:asciiTheme="majorHAnsi" w:eastAsiaTheme="majorEastAsia" w:hAnsiTheme="majorHAnsi" w:cstheme="majorBidi"/>
+          <w:szCs w:val="24"/>
+        </w:rPr>
+        <w:t>Ez a logika biztosítja, hogy minden egyes arcbeolvasáskor pontosan kövessük a dolgozók mozgását az adatbázisban.</w:t>
+      </w:r>
+    </w:p>
+    <w:p>
+      <w:pPr>
+        <w:ind w:left="360"/>
+        <w:jc w:val="left"/>
         <w:rPr>
           <w:sz w:val="20"/>
           <w:szCs w:val="18"/>
         </w:rPr>
       </w:pPr>
-      <w:r>
-        <w:rPr>
-          <w:sz w:val="20"/>
-          <w:szCs w:val="18"/>
-        </w:rPr>
-        <w:t xml:space="preserve">Ezzel a </w:t>
-      </w:r>
-      <w:proofErr w:type="spellStart"/>
-      <w:r>
-        <w:rPr>
-          <w:sz w:val="20"/>
-          <w:szCs w:val="18"/>
-        </w:rPr>
-        <w:t>parancssal</w:t>
-      </w:r>
-      <w:proofErr w:type="spellEnd"/>
-      <w:r>
-        <w:rPr>
-          <w:sz w:val="20"/>
-          <w:szCs w:val="18"/>
-        </w:rPr>
-        <w:t xml:space="preserve"> két új személyt adok hozzá az adatbázishoz.</w:t>
-      </w:r>
-    </w:p>
-    <w:p>
-      <w:pPr>
-        <w:rPr>
-          <w:b/>
-          <w:bCs/>
-        </w:rPr>
-      </w:pPr>
-      <w:r>
-        <w:rPr>
-          <w:b/>
-          <w:bCs/>
-          <w:sz w:val="28"/>
-          <w:szCs w:val="24"/>
-        </w:rPr>
-        <w:t>4.</w:t>
-      </w:r>
-      <w:r>
-        <w:rPr>
-          <w:b/>
-          <w:bCs/>
-          <w:sz w:val="28"/>
-          <w:szCs w:val="24"/>
-        </w:rPr>
-        <w:t>3.2</w:t>
-      </w:r>
-      <w:r>
-        <w:rPr>
-          <w:b/>
-          <w:bCs/>
-          <w:sz w:val="28"/>
-          <w:szCs w:val="24"/>
-        </w:rPr>
-        <w:t>.</w:t>
-      </w:r>
-      <w:r>
-        <w:rPr>
-          <w:b/>
-          <w:bCs/>
-          <w:sz w:val="28"/>
-          <w:szCs w:val="24"/>
-        </w:rPr>
-        <w:t xml:space="preserve"> </w:t>
-      </w:r>
-      <w:r>
-        <w:rPr>
-          <w:b/>
-          <w:bCs/>
-        </w:rPr>
-        <w:t>Belépési esemény rögzítése</w:t>
-      </w:r>
-    </w:p>
-    <w:p>
-      <w:pPr>
-        <w:jc w:val="center"/>
-        <w:rPr>
-          <w:b/>
-          <w:bCs/>
-        </w:rPr>
-      </w:pPr>
-      <w:r>
-        <w:rPr>
-          <w:b/>
-          <w:bCs/>
-        </w:rPr>
-        <w:drawing>
-          <wp:inline distT="0" distB="0" distL="0" distR="0" wp14:anchorId="77433E8F" wp14:editId="3EFA63C7">
-            <wp:extent cx="4060372" cy="387683"/>
-            <wp:effectExtent l="0" t="0" r="0" b="0"/>
-            <wp:docPr id="1785176472" name="Kép 1"/>
-            <wp:cNvGraphicFramePr>
-              <a:graphicFrameLocks xmlns:a="http://schemas.openxmlformats.org/drawingml/2006/main" noChangeAspect="1"/>
-            </wp:cNvGraphicFramePr>
-            <a:graphic xmlns:a="http://schemas.openxmlformats.org/drawingml/2006/main">
-              <a:graphicData uri="http://schemas.openxmlformats.org/drawingml/2006/picture">
-                <pic:pic xmlns:pic="http://schemas.openxmlformats.org/drawingml/2006/picture">
-                  <pic:nvPicPr>
-                    <pic:cNvPr id="1785176472" name=""/>
-                    <pic:cNvPicPr/>
-                  </pic:nvPicPr>
-                  <pic:blipFill>
-                    <a:blip r:embed="rId23"/>
-                    <a:stretch>
-                      <a:fillRect/>
-                    </a:stretch>
-                  </pic:blipFill>
-                  <pic:spPr>
-                    <a:xfrm>
-                      <a:off x="0" y="0"/>
-                      <a:ext cx="4162838" cy="397466"/>
-                    </a:xfrm>
-                    <a:prstGeom prst="rect">
-                      <a:avLst/>
-                    </a:prstGeom>
-                  </pic:spPr>
-                </pic:pic>
-              </a:graphicData>
-            </a:graphic>
-          </wp:inline>
-        </w:drawing>
-      </w:r>
-    </w:p>
-    <w:p>
-      <w:pPr>
-        <w:jc w:val="center"/>
-        <w:rPr>
-          <w:sz w:val="20"/>
-          <w:szCs w:val="18"/>
-        </w:rPr>
-      </w:pPr>
-      <w:r>
-        <w:rPr>
-          <w:sz w:val="20"/>
-          <w:szCs w:val="18"/>
-        </w:rPr>
-        <w:t>Amikor az arcfelismerő felismeri Kiss Pétert, a rendszer automatikusan rögzíti, hogy belépett.</w:t>
-      </w:r>
-    </w:p>
-    <w:p>
-      <w:pPr>
-        <w:rPr>
-          <w:b/>
-          <w:bCs/>
-        </w:rPr>
-      </w:pPr>
-      <w:r>
-        <w:rPr>
-          <w:b/>
-          <w:bCs/>
-          <w:sz w:val="28"/>
-          <w:szCs w:val="24"/>
-        </w:rPr>
-        <w:t>4.</w:t>
-      </w:r>
-      <w:r>
-        <w:rPr>
-          <w:b/>
-          <w:bCs/>
-          <w:sz w:val="28"/>
-          <w:szCs w:val="24"/>
-        </w:rPr>
-        <w:t>3.3</w:t>
-      </w:r>
-      <w:r>
-        <w:rPr>
-          <w:b/>
-          <w:bCs/>
-          <w:sz w:val="28"/>
-          <w:szCs w:val="24"/>
-        </w:rPr>
-        <w:t>.</w:t>
-      </w:r>
-      <w:r>
-        <w:rPr>
-          <w:b/>
-          <w:bCs/>
-          <w:sz w:val="28"/>
-          <w:szCs w:val="24"/>
-        </w:rPr>
-        <w:t xml:space="preserve"> </w:t>
-      </w:r>
-      <w:r>
-        <w:rPr>
-          <w:b/>
-          <w:bCs/>
-        </w:rPr>
-        <w:t>Kilépési idő frissítése</w:t>
-      </w:r>
-    </w:p>
-    <w:p>
-      <w:pPr>
-        <w:jc w:val="center"/>
-        <w:rPr>
-          <w:b/>
-          <w:bCs/>
-        </w:rPr>
-      </w:pPr>
-      <w:r>
-        <w:rPr>
-          <w:b/>
-          <w:bCs/>
-        </w:rPr>
-        <w:drawing>
-          <wp:inline distT="0" distB="0" distL="0" distR="0" wp14:anchorId="2BF4D541" wp14:editId="79ECEF97">
-            <wp:extent cx="3924300" cy="628667"/>
-            <wp:effectExtent l="0" t="0" r="0" b="0"/>
-            <wp:docPr id="1668005782" name="Kép 1" descr="A képen szöveg, Betűtípus, sor, képernyőkép látható&#10;&#10;Előfordulhat, hogy a mesterséges intelligencia által létrehozott tartalom helytelen."/>
-            <wp:cNvGraphicFramePr>
-              <a:graphicFrameLocks xmlns:a="http://schemas.openxmlformats.org/drawingml/2006/main" noChangeAspect="1"/>
-            </wp:cNvGraphicFramePr>
-            <a:graphic xmlns:a="http://schemas.openxmlformats.org/drawingml/2006/main">
-              <a:graphicData uri="http://schemas.openxmlformats.org/drawingml/2006/picture">
-                <pic:pic xmlns:pic="http://schemas.openxmlformats.org/drawingml/2006/picture">
-                  <pic:nvPicPr>
-                    <pic:cNvPr id="1668005782" name="Kép 1" descr="A képen szöveg, Betűtípus, sor, képernyőkép látható&#10;&#10;Előfordulhat, hogy a mesterséges intelligencia által létrehozott tartalom helytelen."/>
-                    <pic:cNvPicPr/>
-                  </pic:nvPicPr>
-                  <pic:blipFill>
-                    <a:blip r:embed="rId24"/>
-                    <a:stretch>
-                      <a:fillRect/>
-                    </a:stretch>
-                  </pic:blipFill>
-                  <pic:spPr>
-                    <a:xfrm>
-                      <a:off x="0" y="0"/>
-                      <a:ext cx="4005888" cy="641737"/>
-                    </a:xfrm>
-                    <a:prstGeom prst="rect">
-                      <a:avLst/>
-                    </a:prstGeom>
-                  </pic:spPr>
-                </pic:pic>
-              </a:graphicData>
-            </a:graphic>
-          </wp:inline>
-        </w:drawing>
-      </w:r>
-    </w:p>
-    <w:p>
-      <w:pPr>
-        <w:jc w:val="center"/>
-        <w:rPr>
-          <w:sz w:val="20"/>
-          <w:szCs w:val="18"/>
-        </w:rPr>
-      </w:pPr>
-      <w:r>
-        <w:rPr>
-          <w:sz w:val="20"/>
-          <w:szCs w:val="18"/>
-        </w:rPr>
-        <w:t>Ha Kiss Péter kilép, ez a parancs frissíti a kilépési időpontját.</w:t>
-      </w:r>
-    </w:p>
-    <w:p>
-      <w:pPr>
-        <w:rPr>
-          <w:b/>
-          <w:bCs/>
-          <w:sz w:val="28"/>
-          <w:szCs w:val="24"/>
-        </w:rPr>
-      </w:pPr>
-      <w:r>
-        <w:rPr>
-          <w:b/>
-          <w:bCs/>
-          <w:sz w:val="28"/>
-          <w:szCs w:val="24"/>
-        </w:rPr>
-        <w:lastRenderedPageBreak/>
-        <w:t>4.</w:t>
-      </w:r>
-      <w:r>
-        <w:rPr>
-          <w:b/>
-          <w:bCs/>
-          <w:sz w:val="28"/>
-          <w:szCs w:val="24"/>
-        </w:rPr>
-        <w:t>4. Fejlesztési lehetőségek</w:t>
-      </w:r>
-    </w:p>
-    <w:p>
-      <w:pPr>
-        <w:jc w:val="left"/>
-        <w:rPr>
-          <w:b/>
-          <w:bCs/>
-        </w:rPr>
-      </w:pPr>
-      <w:r>
-        <w:rPr>
-          <w:b/>
-          <w:bCs/>
-          <w:sz w:val="20"/>
-          <w:szCs w:val="18"/>
-        </w:rPr>
-        <w:t xml:space="preserve">    </w:t>
-      </w:r>
-      <w:r>
-        <w:rPr>
-          <w:b/>
-          <w:bCs/>
-          <w:sz w:val="20"/>
-          <w:szCs w:val="18"/>
-        </w:rPr>
-        <w:t xml:space="preserve">4.4.1. </w:t>
-      </w:r>
-      <w:r>
-        <w:rPr>
-          <w:b/>
-          <w:bCs/>
-        </w:rPr>
-        <w:t>Az arcfelismerő összekötése az adatbázissal</w:t>
-      </w:r>
-    </w:p>
-    <w:p>
-      <w:pPr>
-        <w:pStyle w:val="Listaszerbekezds"/>
-        <w:numPr>
-          <w:ilvl w:val="0"/>
-          <w:numId w:val="16"/>
-        </w:numPr>
-        <w:jc w:val="left"/>
-      </w:pPr>
-      <w:r>
-        <w:t xml:space="preserve">Az </w:t>
-      </w:r>
-      <w:proofErr w:type="spellStart"/>
-      <w:r>
-        <w:t>OpenCV</w:t>
-      </w:r>
-      <w:proofErr w:type="spellEnd"/>
-      <w:r>
-        <w:t xml:space="preserve"> és </w:t>
-      </w:r>
-      <w:proofErr w:type="spellStart"/>
-      <w:r>
-        <w:t>ResNet</w:t>
-      </w:r>
-      <w:proofErr w:type="spellEnd"/>
-      <w:r>
-        <w:t xml:space="preserve"> modell segítségével azonosítani tudom a személyeket, és az adatbázisból lekérdezhetem, hogy szerepelnek-e benne.</w:t>
-      </w:r>
-    </w:p>
-    <w:p>
-      <w:pPr>
-        <w:pStyle w:val="Listaszerbekezds"/>
-        <w:numPr>
-          <w:ilvl w:val="0"/>
-          <w:numId w:val="16"/>
-        </w:numPr>
-        <w:jc w:val="left"/>
-      </w:pPr>
-      <w:r>
-        <w:t>Ha a személy ismert, automatikusan rögzíthetem a belépését.</w:t>
-      </w:r>
-    </w:p>
-    <w:p>
-      <w:pPr>
-        <w:jc w:val="left"/>
-        <w:rPr>
-          <w:b/>
-          <w:bCs/>
-        </w:rPr>
-      </w:pPr>
-    </w:p>
-    <w:p>
-      <w:pPr>
-        <w:jc w:val="left"/>
-        <w:rPr>
-          <w:b/>
-          <w:bCs/>
-        </w:rPr>
-      </w:pPr>
-      <w:r>
-        <w:rPr>
-          <w:b/>
-          <w:bCs/>
-        </w:rPr>
-        <w:t xml:space="preserve">    </w:t>
-      </w:r>
-      <w:r>
-        <w:rPr>
-          <w:b/>
-          <w:bCs/>
-        </w:rPr>
-        <w:t xml:space="preserve">4.4.2. </w:t>
-      </w:r>
-      <w:r>
-        <w:rPr>
-          <w:b/>
-          <w:bCs/>
-        </w:rPr>
-        <w:t>Automatikus belépés és kilépés követése</w:t>
-      </w:r>
-    </w:p>
-    <w:p>
-      <w:pPr>
-        <w:pStyle w:val="Listaszerbekezds"/>
-        <w:numPr>
-          <w:ilvl w:val="0"/>
-          <w:numId w:val="17"/>
-        </w:numPr>
-        <w:jc w:val="left"/>
-      </w:pPr>
-      <w:r>
-        <w:t>Ha egy személyt először ismer fel a rendszer, belépési eseményt rögzítek.</w:t>
-      </w:r>
-    </w:p>
-    <w:p>
-      <w:pPr>
-        <w:pStyle w:val="Listaszerbekezds"/>
-        <w:numPr>
-          <w:ilvl w:val="0"/>
-          <w:numId w:val="17"/>
-        </w:numPr>
-        <w:jc w:val="left"/>
-      </w:pPr>
-      <w:r>
-        <w:t>Ha már bent van, és ismét felismeri a rendszer, akkor a kilépési időpontot frissítem.</w:t>
-      </w:r>
-    </w:p>
-    <w:p>
-      <w:pPr>
-        <w:ind w:left="360"/>
-        <w:jc w:val="left"/>
-      </w:pPr>
     </w:p>
     <w:p/>
     <w:p>
@@ -5976,12 +6389,12 @@
       <w:pPr>
         <w:pStyle w:val="Cmsor1"/>
       </w:pPr>
-      <w:bookmarkStart w:id="9" w:name="_Toc87521357"/>
+      <w:bookmarkStart w:id="7" w:name="_Toc87521357"/>
       <w:r>
         <w:lastRenderedPageBreak/>
         <w:t>Irodalomjegyzék</w:t>
       </w:r>
-      <w:bookmarkEnd w:id="9"/>
+      <w:bookmarkEnd w:id="7"/>
     </w:p>
     <w:p>
       <w:pPr>
@@ -6006,21 +6419,21 @@
       <w:pPr>
         <w:pStyle w:val="Cmsor1"/>
       </w:pPr>
-      <w:bookmarkStart w:id="10" w:name="_Toc87521358"/>
-      <w:commentRangeStart w:id="11"/>
+      <w:bookmarkStart w:id="8" w:name="_Toc87521358"/>
+      <w:commentRangeStart w:id="9"/>
       <w:r>
         <w:lastRenderedPageBreak/>
         <w:t>Melléklet</w:t>
       </w:r>
-      <w:commentRangeEnd w:id="11"/>
+      <w:commentRangeEnd w:id="9"/>
       <w:r>
         <w:rPr>
           <w:rStyle w:val="Jegyzethivatkozs"/>
           <w:rFonts w:asciiTheme="minorHAnsi" w:eastAsiaTheme="minorHAnsi" w:hAnsiTheme="minorHAnsi" w:cstheme="minorBidi"/>
         </w:rPr>
-        <w:commentReference w:id="11"/>
-      </w:r>
-      <w:bookmarkEnd w:id="10"/>
+        <w:commentReference w:id="9"/>
+      </w:r>
+      <w:bookmarkEnd w:id="8"/>
     </w:p>
     <w:p>
       <w:pPr>
@@ -6030,7 +6443,7 @@
       </w:pPr>
     </w:p>
     <w:sectPr>
-      <w:footerReference w:type="default" r:id="rId25"/>
+      <w:footerReference w:type="default" r:id="rId23"/>
       <w:pgSz w:w="11906" w:h="16838"/>
       <w:pgMar w:top="1418" w:right="1418" w:bottom="1418" w:left="1418" w:header="709" w:footer="709" w:gutter="0"/>
       <w:pgNumType w:start="1"/>
@@ -6093,38 +6506,7 @@
       </w:r>
     </w:p>
   </w:comment>
-  <w:comment w:id="8" w:author="Németh Gábor Árpád Dr." w:date="2021-11-17T13:25:00Z" w:initials="NGÁD">
-    <w:p>
-      <w:pPr>
-        <w:pStyle w:val="Jegyzetszveg"/>
-      </w:pPr>
-      <w:r>
-        <w:rPr>
-          <w:rStyle w:val="Jegyzethivatkozs"/>
-        </w:rPr>
-        <w:annotationRef/>
-      </w:r>
-      <w:r>
-        <w:t>Talán érdemes különválasztani, vagy egy „Összefoglaló” c. főfejez és egy</w:t>
-      </w:r>
-      <w:r>
-        <w:t>-egy</w:t>
-      </w:r>
-      <w:r>
-        <w:t xml:space="preserve"> „</w:t>
-      </w:r>
-      <w:r>
-        <w:t>Konklúzió</w:t>
-      </w:r>
-      <w:r>
-        <w:t>”</w:t>
-      </w:r>
-      <w:r>
-        <w:t xml:space="preserve"> és „Továbbfejlesztési lehetőségek” alfejezet</w:t>
-      </w:r>
-    </w:p>
-  </w:comment>
-  <w:comment w:id="11" w:author="Gludovátz Attila" w:date="2021-11-11T11:08:00Z" w:initials="GA">
+  <w:comment w:id="9" w:author="Gludovátz Attila" w:date="2021-11-11T11:08:00Z" w:initials="GA">
     <w:p>
       <w:pPr>
         <w:pStyle w:val="Jegyzetszveg"/>
@@ -6148,7 +6530,6 @@
   <w15:commentEx w15:paraId="376717B0" w15:done="0"/>
   <w15:commentEx w15:paraId="3074BEDB" w15:paraIdParent="376717B0" w15:done="0"/>
   <w15:commentEx w15:paraId="6FB31DA3" w15:done="0"/>
-  <w15:commentEx w15:paraId="2366F670" w15:done="0"/>
   <w15:commentEx w15:paraId="73D30FB7" w15:done="0"/>
 </w15:commentsEx>
 </file>
@@ -6158,7 +6539,6 @@
   <w16cex:commentExtensible w16cex:durableId="26F02236" w16cex:dateUtc="2022-10-11T15:11:00Z"/>
   <w16cex:commentExtensible w16cex:durableId="28356E81" w16cex:dateUtc="2023-06-15T09:03:00Z"/>
   <w16cex:commentExtensible w16cex:durableId="253777AF" w16cex:dateUtc="2021-11-11T10:06:00Z"/>
-  <w16cex:commentExtensible w16cex:durableId="253F814F" w16cex:dateUtc="2021-11-17T12:25:00Z"/>
   <w16cex:commentExtensible w16cex:durableId="25377832" w16cex:dateUtc="2021-11-11T10:08:00Z"/>
 </w16cex:commentsExtensible>
 </file>
@@ -6168,7 +6548,6 @@
   <w16cid:commentId w16cid:paraId="376717B0" w16cid:durableId="26F02236"/>
   <w16cid:commentId w16cid:paraId="3074BEDB" w16cid:durableId="28356E81"/>
   <w16cid:commentId w16cid:paraId="6FB31DA3" w16cid:durableId="253777AF"/>
-  <w16cid:commentId w16cid:paraId="2366F670" w16cid:durableId="253F814F"/>
   <w16cid:commentId w16cid:paraId="73D30FB7" w16cid:durableId="25377832"/>
 </w16cid:commentsIds>
 </file>
@@ -7513,6 +7892,304 @@
     </w:lvl>
   </w:abstractNum>
   <w:abstractNum w:abstractNumId="9" w15:restartNumberingAfterBreak="0">
+    <w:nsid w:val="16E50E37"/>
+    <w:multiLevelType w:val="multilevel"/>
+    <w:tmpl w:val="18724562"/>
+    <w:lvl w:ilvl="0">
+      <w:start w:val="1"/>
+      <w:numFmt w:val="bullet"/>
+      <w:lvlText w:val=""/>
+      <w:lvlJc w:val="left"/>
+      <w:pPr>
+        <w:tabs>
+          <w:tab w:val="num" w:pos="720"/>
+        </w:tabs>
+        <w:ind w:left="720" w:hanging="360"/>
+      </w:pPr>
+      <w:rPr>
+        <w:rFonts w:ascii="Symbol" w:hAnsi="Symbol" w:hint="default"/>
+        <w:sz w:val="20"/>
+      </w:rPr>
+    </w:lvl>
+    <w:lvl w:ilvl="1" w:tentative="1">
+      <w:start w:val="1"/>
+      <w:numFmt w:val="bullet"/>
+      <w:lvlText w:val="o"/>
+      <w:lvlJc w:val="left"/>
+      <w:pPr>
+        <w:tabs>
+          <w:tab w:val="num" w:pos="1440"/>
+        </w:tabs>
+        <w:ind w:left="1440" w:hanging="360"/>
+      </w:pPr>
+      <w:rPr>
+        <w:rFonts w:ascii="Courier New" w:hAnsi="Courier New" w:hint="default"/>
+        <w:sz w:val="20"/>
+      </w:rPr>
+    </w:lvl>
+    <w:lvl w:ilvl="2" w:tentative="1">
+      <w:start w:val="1"/>
+      <w:numFmt w:val="bullet"/>
+      <w:lvlText w:val=""/>
+      <w:lvlJc w:val="left"/>
+      <w:pPr>
+        <w:tabs>
+          <w:tab w:val="num" w:pos="2160"/>
+        </w:tabs>
+        <w:ind w:left="2160" w:hanging="360"/>
+      </w:pPr>
+      <w:rPr>
+        <w:rFonts w:ascii="Wingdings" w:hAnsi="Wingdings" w:hint="default"/>
+        <w:sz w:val="20"/>
+      </w:rPr>
+    </w:lvl>
+    <w:lvl w:ilvl="3" w:tentative="1">
+      <w:start w:val="1"/>
+      <w:numFmt w:val="bullet"/>
+      <w:lvlText w:val=""/>
+      <w:lvlJc w:val="left"/>
+      <w:pPr>
+        <w:tabs>
+          <w:tab w:val="num" w:pos="2880"/>
+        </w:tabs>
+        <w:ind w:left="2880" w:hanging="360"/>
+      </w:pPr>
+      <w:rPr>
+        <w:rFonts w:ascii="Wingdings" w:hAnsi="Wingdings" w:hint="default"/>
+        <w:sz w:val="20"/>
+      </w:rPr>
+    </w:lvl>
+    <w:lvl w:ilvl="4" w:tentative="1">
+      <w:start w:val="1"/>
+      <w:numFmt w:val="bullet"/>
+      <w:lvlText w:val=""/>
+      <w:lvlJc w:val="left"/>
+      <w:pPr>
+        <w:tabs>
+          <w:tab w:val="num" w:pos="3600"/>
+        </w:tabs>
+        <w:ind w:left="3600" w:hanging="360"/>
+      </w:pPr>
+      <w:rPr>
+        <w:rFonts w:ascii="Wingdings" w:hAnsi="Wingdings" w:hint="default"/>
+        <w:sz w:val="20"/>
+      </w:rPr>
+    </w:lvl>
+    <w:lvl w:ilvl="5" w:tentative="1">
+      <w:start w:val="1"/>
+      <w:numFmt w:val="bullet"/>
+      <w:lvlText w:val=""/>
+      <w:lvlJc w:val="left"/>
+      <w:pPr>
+        <w:tabs>
+          <w:tab w:val="num" w:pos="4320"/>
+        </w:tabs>
+        <w:ind w:left="4320" w:hanging="360"/>
+      </w:pPr>
+      <w:rPr>
+        <w:rFonts w:ascii="Wingdings" w:hAnsi="Wingdings" w:hint="default"/>
+        <w:sz w:val="20"/>
+      </w:rPr>
+    </w:lvl>
+    <w:lvl w:ilvl="6" w:tentative="1">
+      <w:start w:val="1"/>
+      <w:numFmt w:val="bullet"/>
+      <w:lvlText w:val=""/>
+      <w:lvlJc w:val="left"/>
+      <w:pPr>
+        <w:tabs>
+          <w:tab w:val="num" w:pos="5040"/>
+        </w:tabs>
+        <w:ind w:left="5040" w:hanging="360"/>
+      </w:pPr>
+      <w:rPr>
+        <w:rFonts w:ascii="Wingdings" w:hAnsi="Wingdings" w:hint="default"/>
+        <w:sz w:val="20"/>
+      </w:rPr>
+    </w:lvl>
+    <w:lvl w:ilvl="7" w:tentative="1">
+      <w:start w:val="1"/>
+      <w:numFmt w:val="bullet"/>
+      <w:lvlText w:val=""/>
+      <w:lvlJc w:val="left"/>
+      <w:pPr>
+        <w:tabs>
+          <w:tab w:val="num" w:pos="5760"/>
+        </w:tabs>
+        <w:ind w:left="5760" w:hanging="360"/>
+      </w:pPr>
+      <w:rPr>
+        <w:rFonts w:ascii="Wingdings" w:hAnsi="Wingdings" w:hint="default"/>
+        <w:sz w:val="20"/>
+      </w:rPr>
+    </w:lvl>
+    <w:lvl w:ilvl="8" w:tentative="1">
+      <w:start w:val="1"/>
+      <w:numFmt w:val="bullet"/>
+      <w:lvlText w:val=""/>
+      <w:lvlJc w:val="left"/>
+      <w:pPr>
+        <w:tabs>
+          <w:tab w:val="num" w:pos="6480"/>
+        </w:tabs>
+        <w:ind w:left="6480" w:hanging="360"/>
+      </w:pPr>
+      <w:rPr>
+        <w:rFonts w:ascii="Wingdings" w:hAnsi="Wingdings" w:hint="default"/>
+        <w:sz w:val="20"/>
+      </w:rPr>
+    </w:lvl>
+  </w:abstractNum>
+  <w:abstractNum w:abstractNumId="10" w15:restartNumberingAfterBreak="0">
+    <w:nsid w:val="22555837"/>
+    <w:multiLevelType w:val="multilevel"/>
+    <w:tmpl w:val="09544FBC"/>
+    <w:lvl w:ilvl="0">
+      <w:start w:val="1"/>
+      <w:numFmt w:val="bullet"/>
+      <w:lvlText w:val=""/>
+      <w:lvlJc w:val="left"/>
+      <w:pPr>
+        <w:tabs>
+          <w:tab w:val="num" w:pos="720"/>
+        </w:tabs>
+        <w:ind w:left="720" w:hanging="360"/>
+      </w:pPr>
+      <w:rPr>
+        <w:rFonts w:ascii="Symbol" w:hAnsi="Symbol" w:hint="default"/>
+        <w:sz w:val="20"/>
+      </w:rPr>
+    </w:lvl>
+    <w:lvl w:ilvl="1" w:tentative="1">
+      <w:start w:val="1"/>
+      <w:numFmt w:val="bullet"/>
+      <w:lvlText w:val="o"/>
+      <w:lvlJc w:val="left"/>
+      <w:pPr>
+        <w:tabs>
+          <w:tab w:val="num" w:pos="1440"/>
+        </w:tabs>
+        <w:ind w:left="1440" w:hanging="360"/>
+      </w:pPr>
+      <w:rPr>
+        <w:rFonts w:ascii="Courier New" w:hAnsi="Courier New" w:hint="default"/>
+        <w:sz w:val="20"/>
+      </w:rPr>
+    </w:lvl>
+    <w:lvl w:ilvl="2" w:tentative="1">
+      <w:start w:val="1"/>
+      <w:numFmt w:val="bullet"/>
+      <w:lvlText w:val=""/>
+      <w:lvlJc w:val="left"/>
+      <w:pPr>
+        <w:tabs>
+          <w:tab w:val="num" w:pos="2160"/>
+        </w:tabs>
+        <w:ind w:left="2160" w:hanging="360"/>
+      </w:pPr>
+      <w:rPr>
+        <w:rFonts w:ascii="Wingdings" w:hAnsi="Wingdings" w:hint="default"/>
+        <w:sz w:val="20"/>
+      </w:rPr>
+    </w:lvl>
+    <w:lvl w:ilvl="3" w:tentative="1">
+      <w:start w:val="1"/>
+      <w:numFmt w:val="bullet"/>
+      <w:lvlText w:val=""/>
+      <w:lvlJc w:val="left"/>
+      <w:pPr>
+        <w:tabs>
+          <w:tab w:val="num" w:pos="2880"/>
+        </w:tabs>
+        <w:ind w:left="2880" w:hanging="360"/>
+      </w:pPr>
+      <w:rPr>
+        <w:rFonts w:ascii="Wingdings" w:hAnsi="Wingdings" w:hint="default"/>
+        <w:sz w:val="20"/>
+      </w:rPr>
+    </w:lvl>
+    <w:lvl w:ilvl="4" w:tentative="1">
+      <w:start w:val="1"/>
+      <w:numFmt w:val="bullet"/>
+      <w:lvlText w:val=""/>
+      <w:lvlJc w:val="left"/>
+      <w:pPr>
+        <w:tabs>
+          <w:tab w:val="num" w:pos="3600"/>
+        </w:tabs>
+        <w:ind w:left="3600" w:hanging="360"/>
+      </w:pPr>
+      <w:rPr>
+        <w:rFonts w:ascii="Wingdings" w:hAnsi="Wingdings" w:hint="default"/>
+        <w:sz w:val="20"/>
+      </w:rPr>
+    </w:lvl>
+    <w:lvl w:ilvl="5" w:tentative="1">
+      <w:start w:val="1"/>
+      <w:numFmt w:val="bullet"/>
+      <w:lvlText w:val=""/>
+      <w:lvlJc w:val="left"/>
+      <w:pPr>
+        <w:tabs>
+          <w:tab w:val="num" w:pos="4320"/>
+        </w:tabs>
+        <w:ind w:left="4320" w:hanging="360"/>
+      </w:pPr>
+      <w:rPr>
+        <w:rFonts w:ascii="Wingdings" w:hAnsi="Wingdings" w:hint="default"/>
+        <w:sz w:val="20"/>
+      </w:rPr>
+    </w:lvl>
+    <w:lvl w:ilvl="6" w:tentative="1">
+      <w:start w:val="1"/>
+      <w:numFmt w:val="bullet"/>
+      <w:lvlText w:val=""/>
+      <w:lvlJc w:val="left"/>
+      <w:pPr>
+        <w:tabs>
+          <w:tab w:val="num" w:pos="5040"/>
+        </w:tabs>
+        <w:ind w:left="5040" w:hanging="360"/>
+      </w:pPr>
+      <w:rPr>
+        <w:rFonts w:ascii="Wingdings" w:hAnsi="Wingdings" w:hint="default"/>
+        <w:sz w:val="20"/>
+      </w:rPr>
+    </w:lvl>
+    <w:lvl w:ilvl="7" w:tentative="1">
+      <w:start w:val="1"/>
+      <w:numFmt w:val="bullet"/>
+      <w:lvlText w:val=""/>
+      <w:lvlJc w:val="left"/>
+      <w:pPr>
+        <w:tabs>
+          <w:tab w:val="num" w:pos="5760"/>
+        </w:tabs>
+        <w:ind w:left="5760" w:hanging="360"/>
+      </w:pPr>
+      <w:rPr>
+        <w:rFonts w:ascii="Wingdings" w:hAnsi="Wingdings" w:hint="default"/>
+        <w:sz w:val="20"/>
+      </w:rPr>
+    </w:lvl>
+    <w:lvl w:ilvl="8" w:tentative="1">
+      <w:start w:val="1"/>
+      <w:numFmt w:val="bullet"/>
+      <w:lvlText w:val=""/>
+      <w:lvlJc w:val="left"/>
+      <w:pPr>
+        <w:tabs>
+          <w:tab w:val="num" w:pos="6480"/>
+        </w:tabs>
+        <w:ind w:left="6480" w:hanging="360"/>
+      </w:pPr>
+      <w:rPr>
+        <w:rFonts w:ascii="Wingdings" w:hAnsi="Wingdings" w:hint="default"/>
+        <w:sz w:val="20"/>
+      </w:rPr>
+    </w:lvl>
+  </w:abstractNum>
+  <w:abstractNum w:abstractNumId="11" w15:restartNumberingAfterBreak="0">
     <w:nsid w:val="2DCE661C"/>
     <w:multiLevelType w:val="multilevel"/>
     <w:tmpl w:val="00B2E81A"/>
@@ -7625,7 +8302,7 @@
       </w:pPr>
     </w:lvl>
   </w:abstractNum>
-  <w:abstractNum w:abstractNumId="10" w15:restartNumberingAfterBreak="0">
+  <w:abstractNum w:abstractNumId="12" w15:restartNumberingAfterBreak="0">
     <w:nsid w:val="32E35917"/>
     <w:multiLevelType w:val="hybridMultilevel"/>
     <w:tmpl w:val="375C46AE"/>
@@ -7738,7 +8415,7 @@
       </w:rPr>
     </w:lvl>
   </w:abstractNum>
-  <w:abstractNum w:abstractNumId="11" w15:restartNumberingAfterBreak="0">
+  <w:abstractNum w:abstractNumId="13" w15:restartNumberingAfterBreak="0">
     <w:nsid w:val="358442ED"/>
     <w:multiLevelType w:val="multilevel"/>
     <w:tmpl w:val="71CE6B38"/>
@@ -7887,7 +8564,7 @@
       </w:rPr>
     </w:lvl>
   </w:abstractNum>
-  <w:abstractNum w:abstractNumId="12" w15:restartNumberingAfterBreak="0">
+  <w:abstractNum w:abstractNumId="14" w15:restartNumberingAfterBreak="0">
     <w:nsid w:val="5242076D"/>
     <w:multiLevelType w:val="multilevel"/>
     <w:tmpl w:val="25BAB816"/>
@@ -8000,7 +8677,305 @@
       </w:pPr>
     </w:lvl>
   </w:abstractNum>
-  <w:abstractNum w:abstractNumId="13" w15:restartNumberingAfterBreak="0">
+  <w:abstractNum w:abstractNumId="15" w15:restartNumberingAfterBreak="0">
+    <w:nsid w:val="52677012"/>
+    <w:multiLevelType w:val="multilevel"/>
+    <w:tmpl w:val="88E405B2"/>
+    <w:lvl w:ilvl="0">
+      <w:start w:val="1"/>
+      <w:numFmt w:val="bullet"/>
+      <w:lvlText w:val=""/>
+      <w:lvlJc w:val="left"/>
+      <w:pPr>
+        <w:tabs>
+          <w:tab w:val="num" w:pos="720"/>
+        </w:tabs>
+        <w:ind w:left="720" w:hanging="360"/>
+      </w:pPr>
+      <w:rPr>
+        <w:rFonts w:ascii="Symbol" w:hAnsi="Symbol" w:hint="default"/>
+        <w:sz w:val="20"/>
+      </w:rPr>
+    </w:lvl>
+    <w:lvl w:ilvl="1" w:tentative="1">
+      <w:start w:val="1"/>
+      <w:numFmt w:val="bullet"/>
+      <w:lvlText w:val="o"/>
+      <w:lvlJc w:val="left"/>
+      <w:pPr>
+        <w:tabs>
+          <w:tab w:val="num" w:pos="1440"/>
+        </w:tabs>
+        <w:ind w:left="1440" w:hanging="360"/>
+      </w:pPr>
+      <w:rPr>
+        <w:rFonts w:ascii="Courier New" w:hAnsi="Courier New" w:hint="default"/>
+        <w:sz w:val="20"/>
+      </w:rPr>
+    </w:lvl>
+    <w:lvl w:ilvl="2" w:tentative="1">
+      <w:start w:val="1"/>
+      <w:numFmt w:val="bullet"/>
+      <w:lvlText w:val=""/>
+      <w:lvlJc w:val="left"/>
+      <w:pPr>
+        <w:tabs>
+          <w:tab w:val="num" w:pos="2160"/>
+        </w:tabs>
+        <w:ind w:left="2160" w:hanging="360"/>
+      </w:pPr>
+      <w:rPr>
+        <w:rFonts w:ascii="Wingdings" w:hAnsi="Wingdings" w:hint="default"/>
+        <w:sz w:val="20"/>
+      </w:rPr>
+    </w:lvl>
+    <w:lvl w:ilvl="3" w:tentative="1">
+      <w:start w:val="1"/>
+      <w:numFmt w:val="bullet"/>
+      <w:lvlText w:val=""/>
+      <w:lvlJc w:val="left"/>
+      <w:pPr>
+        <w:tabs>
+          <w:tab w:val="num" w:pos="2880"/>
+        </w:tabs>
+        <w:ind w:left="2880" w:hanging="360"/>
+      </w:pPr>
+      <w:rPr>
+        <w:rFonts w:ascii="Wingdings" w:hAnsi="Wingdings" w:hint="default"/>
+        <w:sz w:val="20"/>
+      </w:rPr>
+    </w:lvl>
+    <w:lvl w:ilvl="4" w:tentative="1">
+      <w:start w:val="1"/>
+      <w:numFmt w:val="bullet"/>
+      <w:lvlText w:val=""/>
+      <w:lvlJc w:val="left"/>
+      <w:pPr>
+        <w:tabs>
+          <w:tab w:val="num" w:pos="3600"/>
+        </w:tabs>
+        <w:ind w:left="3600" w:hanging="360"/>
+      </w:pPr>
+      <w:rPr>
+        <w:rFonts w:ascii="Wingdings" w:hAnsi="Wingdings" w:hint="default"/>
+        <w:sz w:val="20"/>
+      </w:rPr>
+    </w:lvl>
+    <w:lvl w:ilvl="5" w:tentative="1">
+      <w:start w:val="1"/>
+      <w:numFmt w:val="bullet"/>
+      <w:lvlText w:val=""/>
+      <w:lvlJc w:val="left"/>
+      <w:pPr>
+        <w:tabs>
+          <w:tab w:val="num" w:pos="4320"/>
+        </w:tabs>
+        <w:ind w:left="4320" w:hanging="360"/>
+      </w:pPr>
+      <w:rPr>
+        <w:rFonts w:ascii="Wingdings" w:hAnsi="Wingdings" w:hint="default"/>
+        <w:sz w:val="20"/>
+      </w:rPr>
+    </w:lvl>
+    <w:lvl w:ilvl="6" w:tentative="1">
+      <w:start w:val="1"/>
+      <w:numFmt w:val="bullet"/>
+      <w:lvlText w:val=""/>
+      <w:lvlJc w:val="left"/>
+      <w:pPr>
+        <w:tabs>
+          <w:tab w:val="num" w:pos="5040"/>
+        </w:tabs>
+        <w:ind w:left="5040" w:hanging="360"/>
+      </w:pPr>
+      <w:rPr>
+        <w:rFonts w:ascii="Wingdings" w:hAnsi="Wingdings" w:hint="default"/>
+        <w:sz w:val="20"/>
+      </w:rPr>
+    </w:lvl>
+    <w:lvl w:ilvl="7" w:tentative="1">
+      <w:start w:val="1"/>
+      <w:numFmt w:val="bullet"/>
+      <w:lvlText w:val=""/>
+      <w:lvlJc w:val="left"/>
+      <w:pPr>
+        <w:tabs>
+          <w:tab w:val="num" w:pos="5760"/>
+        </w:tabs>
+        <w:ind w:left="5760" w:hanging="360"/>
+      </w:pPr>
+      <w:rPr>
+        <w:rFonts w:ascii="Wingdings" w:hAnsi="Wingdings" w:hint="default"/>
+        <w:sz w:val="20"/>
+      </w:rPr>
+    </w:lvl>
+    <w:lvl w:ilvl="8" w:tentative="1">
+      <w:start w:val="1"/>
+      <w:numFmt w:val="bullet"/>
+      <w:lvlText w:val=""/>
+      <w:lvlJc w:val="left"/>
+      <w:pPr>
+        <w:tabs>
+          <w:tab w:val="num" w:pos="6480"/>
+        </w:tabs>
+        <w:ind w:left="6480" w:hanging="360"/>
+      </w:pPr>
+      <w:rPr>
+        <w:rFonts w:ascii="Wingdings" w:hAnsi="Wingdings" w:hint="default"/>
+        <w:sz w:val="20"/>
+      </w:rPr>
+    </w:lvl>
+  </w:abstractNum>
+  <w:abstractNum w:abstractNumId="16" w15:restartNumberingAfterBreak="0">
+    <w:nsid w:val="583A64C0"/>
+    <w:multiLevelType w:val="multilevel"/>
+    <w:tmpl w:val="CA28F2D4"/>
+    <w:lvl w:ilvl="0">
+      <w:start w:val="1"/>
+      <w:numFmt w:val="bullet"/>
+      <w:lvlText w:val=""/>
+      <w:lvlJc w:val="left"/>
+      <w:pPr>
+        <w:tabs>
+          <w:tab w:val="num" w:pos="720"/>
+        </w:tabs>
+        <w:ind w:left="720" w:hanging="360"/>
+      </w:pPr>
+      <w:rPr>
+        <w:rFonts w:ascii="Symbol" w:hAnsi="Symbol" w:hint="default"/>
+        <w:sz w:val="20"/>
+      </w:rPr>
+    </w:lvl>
+    <w:lvl w:ilvl="1" w:tentative="1">
+      <w:start w:val="1"/>
+      <w:numFmt w:val="bullet"/>
+      <w:lvlText w:val="o"/>
+      <w:lvlJc w:val="left"/>
+      <w:pPr>
+        <w:tabs>
+          <w:tab w:val="num" w:pos="1440"/>
+        </w:tabs>
+        <w:ind w:left="1440" w:hanging="360"/>
+      </w:pPr>
+      <w:rPr>
+        <w:rFonts w:ascii="Courier New" w:hAnsi="Courier New" w:hint="default"/>
+        <w:sz w:val="20"/>
+      </w:rPr>
+    </w:lvl>
+    <w:lvl w:ilvl="2" w:tentative="1">
+      <w:start w:val="1"/>
+      <w:numFmt w:val="bullet"/>
+      <w:lvlText w:val=""/>
+      <w:lvlJc w:val="left"/>
+      <w:pPr>
+        <w:tabs>
+          <w:tab w:val="num" w:pos="2160"/>
+        </w:tabs>
+        <w:ind w:left="2160" w:hanging="360"/>
+      </w:pPr>
+      <w:rPr>
+        <w:rFonts w:ascii="Wingdings" w:hAnsi="Wingdings" w:hint="default"/>
+        <w:sz w:val="20"/>
+      </w:rPr>
+    </w:lvl>
+    <w:lvl w:ilvl="3" w:tentative="1">
+      <w:start w:val="1"/>
+      <w:numFmt w:val="bullet"/>
+      <w:lvlText w:val=""/>
+      <w:lvlJc w:val="left"/>
+      <w:pPr>
+        <w:tabs>
+          <w:tab w:val="num" w:pos="2880"/>
+        </w:tabs>
+        <w:ind w:left="2880" w:hanging="360"/>
+      </w:pPr>
+      <w:rPr>
+        <w:rFonts w:ascii="Wingdings" w:hAnsi="Wingdings" w:hint="default"/>
+        <w:sz w:val="20"/>
+      </w:rPr>
+    </w:lvl>
+    <w:lvl w:ilvl="4" w:tentative="1">
+      <w:start w:val="1"/>
+      <w:numFmt w:val="bullet"/>
+      <w:lvlText w:val=""/>
+      <w:lvlJc w:val="left"/>
+      <w:pPr>
+        <w:tabs>
+          <w:tab w:val="num" w:pos="3600"/>
+        </w:tabs>
+        <w:ind w:left="3600" w:hanging="360"/>
+      </w:pPr>
+      <w:rPr>
+        <w:rFonts w:ascii="Wingdings" w:hAnsi="Wingdings" w:hint="default"/>
+        <w:sz w:val="20"/>
+      </w:rPr>
+    </w:lvl>
+    <w:lvl w:ilvl="5" w:tentative="1">
+      <w:start w:val="1"/>
+      <w:numFmt w:val="bullet"/>
+      <w:lvlText w:val=""/>
+      <w:lvlJc w:val="left"/>
+      <w:pPr>
+        <w:tabs>
+          <w:tab w:val="num" w:pos="4320"/>
+        </w:tabs>
+        <w:ind w:left="4320" w:hanging="360"/>
+      </w:pPr>
+      <w:rPr>
+        <w:rFonts w:ascii="Wingdings" w:hAnsi="Wingdings" w:hint="default"/>
+        <w:sz w:val="20"/>
+      </w:rPr>
+    </w:lvl>
+    <w:lvl w:ilvl="6" w:tentative="1">
+      <w:start w:val="1"/>
+      <w:numFmt w:val="bullet"/>
+      <w:lvlText w:val=""/>
+      <w:lvlJc w:val="left"/>
+      <w:pPr>
+        <w:tabs>
+          <w:tab w:val="num" w:pos="5040"/>
+        </w:tabs>
+        <w:ind w:left="5040" w:hanging="360"/>
+      </w:pPr>
+      <w:rPr>
+        <w:rFonts w:ascii="Wingdings" w:hAnsi="Wingdings" w:hint="default"/>
+        <w:sz w:val="20"/>
+      </w:rPr>
+    </w:lvl>
+    <w:lvl w:ilvl="7" w:tentative="1">
+      <w:start w:val="1"/>
+      <w:numFmt w:val="bullet"/>
+      <w:lvlText w:val=""/>
+      <w:lvlJc w:val="left"/>
+      <w:pPr>
+        <w:tabs>
+          <w:tab w:val="num" w:pos="5760"/>
+        </w:tabs>
+        <w:ind w:left="5760" w:hanging="360"/>
+      </w:pPr>
+      <w:rPr>
+        <w:rFonts w:ascii="Wingdings" w:hAnsi="Wingdings" w:hint="default"/>
+        <w:sz w:val="20"/>
+      </w:rPr>
+    </w:lvl>
+    <w:lvl w:ilvl="8" w:tentative="1">
+      <w:start w:val="1"/>
+      <w:numFmt w:val="bullet"/>
+      <w:lvlText w:val=""/>
+      <w:lvlJc w:val="left"/>
+      <w:pPr>
+        <w:tabs>
+          <w:tab w:val="num" w:pos="6480"/>
+        </w:tabs>
+        <w:ind w:left="6480" w:hanging="360"/>
+      </w:pPr>
+      <w:rPr>
+        <w:rFonts w:ascii="Wingdings" w:hAnsi="Wingdings" w:hint="default"/>
+        <w:sz w:val="20"/>
+      </w:rPr>
+    </w:lvl>
+  </w:abstractNum>
+  <w:abstractNum w:abstractNumId="17" w15:restartNumberingAfterBreak="0">
     <w:nsid w:val="58A50085"/>
     <w:multiLevelType w:val="hybridMultilevel"/>
     <w:tmpl w:val="4B94DADA"/>
@@ -8113,7 +9088,7 @@
       </w:rPr>
     </w:lvl>
   </w:abstractNum>
-  <w:abstractNum w:abstractNumId="14" w15:restartNumberingAfterBreak="0">
+  <w:abstractNum w:abstractNumId="18" w15:restartNumberingAfterBreak="0">
     <w:nsid w:val="5B3304E1"/>
     <w:multiLevelType w:val="multilevel"/>
     <w:tmpl w:val="A4D27E28"/>
@@ -8262,7 +9237,7 @@
       </w:rPr>
     </w:lvl>
   </w:abstractNum>
-  <w:abstractNum w:abstractNumId="15" w15:restartNumberingAfterBreak="0">
+  <w:abstractNum w:abstractNumId="19" w15:restartNumberingAfterBreak="0">
     <w:nsid w:val="60364217"/>
     <w:multiLevelType w:val="multilevel"/>
     <w:tmpl w:val="4D006914"/>
@@ -8379,7 +9354,156 @@
       </w:pPr>
     </w:lvl>
   </w:abstractNum>
-  <w:abstractNum w:abstractNumId="16" w15:restartNumberingAfterBreak="0">
+  <w:abstractNum w:abstractNumId="20" w15:restartNumberingAfterBreak="0">
+    <w:nsid w:val="640E3229"/>
+    <w:multiLevelType w:val="multilevel"/>
+    <w:tmpl w:val="1ABE3EC4"/>
+    <w:lvl w:ilvl="0">
+      <w:start w:val="1"/>
+      <w:numFmt w:val="bullet"/>
+      <w:lvlText w:val=""/>
+      <w:lvlJc w:val="left"/>
+      <w:pPr>
+        <w:tabs>
+          <w:tab w:val="num" w:pos="720"/>
+        </w:tabs>
+        <w:ind w:left="720" w:hanging="360"/>
+      </w:pPr>
+      <w:rPr>
+        <w:rFonts w:ascii="Symbol" w:hAnsi="Symbol" w:hint="default"/>
+        <w:sz w:val="20"/>
+      </w:rPr>
+    </w:lvl>
+    <w:lvl w:ilvl="1">
+      <w:start w:val="1"/>
+      <w:numFmt w:val="bullet"/>
+      <w:lvlText w:val="o"/>
+      <w:lvlJc w:val="left"/>
+      <w:pPr>
+        <w:tabs>
+          <w:tab w:val="num" w:pos="1440"/>
+        </w:tabs>
+        <w:ind w:left="1440" w:hanging="360"/>
+      </w:pPr>
+      <w:rPr>
+        <w:rFonts w:ascii="Courier New" w:hAnsi="Courier New" w:hint="default"/>
+        <w:sz w:val="20"/>
+      </w:rPr>
+    </w:lvl>
+    <w:lvl w:ilvl="2" w:tentative="1">
+      <w:start w:val="1"/>
+      <w:numFmt w:val="bullet"/>
+      <w:lvlText w:val=""/>
+      <w:lvlJc w:val="left"/>
+      <w:pPr>
+        <w:tabs>
+          <w:tab w:val="num" w:pos="2160"/>
+        </w:tabs>
+        <w:ind w:left="2160" w:hanging="360"/>
+      </w:pPr>
+      <w:rPr>
+        <w:rFonts w:ascii="Wingdings" w:hAnsi="Wingdings" w:hint="default"/>
+        <w:sz w:val="20"/>
+      </w:rPr>
+    </w:lvl>
+    <w:lvl w:ilvl="3" w:tentative="1">
+      <w:start w:val="1"/>
+      <w:numFmt w:val="bullet"/>
+      <w:lvlText w:val=""/>
+      <w:lvlJc w:val="left"/>
+      <w:pPr>
+        <w:tabs>
+          <w:tab w:val="num" w:pos="2880"/>
+        </w:tabs>
+        <w:ind w:left="2880" w:hanging="360"/>
+      </w:pPr>
+      <w:rPr>
+        <w:rFonts w:ascii="Wingdings" w:hAnsi="Wingdings" w:hint="default"/>
+        <w:sz w:val="20"/>
+      </w:rPr>
+    </w:lvl>
+    <w:lvl w:ilvl="4" w:tentative="1">
+      <w:start w:val="1"/>
+      <w:numFmt w:val="bullet"/>
+      <w:lvlText w:val=""/>
+      <w:lvlJc w:val="left"/>
+      <w:pPr>
+        <w:tabs>
+          <w:tab w:val="num" w:pos="3600"/>
+        </w:tabs>
+        <w:ind w:left="3600" w:hanging="360"/>
+      </w:pPr>
+      <w:rPr>
+        <w:rFonts w:ascii="Wingdings" w:hAnsi="Wingdings" w:hint="default"/>
+        <w:sz w:val="20"/>
+      </w:rPr>
+    </w:lvl>
+    <w:lvl w:ilvl="5" w:tentative="1">
+      <w:start w:val="1"/>
+      <w:numFmt w:val="bullet"/>
+      <w:lvlText w:val=""/>
+      <w:lvlJc w:val="left"/>
+      <w:pPr>
+        <w:tabs>
+          <w:tab w:val="num" w:pos="4320"/>
+        </w:tabs>
+        <w:ind w:left="4320" w:hanging="360"/>
+      </w:pPr>
+      <w:rPr>
+        <w:rFonts w:ascii="Wingdings" w:hAnsi="Wingdings" w:hint="default"/>
+        <w:sz w:val="20"/>
+      </w:rPr>
+    </w:lvl>
+    <w:lvl w:ilvl="6" w:tentative="1">
+      <w:start w:val="1"/>
+      <w:numFmt w:val="bullet"/>
+      <w:lvlText w:val=""/>
+      <w:lvlJc w:val="left"/>
+      <w:pPr>
+        <w:tabs>
+          <w:tab w:val="num" w:pos="5040"/>
+        </w:tabs>
+        <w:ind w:left="5040" w:hanging="360"/>
+      </w:pPr>
+      <w:rPr>
+        <w:rFonts w:ascii="Wingdings" w:hAnsi="Wingdings" w:hint="default"/>
+        <w:sz w:val="20"/>
+      </w:rPr>
+    </w:lvl>
+    <w:lvl w:ilvl="7" w:tentative="1">
+      <w:start w:val="1"/>
+      <w:numFmt w:val="bullet"/>
+      <w:lvlText w:val=""/>
+      <w:lvlJc w:val="left"/>
+      <w:pPr>
+        <w:tabs>
+          <w:tab w:val="num" w:pos="5760"/>
+        </w:tabs>
+        <w:ind w:left="5760" w:hanging="360"/>
+      </w:pPr>
+      <w:rPr>
+        <w:rFonts w:ascii="Wingdings" w:hAnsi="Wingdings" w:hint="default"/>
+        <w:sz w:val="20"/>
+      </w:rPr>
+    </w:lvl>
+    <w:lvl w:ilvl="8" w:tentative="1">
+      <w:start w:val="1"/>
+      <w:numFmt w:val="bullet"/>
+      <w:lvlText w:val=""/>
+      <w:lvlJc w:val="left"/>
+      <w:pPr>
+        <w:tabs>
+          <w:tab w:val="num" w:pos="6480"/>
+        </w:tabs>
+        <w:ind w:left="6480" w:hanging="360"/>
+      </w:pPr>
+      <w:rPr>
+        <w:rFonts w:ascii="Wingdings" w:hAnsi="Wingdings" w:hint="default"/>
+        <w:sz w:val="20"/>
+      </w:rPr>
+    </w:lvl>
+  </w:abstractNum>
+  <w:abstractNum w:abstractNumId="21" w15:restartNumberingAfterBreak="0">
     <w:nsid w:val="68526059"/>
     <w:multiLevelType w:val="hybridMultilevel"/>
     <w:tmpl w:val="14E040EC"/>
@@ -8502,10 +9626,10 @@
     <w:abstractNumId w:val="8"/>
   </w:num>
   <w:num w:numId="4" w16cid:durableId="1502894541">
-    <w:abstractNumId w:val="12"/>
+    <w:abstractNumId w:val="14"/>
   </w:num>
   <w:num w:numId="5" w16cid:durableId="1167282519">
-    <w:abstractNumId w:val="15"/>
+    <w:abstractNumId w:val="19"/>
   </w:num>
   <w:num w:numId="6" w16cid:durableId="1768689394">
     <w:abstractNumId w:val="2"/>
@@ -8517,7 +9641,7 @@
     <w:abstractNumId w:val="3"/>
   </w:num>
   <w:num w:numId="9" w16cid:durableId="1483891378">
-    <w:abstractNumId w:val="9"/>
+    <w:abstractNumId w:val="11"/>
   </w:num>
   <w:num w:numId="10" w16cid:durableId="232736864">
     <w:abstractNumId w:val="1"/>
@@ -8526,22 +9650,37 @@
     <w:abstractNumId w:val="5"/>
   </w:num>
   <w:num w:numId="12" w16cid:durableId="474493445">
-    <w:abstractNumId w:val="14"/>
+    <w:abstractNumId w:val="18"/>
   </w:num>
   <w:num w:numId="13" w16cid:durableId="1484273175">
-    <w:abstractNumId w:val="11"/>
+    <w:abstractNumId w:val="13"/>
   </w:num>
   <w:num w:numId="14" w16cid:durableId="23874354">
     <w:abstractNumId w:val="4"/>
   </w:num>
   <w:num w:numId="15" w16cid:durableId="1242178896">
+    <w:abstractNumId w:val="12"/>
+  </w:num>
+  <w:num w:numId="16" w16cid:durableId="1062946422">
+    <w:abstractNumId w:val="21"/>
+  </w:num>
+  <w:num w:numId="17" w16cid:durableId="1713580256">
+    <w:abstractNumId w:val="17"/>
+  </w:num>
+  <w:num w:numId="18" w16cid:durableId="587736751">
     <w:abstractNumId w:val="10"/>
   </w:num>
-  <w:num w:numId="16" w16cid:durableId="1062946422">
+  <w:num w:numId="19" w16cid:durableId="1695766399">
+    <w:abstractNumId w:val="15"/>
+  </w:num>
+  <w:num w:numId="20" w16cid:durableId="643849512">
+    <w:abstractNumId w:val="20"/>
+  </w:num>
+  <w:num w:numId="21" w16cid:durableId="796222143">
     <w:abstractNumId w:val="16"/>
   </w:num>
-  <w:num w:numId="17" w16cid:durableId="1713580256">
-    <w:abstractNumId w:val="13"/>
+  <w:num w:numId="22" w16cid:durableId="335886152">
+    <w:abstractNumId w:val="9"/>
   </w:num>
 </w:numbering>
 </file>
@@ -8553,9 +9692,6 @@
   </w15:person>
   <w15:person w15:author="Gludovátz Attila [2]">
     <w15:presenceInfo w15:providerId="AD" w15:userId="S::gla@INF.ELTE.HU::651689be-3049-4e04-b983-d0a2a85f9fdd"/>
-  </w15:person>
-  <w15:person w15:author="Németh Gábor Árpád Dr.">
-    <w15:presenceInfo w15:providerId="AD" w15:userId="S::nga@INF.ELTE.HU::5addd491-0020-4a19-8337-cadfca835fcf"/>
   </w15:person>
 </w15:people>
 </file>
@@ -9986,6 +11122,12 @@
 </file>
 
 <file path=customXml/item1.xml><?xml version="1.0" encoding="utf-8"?>
+<p:properties xmlns:p="http://schemas.microsoft.com/office/2006/metadata/properties" xmlns:xsi="http://www.w3.org/2001/XMLSchema-instance" xmlns:pc="http://schemas.microsoft.com/office/infopath/2007/PartnerControls">
+  <documentManagement/>
+</p:properties>
+</file>
+
+<file path=customXml/item2.xml><?xml version="1.0" encoding="utf-8"?>
 <ct:contentTypeSchema xmlns:ct="http://schemas.microsoft.com/office/2006/metadata/contentType" xmlns:ma="http://schemas.microsoft.com/office/2006/metadata/properties/metaAttributes" ct:_="" ma:_="" ma:contentTypeName="Dokumentum" ma:contentTypeID="0x010100A590D078B83FEA45BBAFFB04259FEBAB" ma:contentTypeVersion="8" ma:contentTypeDescription="Új dokumentum létrehozása." ma:contentTypeScope="" ma:versionID="acae943def7eaea24bdacdd2c6e66c89">
   <xsd:schema xmlns:xsd="http://www.w3.org/2001/XMLSchema" xmlns:xs="http://www.w3.org/2001/XMLSchema" xmlns:p="http://schemas.microsoft.com/office/2006/metadata/properties" xmlns:ns2="7568d09e-8509-46e6-b8b3-339ec79ce447" targetNamespace="http://schemas.microsoft.com/office/2006/metadata/properties" ma:root="true" ma:fieldsID="2b65d06342254fd5065e232509cd92d0" ns2:_="">
     <xsd:import namespace="7568d09e-8509-46e6-b8b3-339ec79ce447"/>
@@ -10153,13 +11295,11 @@
 </ct:contentTypeSchema>
 </file>
 
-<file path=customXml/item2.xml><?xml version="1.0" encoding="utf-8"?>
-<p:properties xmlns:p="http://schemas.microsoft.com/office/2006/metadata/properties" xmlns:xsi="http://www.w3.org/2001/XMLSchema-instance" xmlns:pc="http://schemas.microsoft.com/office/infopath/2007/PartnerControls">
-  <documentManagement/>
-</p:properties>
+<file path=customXml/item3.xml><?xml version="1.0" encoding="utf-8"?>
+<b:Sources xmlns:b="http://schemas.openxmlformats.org/officeDocument/2006/bibliography" xmlns="http://schemas.openxmlformats.org/officeDocument/2006/bibliography" SelectedStyle="\APASixthEditionOfficeOnline.xsl" StyleName="APA" Version="6"/>
 </file>
 
-<file path=customXml/item3.xml><?xml version="1.0" encoding="utf-8"?>
+<file path=customXml/item4.xml><?xml version="1.0" encoding="utf-8"?>
 <?mso-contentType ?>
 <FormTemplates xmlns="http://schemas.microsoft.com/sharepoint/v3/contenttype/forms">
   <Display>DocumentLibraryForm</Display>
@@ -10168,11 +11308,16 @@
 </FormTemplates>
 </file>
 
-<file path=customXml/item4.xml><?xml version="1.0" encoding="utf-8"?>
-<b:Sources xmlns:b="http://schemas.openxmlformats.org/officeDocument/2006/bibliography" xmlns="http://schemas.openxmlformats.org/officeDocument/2006/bibliography" SelectedStyle="\APASixthEditionOfficeOnline.xsl" StyleName="APA" Version="6"/>
+<file path=customXml/itemProps1.xml><?xml version="1.0" encoding="utf-8"?>
+<ds:datastoreItem xmlns:ds="http://schemas.openxmlformats.org/officeDocument/2006/customXml" ds:itemID="{339093BF-B95B-4090-BF26-45A2B7E2F8D0}">
+  <ds:schemaRefs>
+    <ds:schemaRef ds:uri="http://schemas.microsoft.com/office/2006/metadata/properties"/>
+    <ds:schemaRef ds:uri="http://schemas.microsoft.com/office/infopath/2007/PartnerControls"/>
+  </ds:schemaRefs>
+</ds:datastoreItem>
 </file>
 
-<file path=customXml/itemProps1.xml><?xml version="1.0" encoding="utf-8"?>
+<file path=customXml/itemProps2.xml><?xml version="1.0" encoding="utf-8"?>
 <ds:datastoreItem xmlns:ds="http://schemas.openxmlformats.org/officeDocument/2006/customXml" ds:itemID="{21D857B1-4769-45E2-9DC9-5A49778E7EB8}">
   <ds:schemaRefs>
     <ds:schemaRef ds:uri="http://schemas.microsoft.com/office/2006/metadata/contentType"/>
@@ -10190,27 +11335,18 @@
 </ds:datastoreItem>
 </file>
 
-<file path=customXml/itemProps2.xml><?xml version="1.0" encoding="utf-8"?>
-<ds:datastoreItem xmlns:ds="http://schemas.openxmlformats.org/officeDocument/2006/customXml" ds:itemID="{339093BF-B95B-4090-BF26-45A2B7E2F8D0}">
+<file path=customXml/itemProps3.xml><?xml version="1.0" encoding="utf-8"?>
+<ds:datastoreItem xmlns:ds="http://schemas.openxmlformats.org/officeDocument/2006/customXml" ds:itemID="{6B3FEDCC-B8FE-413E-8525-5B13FACA638A}">
   <ds:schemaRefs>
-    <ds:schemaRef ds:uri="http://schemas.microsoft.com/office/2006/metadata/properties"/>
-    <ds:schemaRef ds:uri="http://schemas.microsoft.com/office/infopath/2007/PartnerControls"/>
+    <ds:schemaRef ds:uri="http://schemas.openxmlformats.org/officeDocument/2006/bibliography"/>
   </ds:schemaRefs>
 </ds:datastoreItem>
 </file>
 
-<file path=customXml/itemProps3.xml><?xml version="1.0" encoding="utf-8"?>
+<file path=customXml/itemProps4.xml><?xml version="1.0" encoding="utf-8"?>
 <ds:datastoreItem xmlns:ds="http://schemas.openxmlformats.org/officeDocument/2006/customXml" ds:itemID="{E5CCDD64-2F53-481E-829C-B985411D85BB}">
   <ds:schemaRefs>
     <ds:schemaRef ds:uri="http://schemas.microsoft.com/sharepoint/v3/contenttype/forms"/>
   </ds:schemaRefs>
 </ds:datastoreItem>
-</file>
-
-<file path=customXml/itemProps4.xml><?xml version="1.0" encoding="utf-8"?>
-<ds:datastoreItem xmlns:ds="http://schemas.openxmlformats.org/officeDocument/2006/customXml" ds:itemID="{6B3FEDCC-B8FE-413E-8525-5B13FACA638A}">
-  <ds:schemaRefs>
-    <ds:schemaRef ds:uri="http://schemas.openxmlformats.org/officeDocument/2006/bibliography"/>
-  </ds:schemaRefs>
-</ds:datastoreItem>
 </file>
</xml_diff>

<commit_message>
bovitve 4 szemelyre fannival :)
</commit_message>
<xml_diff>
--- a/Arcfelismerés resnet.docx
+++ b/Arcfelismerés resnet.docx
@@ -1928,126 +1928,13 @@
     </w:p>
     <w:p>
       <w:r>
-        <w:rPr>
-          <w:i/>
-          <w:iCs/>
-        </w:rPr>
-        <w:t xml:space="preserve">A szakdolgozat célja egy arcfelismerő rendszer megvalósítása Python programozási nyelven, amely az </w:t>
-      </w:r>
-      <w:proofErr w:type="spellStart"/>
-      <w:r>
-        <w:rPr>
-          <w:i/>
-          <w:iCs/>
-        </w:rPr>
-        <w:t>OpenCV</w:t>
-      </w:r>
-      <w:proofErr w:type="spellEnd"/>
-      <w:r>
-        <w:rPr>
-          <w:i/>
-          <w:iCs/>
-        </w:rPr>
-        <w:t xml:space="preserve"> könyvtárat</w:t>
-      </w:r>
-      <w:r>
-        <w:rPr>
-          <w:i/>
-          <w:iCs/>
-        </w:rPr>
-        <w:t xml:space="preserve"> </w:t>
-      </w:r>
-      <w:r>
-        <w:rPr>
-          <w:i/>
-          <w:iCs/>
-        </w:rPr>
-        <w:t xml:space="preserve">használja az arcok detektálására, és a </w:t>
-      </w:r>
-      <w:proofErr w:type="spellStart"/>
-      <w:r>
-        <w:rPr>
-          <w:i/>
-          <w:iCs/>
-        </w:rPr>
-        <w:t>TensorFlow</w:t>
-      </w:r>
-      <w:proofErr w:type="spellEnd"/>
-      <w:r>
-        <w:rPr>
-          <w:i/>
-          <w:iCs/>
-        </w:rPr>
-        <w:t xml:space="preserve"> vagy </w:t>
-      </w:r>
-      <w:proofErr w:type="spellStart"/>
-      <w:r>
-        <w:rPr>
-          <w:i/>
-          <w:iCs/>
-        </w:rPr>
-        <w:t>PyTorch</w:t>
-      </w:r>
-      <w:proofErr w:type="spellEnd"/>
-      <w:r>
-        <w:rPr>
-          <w:i/>
-          <w:iCs/>
-        </w:rPr>
-        <w:t xml:space="preserve"> könyvtárakat az arcfelismerés finomítására és </w:t>
-      </w:r>
-      <w:proofErr w:type="spellStart"/>
-      <w:r>
-        <w:rPr>
-          <w:i/>
-          <w:iCs/>
-        </w:rPr>
-        <w:t>deeplearning</w:t>
-      </w:r>
-      <w:proofErr w:type="spellEnd"/>
-      <w:r>
-        <w:rPr>
-          <w:i/>
-          <w:iCs/>
-        </w:rPr>
-        <w:t xml:space="preserve"> </w:t>
-      </w:r>
-      <w:r>
-        <w:rPr>
-          <w:i/>
-          <w:iCs/>
-        </w:rPr>
-        <w:t xml:space="preserve">algoritmusok integrálására. A dolgozat keretein belül vizsgálom az </w:t>
-      </w:r>
-      <w:proofErr w:type="spellStart"/>
-      <w:r>
-        <w:rPr>
-          <w:i/>
-          <w:iCs/>
-        </w:rPr>
-        <w:t>OpenCV</w:t>
-      </w:r>
-      <w:proofErr w:type="spellEnd"/>
-      <w:r>
-        <w:rPr>
-          <w:i/>
-          <w:iCs/>
-        </w:rPr>
-        <w:t xml:space="preserve"> hatékonyságát, továbbá implementálok fejlettebb</w:t>
-      </w:r>
-      <w:r>
-        <w:rPr>
-          <w:i/>
-          <w:iCs/>
-        </w:rPr>
-        <w:t xml:space="preserve"> </w:t>
-      </w:r>
-      <w:r>
-        <w:rPr>
-          <w:i/>
-          <w:iCs/>
-        </w:rPr>
-        <w:t>megoldásokat, amelyek gépi tanulást használnak a feladat további optimalizálására.</w:t>
+        <w:t xml:space="preserve">A szakdolgozat célja </w:t>
+      </w:r>
+      <w:r>
+        <w:t>egy arcfelismerő rendszer megvalósítása</w:t>
+      </w:r>
+      <w:r>
+        <w:t xml:space="preserve"> Python programozási nyelven, amely az OpenCV könyvtárat használja az arcok detektálására, és a TensorFlow vagy PyTorch könyvtárakat az arcfelismerés finomítására és deeplearning algoritmusok integrálására. A dolgozat keretein belül vizsgálom az OpenCV hatékonyságát, továbbá implementálok fejlettebb megoldásokat, amelyek gépi tanulást használnak a feladat további optimalizálására.</w:t>
       </w:r>
     </w:p>
     <w:p>
@@ -3914,50 +3801,27 @@
           <w:bCs/>
         </w:rPr>
       </w:pPr>
-      <w:proofErr w:type="spellStart"/>
-      <w:r>
-        <w:rPr>
-          <w:b/>
-          <w:bCs/>
-        </w:rPr>
-        <w:t>Anchor</w:t>
-      </w:r>
-      <w:proofErr w:type="spellEnd"/>
-      <w:r>
-        <w:rPr>
-          <w:b/>
-          <w:bCs/>
-        </w:rPr>
-        <w:t xml:space="preserve"> képek: </w:t>
-      </w:r>
-      <w:r>
-        <w:t xml:space="preserve">Egy aktuális </w:t>
-      </w:r>
-      <w:proofErr w:type="spellStart"/>
-      <w:r>
-        <w:t>anchor</w:t>
-      </w:r>
-      <w:proofErr w:type="spellEnd"/>
-      <w:r>
-        <w:t xml:space="preserve"> kép mindig frissül, valamint van egy külön "</w:t>
-      </w:r>
-      <w:proofErr w:type="spellStart"/>
-      <w:r>
-        <w:t>anchor</w:t>
-      </w:r>
-      <w:proofErr w:type="spellEnd"/>
-      <w:r>
-        <w:t>" mappa (</w:t>
-      </w:r>
-      <w:r>
-        <w:rPr>
-          <w:b/>
-          <w:bCs/>
-        </w:rPr>
-        <w:t>337</w:t>
-      </w:r>
-      <w:r>
-        <w:t xml:space="preserve"> elemmel) amelyben a pozitív képekhez hasonló arcképeim vannak.</w:t>
+      <w:r>
+        <w:rPr>
+          <w:b/>
+          <w:bCs/>
+        </w:rPr>
+        <w:t>Anchor képek</w:t>
+      </w:r>
+      <w:r>
+        <w:t xml:space="preserve">: Egy aktuális anchor kép mindig frissül, </w:t>
+      </w:r>
+      <w:r>
+        <w:t>amelyet a modell</w:t>
+      </w:r>
+      <w:r>
+        <w:t xml:space="preserve"> </w:t>
+      </w:r>
+      <w:r>
+        <w:t>klasszifikációhoz</w:t>
+      </w:r>
+      <w:r>
+        <w:t xml:space="preserve"> lehet használni.</w:t>
       </w:r>
     </w:p>
     <w:p>
@@ -3971,27 +3835,41 @@
         <w:rPr>
           <w:b/>
           <w:bCs/>
-        </w:rPr>
-      </w:pPr>
-      <w:r>
-        <w:rPr>
-          <w:b/>
-          <w:bCs/>
-        </w:rPr>
-        <w:t xml:space="preserve">Pozitív képek: </w:t>
-      </w:r>
-      <w:r>
-        <w:t xml:space="preserve">A kamerával készített </w:t>
-      </w:r>
-      <w:r>
-        <w:rPr>
-          <w:b/>
-          <w:bCs/>
-        </w:rPr>
-        <w:t>389</w:t>
-      </w:r>
-      <w:r>
-        <w:t xml:space="preserve"> elemű pozitív mappa tartalmazza az adott személy arcait (jelen esetben az enyémet) különböző helyzetekben.</w:t>
+          <w:highlight w:val="yellow"/>
+        </w:rPr>
+      </w:pPr>
+      <w:proofErr w:type="spellStart"/>
+      <w:r>
+        <w:rPr>
+          <w:b/>
+          <w:bCs/>
+        </w:rPr>
+        <w:t>Employees</w:t>
+      </w:r>
+      <w:proofErr w:type="spellEnd"/>
+      <w:r>
+        <w:rPr>
+          <w:b/>
+          <w:bCs/>
+        </w:rPr>
+        <w:t xml:space="preserve"> képek:</w:t>
+      </w:r>
+      <w:r>
+        <w:t xml:space="preserve"> A kamerával készített </w:t>
+      </w:r>
+      <w:proofErr w:type="spellStart"/>
+      <w:r>
+        <w:t>Employees</w:t>
+      </w:r>
+      <w:proofErr w:type="spellEnd"/>
+      <w:r>
+        <w:t xml:space="preserve"> mappa </w:t>
+      </w:r>
+      <w:r>
+        <w:t xml:space="preserve">tartalmazza az adott személyek (apa, áron, hanna) arcait </w:t>
+      </w:r>
+      <w:r>
+        <w:t>különböző helyzetekben és személyenként külön mappában.</w:t>
       </w:r>
     </w:p>
     <w:p>
@@ -4008,36 +3886,6 @@
           <w:b/>
           <w:bCs/>
         </w:rPr>
-        <w:t xml:space="preserve">Apa mappa: </w:t>
-      </w:r>
-      <w:r>
-        <w:t xml:space="preserve">Egy alternatív mappa </w:t>
-      </w:r>
-      <w:r>
-        <w:rPr>
-          <w:b/>
-          <w:bCs/>
-        </w:rPr>
-        <w:t>439</w:t>
-      </w:r>
-      <w:r>
-        <w:t xml:space="preserve"> képpel, amely szükség esetén további arcokat tartalmazhat az edzéshez.</w:t>
-      </w:r>
-    </w:p>
-    <w:p>
-      <w:pPr>
-        <w:numPr>
-          <w:ilvl w:val="0"/>
-          <w:numId w:val="11"/>
-        </w:numPr>
-        <w:spacing w:after="160" w:line="259" w:lineRule="auto"/>
-        <w:jc w:val="left"/>
-      </w:pPr>
-      <w:r>
-        <w:rPr>
-          <w:b/>
-          <w:bCs/>
-        </w:rPr>
         <w:t xml:space="preserve">Negatív képek: </w:t>
       </w:r>
       <w:r>
@@ -4143,28 +3991,28 @@
           <w:b/>
           <w:bCs/>
         </w:rPr>
+        <w:t xml:space="preserve">2. </w:t>
+      </w:r>
+      <w:proofErr w:type="spellStart"/>
+      <w:r>
+        <w:rPr>
+          <w:b/>
+          <w:bCs/>
+        </w:rPr>
+        <w:t>ResNet</w:t>
+      </w:r>
+      <w:proofErr w:type="spellEnd"/>
+      <w:r>
+        <w:rPr>
+          <w:b/>
+          <w:bCs/>
+        </w:rPr>
+        <w:t>-alapú mélytanulási modell</w:t>
+      </w:r>
+    </w:p>
+    <w:p>
+      <w:r>
         <w:lastRenderedPageBreak/>
-        <w:t xml:space="preserve">2. </w:t>
-      </w:r>
-      <w:proofErr w:type="spellStart"/>
-      <w:r>
-        <w:rPr>
-          <w:b/>
-          <w:bCs/>
-        </w:rPr>
-        <w:t>ResNet</w:t>
-      </w:r>
-      <w:proofErr w:type="spellEnd"/>
-      <w:r>
-        <w:rPr>
-          <w:b/>
-          <w:bCs/>
-        </w:rPr>
-        <w:t>-alapú mélytanulási modell</w:t>
-      </w:r>
-    </w:p>
-    <w:p>
-      <w:r>
         <w:t xml:space="preserve">A </w:t>
       </w:r>
       <w:proofErr w:type="spellStart"/>
@@ -4726,7 +4574,7 @@
           <w:szCs w:val="24"/>
         </w:rPr>
         <w:pict w14:anchorId="64FF8BDE">
-          <v:rect id="_x0000_i1048" style="width:0;height:1.5pt" o:hralign="center" o:hrstd="t" o:hr="t" fillcolor="#a0a0a0" stroked="f"/>
+          <v:rect id="_x0000_i1026" style="width:0;height:1.5pt" o:hralign="center" o:hrstd="t" o:hr="t" fillcolor="#a0a0a0" stroked="f"/>
         </w:pict>
       </w:r>
     </w:p>
@@ -5163,23 +5011,14 @@
           <w:szCs w:val="24"/>
         </w:rPr>
       </w:pPr>
-      <w:proofErr w:type="spellStart"/>
-      <w:r>
-        <w:rPr>
-          <w:rFonts w:asciiTheme="majorHAnsi" w:eastAsiaTheme="majorEastAsia" w:hAnsiTheme="majorHAnsi" w:cstheme="majorBidi"/>
-          <w:b/>
-          <w:bCs/>
-          <w:szCs w:val="24"/>
-        </w:rPr>
-        <w:t>folder_link</w:t>
-      </w:r>
-      <w:proofErr w:type="spellEnd"/>
-      <w:r>
-        <w:rPr>
-          <w:rFonts w:asciiTheme="majorHAnsi" w:eastAsiaTheme="majorEastAsia" w:hAnsiTheme="majorHAnsi" w:cstheme="majorBidi"/>
-          <w:szCs w:val="24"/>
-        </w:rPr>
-        <w:t xml:space="preserve"> – A személyhez kapcsolódó egyedi mappa elérési útvonala.</w:t>
+      <w:r>
+        <w:t xml:space="preserve">folder_link – A személyhez kapcsolódó </w:t>
+      </w:r>
+      <w:r>
+        <w:t>egyedi mappa elérési útvonala (pl. data/train/apa)</w:t>
+      </w:r>
+      <w:r>
+        <w:t>.</w:t>
       </w:r>
     </w:p>
     <w:p>
@@ -5485,7 +5324,7 @@
           <w:szCs w:val="24"/>
         </w:rPr>
         <w:pict w14:anchorId="3AA5ADF9">
-          <v:rect id="_x0000_i1049" style="width:0;height:1.5pt" o:hralign="center" o:hrstd="t" o:hr="t" fillcolor="#a0a0a0" stroked="f"/>
+          <v:rect id="_x0000_i1027" style="width:0;height:1.5pt" o:hralign="center" o:hrstd="t" o:hr="t" fillcolor="#a0a0a0" stroked="f"/>
         </w:pict>
       </w:r>
     </w:p>
@@ -5692,8 +5531,10 @@
       <w:r>
         <w:rPr>
           <w:rFonts w:asciiTheme="majorHAnsi" w:eastAsiaTheme="majorEastAsia" w:hAnsiTheme="majorHAnsi" w:cstheme="majorBidi"/>
-          <w:szCs w:val="24"/>
-        </w:rPr>
+          <w:noProof/>
+          <w:szCs w:val="24"/>
+        </w:rPr>
+        <w:lastRenderedPageBreak/>
         <w:drawing>
           <wp:inline distT="0" distB="0" distL="0" distR="0" wp14:anchorId="003FCDEC" wp14:editId="4053DA57">
             <wp:extent cx="5759450" cy="1193165"/>
@@ -5745,7 +5586,6 @@
           <w:rFonts w:asciiTheme="majorHAnsi" w:eastAsiaTheme="majorEastAsia" w:hAnsiTheme="majorHAnsi" w:cstheme="majorBidi"/>
           <w:szCs w:val="24"/>
         </w:rPr>
-        <w:lastRenderedPageBreak/>
         <w:t xml:space="preserve">Ha nincs korábbi </w:t>
       </w:r>
       <w:proofErr w:type="spellStart"/>
@@ -5793,6 +5633,7 @@
       <w:r>
         <w:rPr>
           <w:rFonts w:asciiTheme="majorHAnsi" w:eastAsiaTheme="majorEastAsia" w:hAnsiTheme="majorHAnsi" w:cstheme="majorBidi"/>
+          <w:noProof/>
           <w:szCs w:val="24"/>
         </w:rPr>
         <w:drawing>
@@ -5953,6 +5794,7 @@
       <w:r>
         <w:rPr>
           <w:rFonts w:asciiTheme="majorHAnsi" w:eastAsiaTheme="majorEastAsia" w:hAnsiTheme="majorHAnsi" w:cstheme="majorBidi"/>
+          <w:noProof/>
           <w:szCs w:val="24"/>
         </w:rPr>
         <w:drawing>
@@ -6154,6 +5996,7 @@
           <w:bCs/>
           <w:szCs w:val="24"/>
         </w:rPr>
+        <w:lastRenderedPageBreak/>
         <w:t>4.4.2. Automatikus belépés és kilépés követése</w:t>
       </w:r>
     </w:p>
@@ -6271,7 +6114,6 @@
           <w:rFonts w:asciiTheme="majorHAnsi" w:eastAsiaTheme="majorEastAsia" w:hAnsiTheme="majorHAnsi" w:cstheme="majorBidi"/>
           <w:szCs w:val="24"/>
         </w:rPr>
-        <w:lastRenderedPageBreak/>
         <w:t xml:space="preserve">Ha a személy már </w:t>
       </w:r>
       <w:r>
@@ -10336,6 +10178,7 @@
   <w:style w:type="character" w:default="1" w:styleId="Bekezdsalapbettpusa">
     <w:name w:val="Default Paragraph Font"/>
     <w:uiPriority w:val="1"/>
+    <w:semiHidden/>
     <w:unhideWhenUsed/>
   </w:style>
   <w:style w:type="table" w:default="1" w:styleId="Normltblzat">
@@ -11122,12 +10965,6 @@
 </file>
 
 <file path=customXml/item1.xml><?xml version="1.0" encoding="utf-8"?>
-<p:properties xmlns:p="http://schemas.microsoft.com/office/2006/metadata/properties" xmlns:xsi="http://www.w3.org/2001/XMLSchema-instance" xmlns:pc="http://schemas.microsoft.com/office/infopath/2007/PartnerControls">
-  <documentManagement/>
-</p:properties>
-</file>
-
-<file path=customXml/item2.xml><?xml version="1.0" encoding="utf-8"?>
 <ct:contentTypeSchema xmlns:ct="http://schemas.microsoft.com/office/2006/metadata/contentType" xmlns:ma="http://schemas.microsoft.com/office/2006/metadata/properties/metaAttributes" ct:_="" ma:_="" ma:contentTypeName="Dokumentum" ma:contentTypeID="0x010100A590D078B83FEA45BBAFFB04259FEBAB" ma:contentTypeVersion="8" ma:contentTypeDescription="Új dokumentum létrehozása." ma:contentTypeScope="" ma:versionID="acae943def7eaea24bdacdd2c6e66c89">
   <xsd:schema xmlns:xsd="http://www.w3.org/2001/XMLSchema" xmlns:xs="http://www.w3.org/2001/XMLSchema" xmlns:p="http://schemas.microsoft.com/office/2006/metadata/properties" xmlns:ns2="7568d09e-8509-46e6-b8b3-339ec79ce447" targetNamespace="http://schemas.microsoft.com/office/2006/metadata/properties" ma:root="true" ma:fieldsID="2b65d06342254fd5065e232509cd92d0" ns2:_="">
     <xsd:import namespace="7568d09e-8509-46e6-b8b3-339ec79ce447"/>
@@ -11295,11 +11132,13 @@
 </ct:contentTypeSchema>
 </file>
 
-<file path=customXml/item3.xml><?xml version="1.0" encoding="utf-8"?>
-<b:Sources xmlns:b="http://schemas.openxmlformats.org/officeDocument/2006/bibliography" xmlns="http://schemas.openxmlformats.org/officeDocument/2006/bibliography" SelectedStyle="\APASixthEditionOfficeOnline.xsl" StyleName="APA" Version="6"/>
+<file path=customXml/item2.xml><?xml version="1.0" encoding="utf-8"?>
+<p:properties xmlns:p="http://schemas.microsoft.com/office/2006/metadata/properties" xmlns:xsi="http://www.w3.org/2001/XMLSchema-instance" xmlns:pc="http://schemas.microsoft.com/office/infopath/2007/PartnerControls">
+  <documentManagement/>
+</p:properties>
 </file>
 
-<file path=customXml/item4.xml><?xml version="1.0" encoding="utf-8"?>
+<file path=customXml/item3.xml><?xml version="1.0" encoding="utf-8"?>
 <?mso-contentType ?>
 <FormTemplates xmlns="http://schemas.microsoft.com/sharepoint/v3/contenttype/forms">
   <Display>DocumentLibraryForm</Display>
@@ -11308,16 +11147,11 @@
 </FormTemplates>
 </file>
 
-<file path=customXml/itemProps1.xml><?xml version="1.0" encoding="utf-8"?>
-<ds:datastoreItem xmlns:ds="http://schemas.openxmlformats.org/officeDocument/2006/customXml" ds:itemID="{339093BF-B95B-4090-BF26-45A2B7E2F8D0}">
-  <ds:schemaRefs>
-    <ds:schemaRef ds:uri="http://schemas.microsoft.com/office/2006/metadata/properties"/>
-    <ds:schemaRef ds:uri="http://schemas.microsoft.com/office/infopath/2007/PartnerControls"/>
-  </ds:schemaRefs>
-</ds:datastoreItem>
+<file path=customXml/item4.xml><?xml version="1.0" encoding="utf-8"?>
+<b:Sources xmlns:b="http://schemas.openxmlformats.org/officeDocument/2006/bibliography" xmlns="http://schemas.openxmlformats.org/officeDocument/2006/bibliography" SelectedStyle="\APASixthEditionOfficeOnline.xsl" StyleName="APA" Version="6"/>
 </file>
 
-<file path=customXml/itemProps2.xml><?xml version="1.0" encoding="utf-8"?>
+<file path=customXml/itemProps1.xml><?xml version="1.0" encoding="utf-8"?>
 <ds:datastoreItem xmlns:ds="http://schemas.openxmlformats.org/officeDocument/2006/customXml" ds:itemID="{21D857B1-4769-45E2-9DC9-5A49778E7EB8}">
   <ds:schemaRefs>
     <ds:schemaRef ds:uri="http://schemas.microsoft.com/office/2006/metadata/contentType"/>
@@ -11335,18 +11169,27 @@
 </ds:datastoreItem>
 </file>
 
+<file path=customXml/itemProps2.xml><?xml version="1.0" encoding="utf-8"?>
+<ds:datastoreItem xmlns:ds="http://schemas.openxmlformats.org/officeDocument/2006/customXml" ds:itemID="{339093BF-B95B-4090-BF26-45A2B7E2F8D0}">
+  <ds:schemaRefs>
+    <ds:schemaRef ds:uri="http://schemas.microsoft.com/office/2006/metadata/properties"/>
+    <ds:schemaRef ds:uri="http://schemas.microsoft.com/office/infopath/2007/PartnerControls"/>
+  </ds:schemaRefs>
+</ds:datastoreItem>
+</file>
+
 <file path=customXml/itemProps3.xml><?xml version="1.0" encoding="utf-8"?>
+<ds:datastoreItem xmlns:ds="http://schemas.openxmlformats.org/officeDocument/2006/customXml" ds:itemID="{E5CCDD64-2F53-481E-829C-B985411D85BB}">
+  <ds:schemaRefs>
+    <ds:schemaRef ds:uri="http://schemas.microsoft.com/sharepoint/v3/contenttype/forms"/>
+  </ds:schemaRefs>
+</ds:datastoreItem>
+</file>
+
+<file path=customXml/itemProps4.xml><?xml version="1.0" encoding="utf-8"?>
 <ds:datastoreItem xmlns:ds="http://schemas.openxmlformats.org/officeDocument/2006/customXml" ds:itemID="{6B3FEDCC-B8FE-413E-8525-5B13FACA638A}">
   <ds:schemaRefs>
     <ds:schemaRef ds:uri="http://schemas.openxmlformats.org/officeDocument/2006/bibliography"/>
   </ds:schemaRefs>
 </ds:datastoreItem>
-</file>
-
-<file path=customXml/itemProps4.xml><?xml version="1.0" encoding="utf-8"?>
-<ds:datastoreItem xmlns:ds="http://schemas.openxmlformats.org/officeDocument/2006/customXml" ds:itemID="{E5CCDD64-2F53-481E-829C-B985411D85BB}">
-  <ds:schemaRefs>
-    <ds:schemaRef ds:uri="http://schemas.microsoft.com/sharepoint/v3/contenttype/forms"/>
-  </ds:schemaRefs>
-</ds:datastoreItem>
 </file>
</xml_diff>